<commit_message>
2016 4 29 20:00
</commit_message>
<xml_diff>
--- a/Plan.docx
+++ b/Plan.docx
@@ -26,11 +26,6 @@
             <w:vAlign w:val="center"/>
           </w:tcPr>
           <w:p>
-            <w:pPr>
-              <w:rPr>
-                <w:rFonts w:hint="eastAsia"/>
-              </w:rPr>
-            </w:pPr>
             <w:r>
               <w:rPr>
                 <w:rFonts w:hint="eastAsia"/>
@@ -106,9 +101,6 @@
           <w:p>
             <w:pPr>
               <w:cnfStyle w:val="100000000000" w:firstRow="1" w:lastRow="0" w:firstColumn="0" w:lastColumn="0" w:oddVBand="0" w:evenVBand="0" w:oddHBand="0" w:evenHBand="0" w:firstRowFirstColumn="0" w:firstRowLastColumn="0" w:lastRowFirstColumn="0" w:lastRowLastColumn="0"/>
-              <w:rPr>
-                <w:rFonts w:hint="eastAsia"/>
-              </w:rPr>
             </w:pPr>
             <w:r>
               <w:rPr>
@@ -166,9 +158,6 @@
           <w:p>
             <w:pPr>
               <w:cnfStyle w:val="000000100000" w:firstRow="0" w:lastRow="0" w:firstColumn="0" w:lastColumn="0" w:oddVBand="0" w:evenVBand="0" w:oddHBand="1" w:evenHBand="0" w:firstRowFirstColumn="0" w:firstRowLastColumn="0" w:lastRowFirstColumn="0" w:lastRowLastColumn="0"/>
-              <w:rPr>
-                <w:rFonts w:hint="eastAsia"/>
-              </w:rPr>
             </w:pPr>
             <w:r>
               <w:rPr>
@@ -217,9 +206,6 @@
           <w:p>
             <w:pPr>
               <w:cnfStyle w:val="000000100000" w:firstRow="0" w:lastRow="0" w:firstColumn="0" w:lastColumn="0" w:oddVBand="0" w:evenVBand="0" w:oddHBand="1" w:evenHBand="0" w:firstRowFirstColumn="0" w:firstRowLastColumn="0" w:lastRowFirstColumn="0" w:lastRowLastColumn="0"/>
-              <w:rPr>
-                <w:rFonts w:hint="eastAsia"/>
-              </w:rPr>
             </w:pPr>
             <w:r>
               <w:rPr>
@@ -237,11 +223,6 @@
             <w:tcW w:w="2365" w:type="dxa"/>
           </w:tcPr>
           <w:p>
-            <w:pPr>
-              <w:rPr>
-                <w:rFonts w:hint="eastAsia"/>
-              </w:rPr>
-            </w:pPr>
             <w:r>
               <w:t>Node_Printer</w:t>
             </w:r>
@@ -284,15 +265,9 @@
           <w:p>
             <w:pPr>
               <w:cnfStyle w:val="000000000000" w:firstRow="0" w:lastRow="0" w:firstColumn="0" w:lastColumn="0" w:oddVBand="0" w:evenVBand="0" w:oddHBand="0" w:evenHBand="0" w:firstRowFirstColumn="0" w:firstRowLastColumn="0" w:lastRowFirstColumn="0" w:lastRowLastColumn="0"/>
-              <w:rPr>
-                <w:rFonts w:hint="eastAsia"/>
-              </w:rPr>
-            </w:pPr>
-            <w:r>
-              <w:t>1:</w:t>
-            </w:r>
-            <w:r>
-              <w:t>NB</w:t>
+            </w:pPr>
+            <w:r>
+              <w:t>1:NB</w:t>
             </w:r>
             <w:r>
               <w:rPr>
@@ -300,8 +275,6 @@
               </w:rPr>
               <w:t>oolean</w:t>
             </w:r>
-            <w:bookmarkStart w:id="0" w:name="_GoBack"/>
-            <w:bookmarkEnd w:id="0"/>
           </w:p>
           <w:p>
             <w:pPr>
@@ -325,9 +298,6 @@
           <w:p>
             <w:pPr>
               <w:cnfStyle w:val="000000000000" w:firstRow="0" w:lastRow="0" w:firstColumn="0" w:lastColumn="0" w:oddVBand="0" w:evenVBand="0" w:oddHBand="0" w:evenHBand="0" w:firstRowFirstColumn="0" w:firstRowLastColumn="0" w:lastRowFirstColumn="0" w:lastRowLastColumn="0"/>
-              <w:rPr>
-                <w:rFonts w:hint="eastAsia"/>
-              </w:rPr>
             </w:pPr>
             <w:r>
               <w:rPr>
@@ -344,9 +314,6 @@
           <w:p>
             <w:pPr>
               <w:cnfStyle w:val="000000000000" w:firstRow="0" w:lastRow="0" w:firstColumn="0" w:lastColumn="0" w:oddVBand="0" w:evenVBand="0" w:oddHBand="0" w:evenHBand="0" w:firstRowFirstColumn="0" w:firstRowLastColumn="0" w:lastRowFirstColumn="0" w:lastRowLastColumn="0"/>
-              <w:rPr>
-                <w:rFonts w:hint="eastAsia"/>
-              </w:rPr>
             </w:pPr>
             <w:r>
               <w:rPr>
@@ -363,9 +330,6 @@
           <w:p>
             <w:pPr>
               <w:cnfStyle w:val="000000000000" w:firstRow="0" w:lastRow="0" w:firstColumn="0" w:lastColumn="0" w:oddVBand="0" w:evenVBand="0" w:oddHBand="0" w:evenHBand="0" w:firstRowFirstColumn="0" w:firstRowLastColumn="0" w:lastRowFirstColumn="0" w:lastRowLastColumn="0"/>
-              <w:rPr>
-                <w:rFonts w:hint="eastAsia"/>
-              </w:rPr>
             </w:pPr>
             <w:r>
               <w:rPr>
@@ -382,9 +346,6 @@
           <w:p>
             <w:pPr>
               <w:cnfStyle w:val="000000000000" w:firstRow="0" w:lastRow="0" w:firstColumn="0" w:lastColumn="0" w:oddVBand="0" w:evenVBand="0" w:oddHBand="0" w:evenHBand="0" w:firstRowFirstColumn="0" w:firstRowLastColumn="0" w:lastRowFirstColumn="0" w:lastRowLastColumn="0"/>
-              <w:rPr>
-                <w:rFonts w:hint="eastAsia"/>
-              </w:rPr>
             </w:pPr>
             <w:r>
               <w:rPr>
@@ -466,13 +427,7 @@
               <w:rPr>
                 <w:rFonts w:hint="eastAsia"/>
               </w:rPr>
-              <w:t>所有发生节点</w:t>
-            </w:r>
-            <w:r>
-              <w:rPr>
-                <w:rFonts w:hint="eastAsia"/>
-              </w:rPr>
-              <w:t>父级类</w:t>
+              <w:t>所有发生节点父级类</w:t>
             </w:r>
           </w:p>
         </w:tc>
@@ -499,9 +454,6 @@
           <w:p>
             <w:pPr>
               <w:cnfStyle w:val="000000100000" w:firstRow="0" w:lastRow="0" w:firstColumn="0" w:lastColumn="0" w:oddVBand="0" w:evenVBand="0" w:oddHBand="1" w:evenHBand="0" w:firstRowFirstColumn="0" w:firstRowLastColumn="0" w:lastRowFirstColumn="0" w:lastRowLastColumn="0"/>
-              <w:rPr>
-                <w:rFonts w:hint="eastAsia"/>
-              </w:rPr>
             </w:pPr>
             <w:r>
               <w:rPr>
@@ -578,6 +530,9 @@
           <w:p>
             <w:pPr>
               <w:cnfStyle w:val="000000000000" w:firstRow="0" w:lastRow="0" w:firstColumn="0" w:lastColumn="0" w:oddVBand="0" w:evenVBand="0" w:oddHBand="0" w:evenHBand="0" w:firstRowFirstColumn="0" w:firstRowLastColumn="0" w:lastRowFirstColumn="0" w:lastRowLastColumn="0"/>
+              <w:rPr>
+                <w:rFonts w:hint="eastAsia"/>
+              </w:rPr>
             </w:pPr>
             <w:r>
               <w:rPr>
@@ -597,6 +552,14 @@
               </w:rPr>
               <w:t>将信号延迟一步发送出去</w:t>
             </w:r>
+            <w:r>
+              <w:rPr>
+                <w:rFonts w:hint="eastAsia"/>
+              </w:rPr>
+              <w:t>。</w:t>
+            </w:r>
+            <w:bookmarkStart w:id="0" w:name="_GoBack"/>
+            <w:bookmarkEnd w:id="0"/>
           </w:p>
         </w:tc>
         <w:tc>
@@ -625,9 +588,6 @@
           <w:p>
             <w:pPr>
               <w:cnfStyle w:val="000000000000" w:firstRow="0" w:lastRow="0" w:firstColumn="0" w:lastColumn="0" w:oddVBand="0" w:evenVBand="0" w:oddHBand="0" w:evenHBand="0" w:firstRowFirstColumn="0" w:firstRowLastColumn="0" w:lastRowFirstColumn="0" w:lastRowLastColumn="0"/>
-              <w:rPr>
-                <w:rFonts w:hint="eastAsia"/>
-              </w:rPr>
             </w:pPr>
             <w:r>
               <w:rPr>
@@ -663,9 +623,6 @@
           <w:p>
             <w:pPr>
               <w:cnfStyle w:val="000000100000" w:firstRow="0" w:lastRow="0" w:firstColumn="0" w:lastColumn="0" w:oddVBand="0" w:evenVBand="0" w:oddHBand="1" w:evenHBand="0" w:firstRowFirstColumn="0" w:firstRowLastColumn="0" w:lastRowFirstColumn="0" w:lastRowLastColumn="0"/>
-              <w:rPr>
-                <w:rFonts w:hint="eastAsia"/>
-              </w:rPr>
             </w:pPr>
             <w:r>
               <w:rPr>
@@ -733,9 +690,6 @@
           <w:p>
             <w:pPr>
               <w:cnfStyle w:val="000000100000" w:firstRow="0" w:lastRow="0" w:firstColumn="0" w:lastColumn="0" w:oddVBand="0" w:evenVBand="0" w:oddHBand="1" w:evenHBand="0" w:firstRowFirstColumn="0" w:firstRowLastColumn="0" w:lastRowFirstColumn="0" w:lastRowLastColumn="0"/>
-              <w:rPr>
-                <w:rFonts w:hint="eastAsia"/>
-              </w:rPr>
             </w:pPr>
             <w:r>
               <w:rPr>
@@ -753,22 +707,11 @@
             <w:tcW w:w="2365" w:type="dxa"/>
           </w:tcPr>
           <w:p>
-            <w:pPr>
-              <w:rPr>
-                <w:rFonts w:hint="eastAsia"/>
-              </w:rPr>
-            </w:pPr>
-            <w:r>
-              <w:rPr>
-                <w:rFonts w:hint="eastAsia"/>
-              </w:rPr>
-              <w:t>Node</w:t>
-            </w:r>
-            <w:r>
-              <w:rPr>
-                <w:rFonts w:hint="eastAsia"/>
-              </w:rPr>
-              <w:t>_</w:t>
+            <w:r>
+              <w:rPr>
+                <w:rFonts w:hint="eastAsia"/>
+              </w:rPr>
+              <w:t>Node_</w:t>
             </w:r>
             <w:r>
               <w:t>DelayerStep</w:t>
@@ -834,9 +777,6 @@
           <w:p>
             <w:pPr>
               <w:cnfStyle w:val="000000000000" w:firstRow="0" w:lastRow="0" w:firstColumn="0" w:lastColumn="0" w:oddVBand="0" w:evenVBand="0" w:oddHBand="0" w:evenHBand="0" w:firstRowFirstColumn="0" w:firstRowLastColumn="0" w:lastRowFirstColumn="0" w:lastRowLastColumn="0"/>
-              <w:rPr>
-                <w:rFonts w:hint="eastAsia"/>
-              </w:rPr>
             </w:pPr>
             <w:r>
               <w:rPr>
@@ -868,9 +808,6 @@
           <w:p>
             <w:pPr>
               <w:cnfStyle w:val="000000000000" w:firstRow="0" w:lastRow="0" w:firstColumn="0" w:lastColumn="0" w:oddVBand="0" w:evenVBand="0" w:oddHBand="0" w:evenHBand="0" w:firstRowFirstColumn="0" w:firstRowLastColumn="0" w:lastRowFirstColumn="0" w:lastRowLastColumn="0"/>
-              <w:rPr>
-                <w:rFonts w:hint="eastAsia"/>
-              </w:rPr>
             </w:pPr>
             <w:r>
               <w:rPr>
@@ -879,10 +816,7 @@
               <w:t>extends</w:t>
             </w:r>
             <w:r>
-              <w:t xml:space="preserve"> Node</w:t>
-            </w:r>
-            <w:r>
-              <w:t>Delayer</w:t>
+              <w:t xml:space="preserve"> NodeDelayer</w:t>
             </w:r>
           </w:p>
         </w:tc>
@@ -893,9 +827,6 @@
           <w:p>
             <w:pPr>
               <w:cnfStyle w:val="000000000000" w:firstRow="0" w:lastRow="0" w:firstColumn="0" w:lastColumn="0" w:oddVBand="0" w:evenVBand="0" w:oddHBand="0" w:evenHBand="0" w:firstRowFirstColumn="0" w:firstRowLastColumn="0" w:lastRowFirstColumn="0" w:lastRowLastColumn="0"/>
-              <w:rPr>
-                <w:rFonts w:hint="eastAsia"/>
-              </w:rPr>
             </w:pPr>
             <w:r>
               <w:rPr>
@@ -928,9 +859,6 @@
           <w:p>
             <w:pPr>
               <w:cnfStyle w:val="000000100000" w:firstRow="0" w:lastRow="0" w:firstColumn="0" w:lastColumn="0" w:oddVBand="0" w:evenVBand="0" w:oddHBand="1" w:evenHBand="0" w:firstRowFirstColumn="0" w:firstRowLastColumn="0" w:lastRowFirstColumn="0" w:lastRowLastColumn="0"/>
-              <w:rPr>
-                <w:rFonts w:hint="eastAsia"/>
-              </w:rPr>
             </w:pPr>
             <w:r>
               <w:rPr>
@@ -1010,9 +938,6 @@
           <w:p>
             <w:pPr>
               <w:cnfStyle w:val="000000100000" w:firstRow="0" w:lastRow="0" w:firstColumn="0" w:lastColumn="0" w:oddVBand="0" w:evenVBand="0" w:oddHBand="1" w:evenHBand="0" w:firstRowFirstColumn="0" w:firstRowLastColumn="0" w:lastRowFirstColumn="0" w:lastRowLastColumn="0"/>
-              <w:rPr>
-                <w:rFonts w:hint="eastAsia"/>
-              </w:rPr>
             </w:pPr>
             <w:r>
               <w:rPr>
@@ -1064,9 +989,6 @@
           <w:p>
             <w:pPr>
               <w:cnfStyle w:val="000000000000" w:firstRow="0" w:lastRow="0" w:firstColumn="0" w:lastColumn="0" w:oddVBand="0" w:evenVBand="0" w:oddHBand="0" w:evenHBand="0" w:firstRowFirstColumn="0" w:firstRowLastColumn="0" w:lastRowFirstColumn="0" w:lastRowLastColumn="0"/>
-              <w:rPr>
-                <w:rFonts w:hint="eastAsia"/>
-              </w:rPr>
             </w:pPr>
             <w:r>
               <w:t>1</w:t>
@@ -1080,27 +1002,12 @@
           <w:p>
             <w:pPr>
               <w:cnfStyle w:val="000000000000" w:firstRow="0" w:lastRow="0" w:firstColumn="0" w:lastColumn="0" w:oddVBand="0" w:evenVBand="0" w:oddHBand="0" w:evenHBand="0" w:firstRowFirstColumn="0" w:firstRowLastColumn="0" w:lastRowFirstColumn="0" w:lastRowLastColumn="0"/>
-              <w:rPr>
-                <w:rFonts w:hint="eastAsia"/>
-              </w:rPr>
-            </w:pPr>
-            <w:r>
-              <w:rPr>
-                <w:rFonts w:hint="eastAsia"/>
-              </w:rPr>
-              <w:t>输出</w:t>
-            </w:r>
-            <w:r>
-              <w:rPr>
-                <w:rFonts w:hint="eastAsia"/>
-              </w:rPr>
-              <w:t>指定范围的随机</w:t>
-            </w:r>
-            <w:r>
-              <w:rPr>
-                <w:rFonts w:hint="eastAsia"/>
-              </w:rPr>
-              <w:t>数据</w:t>
+            </w:pPr>
+            <w:r>
+              <w:rPr>
+                <w:rFonts w:hint="eastAsia"/>
+              </w:rPr>
+              <w:t>输出指定范围的随机数据</w:t>
             </w:r>
           </w:p>
         </w:tc>
@@ -1111,9 +1018,6 @@
           <w:p>
             <w:pPr>
               <w:cnfStyle w:val="000000000000" w:firstRow="0" w:lastRow="0" w:firstColumn="0" w:lastColumn="0" w:oddVBand="0" w:evenVBand="0" w:oddHBand="0" w:evenHBand="0" w:firstRowFirstColumn="0" w:firstRowLastColumn="0" w:lastRowFirstColumn="0" w:lastRowLastColumn="0"/>
-              <w:rPr>
-                <w:rFonts w:hint="eastAsia"/>
-              </w:rPr>
             </w:pPr>
             <w:r>
               <w:rPr>
@@ -1133,10 +1037,13 @@
           <w:p>
             <w:pPr>
               <w:cnfStyle w:val="000000000000" w:firstRow="0" w:lastRow="0" w:firstColumn="0" w:lastColumn="0" w:oddVBand="0" w:evenVBand="0" w:oddHBand="0" w:evenHBand="0" w:firstRowFirstColumn="0" w:firstRowLastColumn="0" w:lastRowFirstColumn="0" w:lastRowLastColumn="0"/>
-              <w:rPr>
-                <w:rFonts w:hint="eastAsia"/>
-              </w:rPr>
-            </w:pPr>
+            </w:pPr>
+            <w:r>
+              <w:rPr>
+                <w:rFonts w:hint="eastAsia"/>
+              </w:rPr>
+              <w:t>未开</w:t>
+            </w:r>
           </w:p>
         </w:tc>
       </w:tr>
@@ -1157,7 +1064,16 @@
               <w:t>Node</w:t>
             </w:r>
             <w:r>
-              <w:t>_Pluser</w:t>
+              <w:t>_</w:t>
+            </w:r>
+            <w:r>
+              <w:rPr>
+                <w:rFonts w:hint="eastAsia"/>
+              </w:rPr>
+              <w:t>NData</w:t>
+            </w:r>
+            <w:r>
+              <w:t>ToElse</w:t>
             </w:r>
           </w:p>
         </w:tc>
@@ -1170,16 +1086,7 @@
               <w:cnfStyle w:val="000000100000" w:firstRow="0" w:lastRow="0" w:firstColumn="0" w:lastColumn="0" w:oddVBand="0" w:evenVBand="0" w:oddHBand="1" w:evenHBand="0" w:firstRowFirstColumn="0" w:firstRowLastColumn="0" w:lastRowFirstColumn="0" w:lastRowLastColumn="0"/>
             </w:pPr>
             <w:r>
-              <w:t>&gt;</w:t>
-            </w:r>
-            <w:r>
-              <w:rPr>
-                <w:rFonts w:hint="eastAsia"/>
-              </w:rPr>
-              <w:t>2</w:t>
-            </w:r>
-            <w:r>
-              <w:t>:NDouble</w:t>
+              <w:t>1:NData</w:t>
             </w:r>
           </w:p>
           <w:p>
@@ -1193,14 +1100,35 @@
           <w:p>
             <w:pPr>
               <w:cnfStyle w:val="000000100000" w:firstRow="0" w:lastRow="0" w:firstColumn="0" w:lastColumn="0" w:oddVBand="0" w:evenVBand="0" w:oddHBand="1" w:evenHBand="0" w:firstRowFirstColumn="0" w:firstRowLastColumn="0" w:lastRowFirstColumn="0" w:lastRowLastColumn="0"/>
-              <w:rPr>
-                <w:rFonts w:hint="eastAsia"/>
-              </w:rPr>
             </w:pPr>
             <w:r>
               <w:t>1:NDouble</w:t>
             </w:r>
           </w:p>
+          <w:p>
+            <w:pPr>
+              <w:cnfStyle w:val="000000100000" w:firstRow="0" w:lastRow="0" w:firstColumn="0" w:lastColumn="0" w:oddVBand="0" w:evenVBand="0" w:oddHBand="1" w:evenHBand="0" w:firstRowFirstColumn="0" w:firstRowLastColumn="0" w:lastRowFirstColumn="0" w:lastRowLastColumn="0"/>
+            </w:pPr>
+            <w:r>
+              <w:t>1:NInt</w:t>
+            </w:r>
+          </w:p>
+          <w:p>
+            <w:pPr>
+              <w:cnfStyle w:val="000000100000" w:firstRow="0" w:lastRow="0" w:firstColumn="0" w:lastColumn="0" w:oddVBand="0" w:evenVBand="0" w:oddHBand="1" w:evenHBand="0" w:firstRowFirstColumn="0" w:firstRowLastColumn="0" w:lastRowFirstColumn="0" w:lastRowLastColumn="0"/>
+            </w:pPr>
+            <w:r>
+              <w:t>1:NBoolean</w:t>
+            </w:r>
+          </w:p>
+          <w:p>
+            <w:pPr>
+              <w:cnfStyle w:val="000000100000" w:firstRow="0" w:lastRow="0" w:firstColumn="0" w:lastColumn="0" w:oddVBand="0" w:evenVBand="0" w:oddHBand="1" w:evenHBand="0" w:firstRowFirstColumn="0" w:firstRowLastColumn="0" w:lastRowFirstColumn="0" w:lastRowLastColumn="0"/>
+            </w:pPr>
+            <w:r>
+              <w:t>1:NString</w:t>
+            </w:r>
+          </w:p>
         </w:tc>
         <w:tc>
           <w:tcPr>
@@ -1214,34 +1142,13 @@
               <w:rPr>
                 <w:rFonts w:hint="eastAsia"/>
               </w:rPr>
-              <w:t>in</w:t>
-            </w:r>
-            <w:r>
-              <w:t>0</w:t>
-            </w:r>
-            <w:r>
-              <w:t>+</w:t>
-            </w:r>
-            <w:r>
-              <w:t>in1</w:t>
-            </w:r>
-            <w:r>
-              <w:t>+</w:t>
-            </w:r>
-            <w:r>
-              <w:t>in2</w:t>
-            </w:r>
-            <w:r>
-              <w:t>+</w:t>
-            </w:r>
-            <w:r>
-              <w:t>…</w:t>
-            </w:r>
-            <w:r>
-              <w:t>+</w:t>
-            </w:r>
-            <w:r>
-              <w:t>inN =&gt;out0</w:t>
+              <w:t>NData</w:t>
+            </w:r>
+            <w:r>
+              <w:rPr>
+                <w:rFonts w:hint="eastAsia"/>
+              </w:rPr>
+              <w:t>格式转换</w:t>
             </w:r>
           </w:p>
         </w:tc>
@@ -1289,10 +1196,10 @@
               <w:rPr>
                 <w:rFonts w:hint="eastAsia"/>
               </w:rPr>
-              <w:t>N</w:t>
-            </w:r>
-            <w:r>
-              <w:t>ode_Cutter</w:t>
+              <w:t>Node</w:t>
+            </w:r>
+            <w:r>
+              <w:t>_StreamMerge</w:t>
             </w:r>
           </w:p>
         </w:tc>
@@ -1305,16 +1212,19 @@
               <w:cnfStyle w:val="000000000000" w:firstRow="0" w:lastRow="0" w:firstColumn="0" w:lastColumn="0" w:oddVBand="0" w:evenVBand="0" w:oddHBand="0" w:evenHBand="0" w:firstRowFirstColumn="0" w:firstRowLastColumn="0" w:lastRowFirstColumn="0" w:lastRowLastColumn="0"/>
             </w:pPr>
             <w:r>
-              <w:t>&gt;</w:t>
-            </w:r>
-            <w:r>
-              <w:rPr>
-                <w:rFonts w:hint="eastAsia"/>
-              </w:rPr>
-              <w:t>2</w:t>
-            </w:r>
-            <w:r>
-              <w:t>:NDouble</w:t>
+              <w:rPr>
+                <w:rFonts w:hint="eastAsia"/>
+              </w:rPr>
+              <w:t>&gt;2:</w:t>
+            </w:r>
+            <w:r>
+              <w:rPr>
+                <w:rFonts w:hint="eastAsia"/>
+              </w:rPr>
+              <w:t>ND</w:t>
+            </w:r>
+            <w:r>
+              <w:t>ata</w:t>
             </w:r>
           </w:p>
           <w:p>
@@ -1328,15 +1238,9 @@
           <w:p>
             <w:pPr>
               <w:cnfStyle w:val="000000000000" w:firstRow="0" w:lastRow="0" w:firstColumn="0" w:lastColumn="0" w:oddVBand="0" w:evenVBand="0" w:oddHBand="0" w:evenHBand="0" w:firstRowFirstColumn="0" w:firstRowLastColumn="0" w:lastRowFirstColumn="0" w:lastRowLastColumn="0"/>
-              <w:rPr>
-                <w:rFonts w:hint="eastAsia"/>
-              </w:rPr>
-            </w:pPr>
-            <w:r>
-              <w:t>1</w:t>
-            </w:r>
-            <w:r>
-              <w:t>:NDouble</w:t>
+            </w:pPr>
+            <w:r>
+              <w:t>1:NData</w:t>
             </w:r>
           </w:p>
         </w:tc>
@@ -1352,10 +1256,19 @@
               <w:rPr>
                 <w:rFonts w:hint="eastAsia"/>
               </w:rPr>
-              <w:t>in</w:t>
-            </w:r>
-            <w:r>
-              <w:t>0-in1-in2-…-inN =&gt;out0</w:t>
+              <w:t>合并</w:t>
+            </w:r>
+            <w:r>
+              <w:rPr>
+                <w:rFonts w:hint="eastAsia"/>
+              </w:rPr>
+              <w:t>脉冲信号</w:t>
+            </w:r>
+            <w:r>
+              <w:rPr>
+                <w:rFonts w:hint="eastAsia"/>
+              </w:rPr>
+              <w:t>流</w:t>
             </w:r>
           </w:p>
         </w:tc>
@@ -1387,7 +1300,7 @@
               <w:rPr>
                 <w:rFonts w:hint="eastAsia"/>
               </w:rPr>
-              <w:t>未开</w:t>
+              <w:t>完成</w:t>
             </w:r>
           </w:p>
         </w:tc>
@@ -1406,16 +1319,10 @@
               <w:rPr>
                 <w:rFonts w:hint="eastAsia"/>
               </w:rPr>
-              <w:t>N</w:t>
-            </w:r>
-            <w:r>
-              <w:t>ode_</w:t>
-            </w:r>
-            <w:r>
-              <w:rPr>
-                <w:rFonts w:hint="eastAsia"/>
-              </w:rPr>
-              <w:t>Multiplyer</w:t>
+              <w:t>Node</w:t>
+            </w:r>
+            <w:r>
+              <w:t>_Pluser</w:t>
             </w:r>
           </w:p>
         </w:tc>
@@ -1451,15 +1358,9 @@
           <w:p>
             <w:pPr>
               <w:cnfStyle w:val="000000100000" w:firstRow="0" w:lastRow="0" w:firstColumn="0" w:lastColumn="0" w:oddVBand="0" w:evenVBand="0" w:oddHBand="1" w:evenHBand="0" w:firstRowFirstColumn="0" w:firstRowLastColumn="0" w:lastRowFirstColumn="0" w:lastRowLastColumn="0"/>
-              <w:rPr>
-                <w:rFonts w:hint="eastAsia"/>
-              </w:rPr>
-            </w:pPr>
-            <w:r>
-              <w:t>1</w:t>
-            </w:r>
-            <w:r>
-              <w:t>:NDouble</w:t>
+            </w:pPr>
+            <w:r>
+              <w:t>1:NDouble</w:t>
             </w:r>
           </w:p>
         </w:tc>
@@ -1478,7 +1379,7 @@
               <w:t>in</w:t>
             </w:r>
             <w:r>
-              <w:t>0*in1*in2*…*inN =&gt;out0</w:t>
+              <w:t>0+in1+in2+…+inN =&gt;out0</w:t>
             </w:r>
           </w:p>
         </w:tc>
@@ -1510,7 +1411,7 @@
               <w:rPr>
                 <w:rFonts w:hint="eastAsia"/>
               </w:rPr>
-              <w:t>未开</w:t>
+              <w:t>完成</w:t>
             </w:r>
           </w:p>
         </w:tc>
@@ -1529,13 +1430,7 @@
               <w:t>N</w:t>
             </w:r>
             <w:r>
-              <w:t>ode_</w:t>
-            </w:r>
-            <w:r>
-              <w:rPr>
-                <w:rFonts w:hint="eastAsia"/>
-              </w:rPr>
-              <w:t>Divider</w:t>
+              <w:t>ode_Cutter</w:t>
             </w:r>
           </w:p>
         </w:tc>
@@ -1571,15 +1466,9 @@
           <w:p>
             <w:pPr>
               <w:cnfStyle w:val="000000000000" w:firstRow="0" w:lastRow="0" w:firstColumn="0" w:lastColumn="0" w:oddVBand="0" w:evenVBand="0" w:oddHBand="0" w:evenHBand="0" w:firstRowFirstColumn="0" w:firstRowLastColumn="0" w:lastRowFirstColumn="0" w:lastRowLastColumn="0"/>
-              <w:rPr>
-                <w:rFonts w:hint="eastAsia"/>
-              </w:rPr>
-            </w:pPr>
-            <w:r>
-              <w:t>1</w:t>
-            </w:r>
-            <w:r>
-              <w:t>:NDouble</w:t>
+            </w:pPr>
+            <w:r>
+              <w:t>1:NDouble</w:t>
             </w:r>
           </w:p>
         </w:tc>
@@ -1598,7 +1487,7 @@
               <w:t>in</w:t>
             </w:r>
             <w:r>
-              <w:t>0/in1/in2/…/inN =&gt;out0</w:t>
+              <w:t>0-in1-in2-…-inN =&gt;out0</w:t>
             </w:r>
           </w:p>
         </w:tc>
@@ -1652,10 +1541,13 @@
               <w:t>N</w:t>
             </w:r>
             <w:r>
-              <w:t>ode_C</w:t>
-            </w:r>
-            <w:r>
-              <w:t>omplementation</w:t>
+              <w:t>ode_</w:t>
+            </w:r>
+            <w:r>
+              <w:rPr>
+                <w:rFonts w:hint="eastAsia"/>
+              </w:rPr>
+              <w:t>Multiplyer</w:t>
             </w:r>
           </w:p>
         </w:tc>
@@ -1668,16 +1560,16 @@
               <w:cnfStyle w:val="000000100000" w:firstRow="0" w:lastRow="0" w:firstColumn="0" w:lastColumn="0" w:oddVBand="0" w:evenVBand="0" w:oddHBand="1" w:evenHBand="0" w:firstRowFirstColumn="0" w:firstRowLastColumn="0" w:lastRowFirstColumn="0" w:lastRowLastColumn="0"/>
             </w:pPr>
             <w:r>
+              <w:t>&gt;</w:t>
+            </w:r>
+            <w:r>
               <w:rPr>
                 <w:rFonts w:hint="eastAsia"/>
               </w:rPr>
               <w:t>2</w:t>
             </w:r>
             <w:r>
-              <w:t>:</w:t>
-            </w:r>
-            <w:r>
-              <w:t>NInt</w:t>
+              <w:t>:NDouble</w:t>
             </w:r>
           </w:p>
           <w:p>
@@ -1691,18 +1583,9 @@
           <w:p>
             <w:pPr>
               <w:cnfStyle w:val="000000100000" w:firstRow="0" w:lastRow="0" w:firstColumn="0" w:lastColumn="0" w:oddVBand="0" w:evenVBand="0" w:oddHBand="1" w:evenHBand="0" w:firstRowFirstColumn="0" w:firstRowLastColumn="0" w:lastRowFirstColumn="0" w:lastRowLastColumn="0"/>
-              <w:rPr>
-                <w:rFonts w:hint="eastAsia"/>
-              </w:rPr>
-            </w:pPr>
-            <w:r>
-              <w:t>1</w:t>
-            </w:r>
-            <w:r>
-              <w:t xml:space="preserve">: </w:t>
-            </w:r>
-            <w:r>
-              <w:t>NInt</w:t>
+            </w:pPr>
+            <w:r>
+              <w:t>1:NDouble</w:t>
             </w:r>
           </w:p>
         </w:tc>
@@ -1715,7 +1598,13 @@
               <w:cnfStyle w:val="000000100000" w:firstRow="0" w:lastRow="0" w:firstColumn="0" w:lastColumn="0" w:oddVBand="0" w:evenVBand="0" w:oddHBand="1" w:evenHBand="0" w:firstRowFirstColumn="0" w:firstRowLastColumn="0" w:lastRowFirstColumn="0" w:lastRowLastColumn="0"/>
             </w:pPr>
             <w:r>
-              <w:t>in0%in1=&gt;out0</w:t>
+              <w:rPr>
+                <w:rFonts w:hint="eastAsia"/>
+              </w:rPr>
+              <w:t>in</w:t>
+            </w:r>
+            <w:r>
+              <w:t>0*in1*in2*…*inN =&gt;out0</w:t>
             </w:r>
           </w:p>
         </w:tc>
@@ -1766,7 +1655,13 @@
               <w:t>N</w:t>
             </w:r>
             <w:r>
-              <w:t>ode_Pow</w:t>
+              <w:t>ode_</w:t>
+            </w:r>
+            <w:r>
+              <w:rPr>
+                <w:rFonts w:hint="eastAsia"/>
+              </w:rPr>
+              <w:t>Divider</w:t>
             </w:r>
           </w:p>
         </w:tc>
@@ -1779,16 +1674,16 @@
               <w:cnfStyle w:val="000000000000" w:firstRow="0" w:lastRow="0" w:firstColumn="0" w:lastColumn="0" w:oddVBand="0" w:evenVBand="0" w:oddHBand="0" w:evenHBand="0" w:firstRowFirstColumn="0" w:firstRowLastColumn="0" w:lastRowFirstColumn="0" w:lastRowLastColumn="0"/>
             </w:pPr>
             <w:r>
+              <w:t>&gt;</w:t>
+            </w:r>
+            <w:r>
               <w:rPr>
                 <w:rFonts w:hint="eastAsia"/>
               </w:rPr>
               <w:t>2</w:t>
             </w:r>
             <w:r>
-              <w:t>:</w:t>
-            </w:r>
-            <w:r>
-              <w:t>NDouble</w:t>
+              <w:t>:NDouble</w:t>
             </w:r>
           </w:p>
           <w:p>
@@ -1802,18 +1697,9 @@
           <w:p>
             <w:pPr>
               <w:cnfStyle w:val="000000000000" w:firstRow="0" w:lastRow="0" w:firstColumn="0" w:lastColumn="0" w:oddVBand="0" w:evenVBand="0" w:oddHBand="0" w:evenHBand="0" w:firstRowFirstColumn="0" w:firstRowLastColumn="0" w:lastRowFirstColumn="0" w:lastRowLastColumn="0"/>
-              <w:rPr>
-                <w:rFonts w:hint="eastAsia"/>
-              </w:rPr>
-            </w:pPr>
-            <w:r>
-              <w:t>1</w:t>
-            </w:r>
-            <w:r>
-              <w:t xml:space="preserve">: </w:t>
-            </w:r>
-            <w:r>
-              <w:t>NDouble</w:t>
+            </w:pPr>
+            <w:r>
+              <w:t>1:NDouble</w:t>
             </w:r>
           </w:p>
         </w:tc>
@@ -1826,7 +1712,13 @@
               <w:cnfStyle w:val="000000000000" w:firstRow="0" w:lastRow="0" w:firstColumn="0" w:lastColumn="0" w:oddVBand="0" w:evenVBand="0" w:oddHBand="0" w:evenHBand="0" w:firstRowFirstColumn="0" w:firstRowLastColumn="0" w:lastRowFirstColumn="0" w:lastRowLastColumn="0"/>
             </w:pPr>
             <w:r>
-              <w:t>in0^in1=&gt;out0</w:t>
+              <w:rPr>
+                <w:rFonts w:hint="eastAsia"/>
+              </w:rPr>
+              <w:t>in</w:t>
+            </w:r>
+            <w:r>
+              <w:t>0/in1/in2/…/inN =&gt;out0</w:t>
             </w:r>
           </w:p>
         </w:tc>
@@ -1873,16 +1765,18 @@
             <w:tcW w:w="2365" w:type="dxa"/>
           </w:tcPr>
           <w:p>
-            <w:pPr>
-              <w:rPr>
-                <w:rFonts w:hint="eastAsia"/>
-              </w:rPr>
-            </w:pPr>
-            <w:r>
-              <w:rPr>
-                <w:rFonts w:hint="eastAsia"/>
-              </w:rPr>
-              <w:t>Node_Sin</w:t>
+            <w:r>
+              <w:rPr>
+                <w:rFonts w:hint="eastAsia"/>
+              </w:rPr>
+              <w:lastRenderedPageBreak/>
+              <w:t>N</w:t>
+            </w:r>
+            <w:r>
+              <w:t>ode_C</w:t>
+            </w:r>
+            <w:r>
+              <w:t>omplementation</w:t>
             </w:r>
           </w:p>
         </w:tc>
@@ -1895,10 +1789,13 @@
               <w:cnfStyle w:val="000000100000" w:firstRow="0" w:lastRow="0" w:firstColumn="0" w:lastColumn="0" w:oddVBand="0" w:evenVBand="0" w:oddHBand="1" w:evenHBand="0" w:firstRowFirstColumn="0" w:firstRowLastColumn="0" w:lastRowFirstColumn="0" w:lastRowLastColumn="0"/>
             </w:pPr>
             <w:r>
-              <w:t>1</w:t>
-            </w:r>
-            <w:r>
-              <w:t>:NDouble</w:t>
+              <w:rPr>
+                <w:rFonts w:hint="eastAsia"/>
+              </w:rPr>
+              <w:t>2</w:t>
+            </w:r>
+            <w:r>
+              <w:t>:NInt</w:t>
             </w:r>
           </w:p>
           <w:p>
@@ -1912,12 +1809,9 @@
           <w:p>
             <w:pPr>
               <w:cnfStyle w:val="000000100000" w:firstRow="0" w:lastRow="0" w:firstColumn="0" w:lastColumn="0" w:oddVBand="0" w:evenVBand="0" w:oddHBand="1" w:evenHBand="0" w:firstRowFirstColumn="0" w:firstRowLastColumn="0" w:lastRowFirstColumn="0" w:lastRowLastColumn="0"/>
-              <w:rPr>
-                <w:rFonts w:hint="eastAsia"/>
-              </w:rPr>
-            </w:pPr>
-            <w:r>
-              <w:t>1: NDouble</w:t>
+            </w:pPr>
+            <w:r>
+              <w:t>1: NInt</w:t>
             </w:r>
           </w:p>
         </w:tc>
@@ -1930,10 +1824,7 @@
               <w:cnfStyle w:val="000000100000" w:firstRow="0" w:lastRow="0" w:firstColumn="0" w:lastColumn="0" w:oddVBand="0" w:evenVBand="0" w:oddHBand="1" w:evenHBand="0" w:firstRowFirstColumn="0" w:firstRowLastColumn="0" w:lastRowFirstColumn="0" w:lastRowLastColumn="0"/>
             </w:pPr>
             <w:r>
-              <w:rPr>
-                <w:rFonts w:hint="eastAsia"/>
-              </w:rPr>
-              <w:t>sin</w:t>
+              <w:t>in0%in1=&gt;out0</w:t>
             </w:r>
           </w:p>
         </w:tc>
@@ -1944,9 +1835,6 @@
           <w:p>
             <w:pPr>
               <w:cnfStyle w:val="000000100000" w:firstRow="0" w:lastRow="0" w:firstColumn="0" w:lastColumn="0" w:oddVBand="0" w:evenVBand="0" w:oddHBand="1" w:evenHBand="0" w:firstRowFirstColumn="0" w:firstRowLastColumn="0" w:lastRowFirstColumn="0" w:lastRowLastColumn="0"/>
-              <w:rPr>
-                <w:rFonts w:hint="eastAsia"/>
-              </w:rPr>
             </w:pPr>
             <w:r>
               <w:rPr>
@@ -1963,9 +1851,6 @@
           <w:p>
             <w:pPr>
               <w:cnfStyle w:val="000000100000" w:firstRow="0" w:lastRow="0" w:firstColumn="0" w:lastColumn="0" w:oddVBand="0" w:evenVBand="0" w:oddHBand="1" w:evenHBand="0" w:firstRowFirstColumn="0" w:firstRowLastColumn="0" w:lastRowFirstColumn="0" w:lastRowLastColumn="0"/>
-              <w:rPr>
-                <w:rFonts w:hint="eastAsia"/>
-              </w:rPr>
             </w:pPr>
             <w:r>
               <w:rPr>
@@ -1983,20 +1868,14 @@
             <w:tcW w:w="2365" w:type="dxa"/>
           </w:tcPr>
           <w:p>
-            <w:pPr>
-              <w:rPr>
-                <w:rFonts w:hint="eastAsia"/>
-              </w:rPr>
-            </w:pPr>
-            <w:r>
-              <w:rPr>
-                <w:rFonts w:hint="eastAsia"/>
-              </w:rPr>
-              <w:lastRenderedPageBreak/>
-              <w:t>Node_</w:t>
-            </w:r>
-            <w:r>
-              <w:t>Cos</w:t>
+            <w:r>
+              <w:rPr>
+                <w:rFonts w:hint="eastAsia"/>
+              </w:rPr>
+              <w:t>N</w:t>
+            </w:r>
+            <w:r>
+              <w:t>ode_Pow</w:t>
             </w:r>
           </w:p>
         </w:tc>
@@ -2009,7 +1888,13 @@
               <w:cnfStyle w:val="000000000000" w:firstRow="0" w:lastRow="0" w:firstColumn="0" w:lastColumn="0" w:oddVBand="0" w:evenVBand="0" w:oddHBand="0" w:evenHBand="0" w:firstRowFirstColumn="0" w:firstRowLastColumn="0" w:lastRowFirstColumn="0" w:lastRowLastColumn="0"/>
             </w:pPr>
             <w:r>
-              <w:t>1:NDouble</w:t>
+              <w:rPr>
+                <w:rFonts w:hint="eastAsia"/>
+              </w:rPr>
+              <w:t>2</w:t>
+            </w:r>
+            <w:r>
+              <w:t>:NDouble</w:t>
             </w:r>
           </w:p>
           <w:p>
@@ -2023,9 +1908,6 @@
           <w:p>
             <w:pPr>
               <w:cnfStyle w:val="000000000000" w:firstRow="0" w:lastRow="0" w:firstColumn="0" w:lastColumn="0" w:oddVBand="0" w:evenVBand="0" w:oddHBand="0" w:evenHBand="0" w:firstRowFirstColumn="0" w:firstRowLastColumn="0" w:lastRowFirstColumn="0" w:lastRowLastColumn="0"/>
-              <w:rPr>
-                <w:rFonts w:hint="eastAsia"/>
-              </w:rPr>
             </w:pPr>
             <w:r>
               <w:t>1: NDouble</w:t>
@@ -2041,10 +1923,7 @@
               <w:cnfStyle w:val="000000000000" w:firstRow="0" w:lastRow="0" w:firstColumn="0" w:lastColumn="0" w:oddVBand="0" w:evenVBand="0" w:oddHBand="0" w:evenHBand="0" w:firstRowFirstColumn="0" w:firstRowLastColumn="0" w:lastRowFirstColumn="0" w:lastRowLastColumn="0"/>
             </w:pPr>
             <w:r>
-              <w:rPr>
-                <w:rFonts w:hint="eastAsia"/>
-              </w:rPr>
-              <w:t>cos</w:t>
+              <w:t>in0^in1=&gt;out0</w:t>
             </w:r>
           </w:p>
         </w:tc>
@@ -2055,9 +1934,6 @@
           <w:p>
             <w:pPr>
               <w:cnfStyle w:val="000000000000" w:firstRow="0" w:lastRow="0" w:firstColumn="0" w:lastColumn="0" w:oddVBand="0" w:evenVBand="0" w:oddHBand="0" w:evenHBand="0" w:firstRowFirstColumn="0" w:firstRowLastColumn="0" w:lastRowFirstColumn="0" w:lastRowLastColumn="0"/>
-              <w:rPr>
-                <w:rFonts w:hint="eastAsia"/>
-              </w:rPr>
             </w:pPr>
             <w:r>
               <w:rPr>
@@ -2074,9 +1950,6 @@
           <w:p>
             <w:pPr>
               <w:cnfStyle w:val="000000000000" w:firstRow="0" w:lastRow="0" w:firstColumn="0" w:lastColumn="0" w:oddVBand="0" w:evenVBand="0" w:oddHBand="0" w:evenHBand="0" w:firstRowFirstColumn="0" w:firstRowLastColumn="0" w:lastRowFirstColumn="0" w:lastRowLastColumn="0"/>
-              <w:rPr>
-                <w:rFonts w:hint="eastAsia"/>
-              </w:rPr>
             </w:pPr>
             <w:r>
               <w:rPr>
@@ -2097,16 +1970,11 @@
             <w:tcW w:w="2365" w:type="dxa"/>
           </w:tcPr>
           <w:p>
-            <w:pPr>
-              <w:rPr>
-                <w:rFonts w:hint="eastAsia"/>
-              </w:rPr>
-            </w:pPr>
-            <w:r>
-              <w:rPr>
-                <w:rFonts w:hint="eastAsia"/>
-              </w:rPr>
-              <w:t>Node_Tan</w:t>
+            <w:r>
+              <w:rPr>
+                <w:rFonts w:hint="eastAsia"/>
+              </w:rPr>
+              <w:t>Node_Sin</w:t>
             </w:r>
           </w:p>
         </w:tc>
@@ -2133,9 +2001,6 @@
           <w:p>
             <w:pPr>
               <w:cnfStyle w:val="000000100000" w:firstRow="0" w:lastRow="0" w:firstColumn="0" w:lastColumn="0" w:oddVBand="0" w:evenVBand="0" w:oddHBand="1" w:evenHBand="0" w:firstRowFirstColumn="0" w:firstRowLastColumn="0" w:lastRowFirstColumn="0" w:lastRowLastColumn="0"/>
-              <w:rPr>
-                <w:rFonts w:hint="eastAsia"/>
-              </w:rPr>
             </w:pPr>
             <w:r>
               <w:t>1: NDouble</w:t>
@@ -2154,7 +2019,7 @@
               <w:rPr>
                 <w:rFonts w:hint="eastAsia"/>
               </w:rPr>
-              <w:t>tan</w:t>
+              <w:t>sin</w:t>
             </w:r>
           </w:p>
         </w:tc>
@@ -2165,9 +2030,6 @@
           <w:p>
             <w:pPr>
               <w:cnfStyle w:val="000000100000" w:firstRow="0" w:lastRow="0" w:firstColumn="0" w:lastColumn="0" w:oddVBand="0" w:evenVBand="0" w:oddHBand="1" w:evenHBand="0" w:firstRowFirstColumn="0" w:firstRowLastColumn="0" w:lastRowFirstColumn="0" w:lastRowLastColumn="0"/>
-              <w:rPr>
-                <w:rFonts w:hint="eastAsia"/>
-              </w:rPr>
             </w:pPr>
             <w:r>
               <w:rPr>
@@ -2184,9 +2046,6 @@
           <w:p>
             <w:pPr>
               <w:cnfStyle w:val="000000100000" w:firstRow="0" w:lastRow="0" w:firstColumn="0" w:lastColumn="0" w:oddVBand="0" w:evenVBand="0" w:oddHBand="1" w:evenHBand="0" w:firstRowFirstColumn="0" w:firstRowLastColumn="0" w:lastRowFirstColumn="0" w:lastRowLastColumn="0"/>
-              <w:rPr>
-                <w:rFonts w:hint="eastAsia"/>
-              </w:rPr>
             </w:pPr>
             <w:r>
               <w:rPr>
@@ -2204,16 +2063,14 @@
             <w:tcW w:w="2365" w:type="dxa"/>
           </w:tcPr>
           <w:p>
-            <w:pPr>
-              <w:rPr>
-                <w:rFonts w:hint="eastAsia"/>
-              </w:rPr>
-            </w:pPr>
-            <w:r>
-              <w:rPr>
-                <w:rFonts w:hint="eastAsia"/>
-              </w:rPr>
-              <w:t>Node_Log</w:t>
+            <w:r>
+              <w:rPr>
+                <w:rFonts w:hint="eastAsia"/>
+              </w:rPr>
+              <w:t>Node_</w:t>
+            </w:r>
+            <w:r>
+              <w:t>Cos</w:t>
             </w:r>
           </w:p>
         </w:tc>
@@ -2224,15 +2081,9 @@
           <w:p>
             <w:pPr>
               <w:cnfStyle w:val="000000000000" w:firstRow="0" w:lastRow="0" w:firstColumn="0" w:lastColumn="0" w:oddVBand="0" w:evenVBand="0" w:oddHBand="0" w:evenHBand="0" w:firstRowFirstColumn="0" w:firstRowLastColumn="0" w:lastRowFirstColumn="0" w:lastRowLastColumn="0"/>
-              <w:rPr>
-                <w:rFonts w:hint="eastAsia"/>
-              </w:rPr>
-            </w:pPr>
-            <w:r>
-              <w:t>2</w:t>
-            </w:r>
-            <w:r>
-              <w:t>:NDouble</w:t>
+            </w:pPr>
+            <w:r>
+              <w:t>1:NDouble</w:t>
             </w:r>
           </w:p>
           <w:p>
@@ -2246,9 +2097,6 @@
           <w:p>
             <w:pPr>
               <w:cnfStyle w:val="000000000000" w:firstRow="0" w:lastRow="0" w:firstColumn="0" w:lastColumn="0" w:oddVBand="0" w:evenVBand="0" w:oddHBand="0" w:evenHBand="0" w:firstRowFirstColumn="0" w:firstRowLastColumn="0" w:lastRowFirstColumn="0" w:lastRowLastColumn="0"/>
-              <w:rPr>
-                <w:rFonts w:hint="eastAsia"/>
-              </w:rPr>
             </w:pPr>
             <w:r>
               <w:t>1: NDouble</w:t>
@@ -2267,19 +2115,7 @@
               <w:rPr>
                 <w:rFonts w:hint="eastAsia"/>
               </w:rPr>
-              <w:t>log(</w:t>
-            </w:r>
-            <w:r>
-              <w:t>in0,in1</w:t>
-            </w:r>
-            <w:r>
-              <w:rPr>
-                <w:rFonts w:hint="eastAsia"/>
-              </w:rPr>
-              <w:t>)</w:t>
-            </w:r>
-            <w:r>
-              <w:t>=&gt;out0</w:t>
+              <w:t>cos</w:t>
             </w:r>
           </w:p>
         </w:tc>
@@ -2290,9 +2126,6 @@
           <w:p>
             <w:pPr>
               <w:cnfStyle w:val="000000000000" w:firstRow="0" w:lastRow="0" w:firstColumn="0" w:lastColumn="0" w:oddVBand="0" w:evenVBand="0" w:oddHBand="0" w:evenHBand="0" w:firstRowFirstColumn="0" w:firstRowLastColumn="0" w:lastRowFirstColumn="0" w:lastRowLastColumn="0"/>
-              <w:rPr>
-                <w:rFonts w:hint="eastAsia"/>
-              </w:rPr>
             </w:pPr>
             <w:r>
               <w:rPr>
@@ -2309,9 +2142,6 @@
           <w:p>
             <w:pPr>
               <w:cnfStyle w:val="000000000000" w:firstRow="0" w:lastRow="0" w:firstColumn="0" w:lastColumn="0" w:oddVBand="0" w:evenVBand="0" w:oddHBand="0" w:evenHBand="0" w:firstRowFirstColumn="0" w:firstRowLastColumn="0" w:lastRowFirstColumn="0" w:lastRowLastColumn="0"/>
-              <w:rPr>
-                <w:rFonts w:hint="eastAsia"/>
-              </w:rPr>
             </w:pPr>
             <w:r>
               <w:rPr>
@@ -2332,22 +2162,11 @@
             <w:tcW w:w="2365" w:type="dxa"/>
           </w:tcPr>
           <w:p>
-            <w:pPr>
-              <w:rPr>
-                <w:rFonts w:hint="eastAsia"/>
-              </w:rPr>
-            </w:pPr>
-            <w:r>
-              <w:rPr>
-                <w:rFonts w:hint="eastAsia"/>
-              </w:rPr>
-              <w:t>Node_DegreeTo</w:t>
-            </w:r>
-            <w:r>
-              <w:t>R</w:t>
-            </w:r>
-            <w:r>
-              <w:t>adian</w:t>
+            <w:r>
+              <w:rPr>
+                <w:rFonts w:hint="eastAsia"/>
+              </w:rPr>
+              <w:t>Node_Tan</w:t>
             </w:r>
           </w:p>
         </w:tc>
@@ -2360,10 +2179,7 @@
               <w:cnfStyle w:val="000000100000" w:firstRow="0" w:lastRow="0" w:firstColumn="0" w:lastColumn="0" w:oddVBand="0" w:evenVBand="0" w:oddHBand="1" w:evenHBand="0" w:firstRowFirstColumn="0" w:firstRowLastColumn="0" w:lastRowFirstColumn="0" w:lastRowLastColumn="0"/>
             </w:pPr>
             <w:r>
-              <w:t>1</w:t>
-            </w:r>
-            <w:r>
-              <w:t>:NDouble</w:t>
+              <w:t>1:NDouble</w:t>
             </w:r>
           </w:p>
           <w:p>
@@ -2377,12 +2193,9 @@
           <w:p>
             <w:pPr>
               <w:cnfStyle w:val="000000100000" w:firstRow="0" w:lastRow="0" w:firstColumn="0" w:lastColumn="0" w:oddVBand="0" w:evenVBand="0" w:oddHBand="1" w:evenHBand="0" w:firstRowFirstColumn="0" w:firstRowLastColumn="0" w:lastRowFirstColumn="0" w:lastRowLastColumn="0"/>
-              <w:rPr>
-                <w:rFonts w:hint="eastAsia"/>
-              </w:rPr>
-            </w:pPr>
-            <w:r>
-              <w:t>1:NDouble</w:t>
+            </w:pPr>
+            <w:r>
+              <w:t>1: NDouble</w:t>
             </w:r>
           </w:p>
         </w:tc>
@@ -2398,7 +2211,7 @@
               <w:rPr>
                 <w:rFonts w:hint="eastAsia"/>
               </w:rPr>
-              <w:t>degree to radian</w:t>
+              <w:t>tan</w:t>
             </w:r>
           </w:p>
         </w:tc>
@@ -2409,9 +2222,6 @@
           <w:p>
             <w:pPr>
               <w:cnfStyle w:val="000000100000" w:firstRow="0" w:lastRow="0" w:firstColumn="0" w:lastColumn="0" w:oddVBand="0" w:evenVBand="0" w:oddHBand="1" w:evenHBand="0" w:firstRowFirstColumn="0" w:firstRowLastColumn="0" w:lastRowFirstColumn="0" w:lastRowLastColumn="0"/>
-              <w:rPr>
-                <w:rFonts w:hint="eastAsia"/>
-              </w:rPr>
             </w:pPr>
             <w:r>
               <w:rPr>
@@ -2428,9 +2238,6 @@
           <w:p>
             <w:pPr>
               <w:cnfStyle w:val="000000100000" w:firstRow="0" w:lastRow="0" w:firstColumn="0" w:lastColumn="0" w:oddVBand="0" w:evenVBand="0" w:oddHBand="1" w:evenHBand="0" w:firstRowFirstColumn="0" w:firstRowLastColumn="0" w:lastRowFirstColumn="0" w:lastRowLastColumn="0"/>
-              <w:rPr>
-                <w:rFonts w:hint="eastAsia"/>
-              </w:rPr>
             </w:pPr>
             <w:r>
               <w:rPr>
@@ -2448,28 +2255,11 @@
             <w:tcW w:w="2365" w:type="dxa"/>
           </w:tcPr>
           <w:p>
-            <w:pPr>
-              <w:rPr>
-                <w:rFonts w:hint="eastAsia"/>
-              </w:rPr>
-            </w:pPr>
-            <w:r>
-              <w:rPr>
-                <w:rFonts w:hint="eastAsia"/>
-              </w:rPr>
-              <w:t>Node_</w:t>
-            </w:r>
-            <w:r>
-              <w:t>Radian</w:t>
-            </w:r>
-            <w:r>
-              <w:rPr>
-                <w:rFonts w:hint="eastAsia"/>
-              </w:rPr>
-              <w:t>To</w:t>
-            </w:r>
-            <w:r>
-              <w:t>Degree</w:t>
+            <w:r>
+              <w:rPr>
+                <w:rFonts w:hint="eastAsia"/>
+              </w:rPr>
+              <w:t>Node_Log</w:t>
             </w:r>
           </w:p>
         </w:tc>
@@ -2482,7 +2272,7 @@
               <w:cnfStyle w:val="000000000000" w:firstRow="0" w:lastRow="0" w:firstColumn="0" w:lastColumn="0" w:oddVBand="0" w:evenVBand="0" w:oddHBand="0" w:evenHBand="0" w:firstRowFirstColumn="0" w:firstRowLastColumn="0" w:lastRowFirstColumn="0" w:lastRowLastColumn="0"/>
             </w:pPr>
             <w:r>
-              <w:t>1:NDouble</w:t>
+              <w:t>2:NDouble</w:t>
             </w:r>
           </w:p>
           <w:p>
@@ -2496,12 +2286,9 @@
           <w:p>
             <w:pPr>
               <w:cnfStyle w:val="000000000000" w:firstRow="0" w:lastRow="0" w:firstColumn="0" w:lastColumn="0" w:oddVBand="0" w:evenVBand="0" w:oddHBand="0" w:evenHBand="0" w:firstRowFirstColumn="0" w:firstRowLastColumn="0" w:lastRowFirstColumn="0" w:lastRowLastColumn="0"/>
-              <w:rPr>
-                <w:rFonts w:hint="eastAsia"/>
-              </w:rPr>
-            </w:pPr>
-            <w:r>
-              <w:t>1:NDouble</w:t>
+            </w:pPr>
+            <w:r>
+              <w:t>1: NDouble</w:t>
             </w:r>
           </w:p>
         </w:tc>
@@ -2517,7 +2304,19 @@
               <w:rPr>
                 <w:rFonts w:hint="eastAsia"/>
               </w:rPr>
-              <w:t>radian to degree</w:t>
+              <w:t>log(</w:t>
+            </w:r>
+            <w:r>
+              <w:t>in0,in1</w:t>
+            </w:r>
+            <w:r>
+              <w:rPr>
+                <w:rFonts w:hint="eastAsia"/>
+              </w:rPr>
+              <w:t>)</w:t>
+            </w:r>
+            <w:r>
+              <w:t>=&gt;out0</w:t>
             </w:r>
           </w:p>
         </w:tc>
@@ -2528,9 +2327,6 @@
           <w:p>
             <w:pPr>
               <w:cnfStyle w:val="000000000000" w:firstRow="0" w:lastRow="0" w:firstColumn="0" w:lastColumn="0" w:oddVBand="0" w:evenVBand="0" w:oddHBand="0" w:evenHBand="0" w:firstRowFirstColumn="0" w:firstRowLastColumn="0" w:lastRowFirstColumn="0" w:lastRowLastColumn="0"/>
-              <w:rPr>
-                <w:rFonts w:hint="eastAsia"/>
-              </w:rPr>
             </w:pPr>
             <w:r>
               <w:rPr>
@@ -2547,9 +2343,6 @@
           <w:p>
             <w:pPr>
               <w:cnfStyle w:val="000000000000" w:firstRow="0" w:lastRow="0" w:firstColumn="0" w:lastColumn="0" w:oddVBand="0" w:evenVBand="0" w:oddHBand="0" w:evenHBand="0" w:firstRowFirstColumn="0" w:firstRowLastColumn="0" w:lastRowFirstColumn="0" w:lastRowLastColumn="0"/>
-              <w:rPr>
-                <w:rFonts w:hint="eastAsia"/>
-              </w:rPr>
             </w:pPr>
             <w:r>
               <w:rPr>
@@ -2574,10 +2367,13 @@
               <w:rPr>
                 <w:rFonts w:hint="eastAsia"/>
               </w:rPr>
-              <w:t>Node_</w:t>
-            </w:r>
-            <w:r>
-              <w:t>VectorToReal</w:t>
+              <w:t>Node_DegreeTo</w:t>
+            </w:r>
+            <w:r>
+              <w:t>R</w:t>
+            </w:r>
+            <w:r>
+              <w:t>adian</w:t>
             </w:r>
           </w:p>
         </w:tc>
@@ -2590,21 +2386,7 @@
               <w:cnfStyle w:val="000000100000" w:firstRow="0" w:lastRow="0" w:firstColumn="0" w:lastColumn="0" w:oddVBand="0" w:evenVBand="0" w:oddHBand="1" w:evenHBand="0" w:firstRowFirstColumn="0" w:firstRowLastColumn="0" w:lastRowFirstColumn="0" w:lastRowLastColumn="0"/>
             </w:pPr>
             <w:r>
-              <w:t>1</w:t>
-            </w:r>
-            <w:r>
-              <w:t>:</w:t>
-            </w:r>
-            <w:r>
-              <w:t>NVector</w:t>
-            </w:r>
-          </w:p>
-          <w:p>
-            <w:pPr>
-              <w:cnfStyle w:val="000000100000" w:firstRow="0" w:lastRow="0" w:firstColumn="0" w:lastColumn="0" w:oddVBand="0" w:evenVBand="0" w:oddHBand="1" w:evenHBand="0" w:firstRowFirstColumn="0" w:firstRowLastColumn="0" w:lastRowFirstColumn="0" w:lastRowLastColumn="0"/>
-            </w:pPr>
-            <w:r>
-              <w:t>1:NInt</w:t>
+              <w:t>1:NDouble</w:t>
             </w:r>
           </w:p>
           <w:p>
@@ -2618,21 +2400,9 @@
           <w:p>
             <w:pPr>
               <w:cnfStyle w:val="000000100000" w:firstRow="0" w:lastRow="0" w:firstColumn="0" w:lastColumn="0" w:oddVBand="0" w:evenVBand="0" w:oddHBand="1" w:evenHBand="0" w:firstRowFirstColumn="0" w:firstRowLastColumn="0" w:lastRowFirstColumn="0" w:lastRowLastColumn="0"/>
-              <w:rPr>
-                <w:rFonts w:hint="eastAsia"/>
-              </w:rPr>
-            </w:pPr>
-            <w:r>
-              <w:t>1</w:t>
-            </w:r>
-            <w:r>
-              <w:t xml:space="preserve">: </w:t>
-            </w:r>
-            <w:r>
-              <w:t>ND</w:t>
-            </w:r>
-            <w:r>
-              <w:t>ata</w:t>
+            </w:pPr>
+            <w:r>
+              <w:t>1:NDouble</w:t>
             </w:r>
           </w:p>
         </w:tc>
@@ -2645,7 +2415,10 @@
               <w:cnfStyle w:val="000000100000" w:firstRow="0" w:lastRow="0" w:firstColumn="0" w:lastColumn="0" w:oddVBand="0" w:evenVBand="0" w:oddHBand="1" w:evenHBand="0" w:firstRowFirstColumn="0" w:firstRowLastColumn="0" w:lastRowFirstColumn="0" w:lastRowLastColumn="0"/>
             </w:pPr>
             <w:r>
-              <w:t>in0[in1]=&gt;out0</w:t>
+              <w:rPr>
+                <w:rFonts w:hint="eastAsia"/>
+              </w:rPr>
+              <w:t>degree to radian</w:t>
             </w:r>
           </w:p>
         </w:tc>
@@ -2693,7 +2466,19 @@
               <w:rPr>
                 <w:rFonts w:hint="eastAsia"/>
               </w:rPr>
-              <w:t>Node_RealToVector</w:t>
+              <w:t>Node_</w:t>
+            </w:r>
+            <w:r>
+              <w:t>Radian</w:t>
+            </w:r>
+            <w:r>
+              <w:rPr>
+                <w:rFonts w:hint="eastAsia"/>
+              </w:rPr>
+              <w:t>To</w:t>
+            </w:r>
+            <w:r>
+              <w:t>Degree</w:t>
             </w:r>
           </w:p>
         </w:tc>
@@ -2706,7 +2491,7 @@
               <w:cnfStyle w:val="000000000000" w:firstRow="0" w:lastRow="0" w:firstColumn="0" w:lastColumn="0" w:oddVBand="0" w:evenVBand="0" w:oddHBand="0" w:evenHBand="0" w:firstRowFirstColumn="0" w:firstRowLastColumn="0" w:lastRowFirstColumn="0" w:lastRowLastColumn="0"/>
             </w:pPr>
             <w:r>
-              <w:t>2:NData</w:t>
+              <w:t>1:NDouble</w:t>
             </w:r>
           </w:p>
           <w:p>
@@ -2720,12 +2505,9 @@
           <w:p>
             <w:pPr>
               <w:cnfStyle w:val="000000000000" w:firstRow="0" w:lastRow="0" w:firstColumn="0" w:lastColumn="0" w:oddVBand="0" w:evenVBand="0" w:oddHBand="0" w:evenHBand="0" w:firstRowFirstColumn="0" w:firstRowLastColumn="0" w:lastRowFirstColumn="0" w:lastRowLastColumn="0"/>
-              <w:rPr>
-                <w:rFonts w:hint="eastAsia"/>
-              </w:rPr>
-            </w:pPr>
-            <w:r>
-              <w:t>1:NVector</w:t>
+            </w:pPr>
+            <w:r>
+              <w:t>1:NDouble</w:t>
             </w:r>
           </w:p>
         </w:tc>
@@ -2741,19 +2523,7 @@
               <w:rPr>
                 <w:rFonts w:hint="eastAsia"/>
               </w:rPr>
-              <w:t>{</w:t>
-            </w:r>
-            <w:r>
-              <w:t>in0,in1</w:t>
-            </w:r>
-            <w:r>
-              <w:rPr>
-                <w:rFonts w:hint="eastAsia"/>
-              </w:rPr>
-              <w:t>}</w:t>
-            </w:r>
-            <w:r>
-              <w:t>=&gt;out0</w:t>
+              <w:t>radian to degree</w:t>
             </w:r>
           </w:p>
         </w:tc>
@@ -2800,11 +2570,6 @@
             <w:tcW w:w="2365" w:type="dxa"/>
           </w:tcPr>
           <w:p>
-            <w:pPr>
-              <w:rPr>
-                <w:rFonts w:hint="eastAsia"/>
-              </w:rPr>
-            </w:pPr>
             <w:r>
               <w:rPr>
                 <w:rFonts w:hint="eastAsia"/>
@@ -2812,13 +2577,7 @@
               <w:t>Node_</w:t>
             </w:r>
             <w:r>
-              <w:t>Clean</w:t>
-            </w:r>
-            <w:r>
-              <w:rPr>
-                <w:rFonts w:hint="eastAsia"/>
-              </w:rPr>
-              <w:t>Vector</w:t>
+              <w:t>VectorToReal</w:t>
             </w:r>
           </w:p>
         </w:tc>
@@ -2831,10 +2590,15 @@
               <w:cnfStyle w:val="000000100000" w:firstRow="0" w:lastRow="0" w:firstColumn="0" w:lastColumn="0" w:oddVBand="0" w:evenVBand="0" w:oddHBand="1" w:evenHBand="0" w:firstRowFirstColumn="0" w:firstRowLastColumn="0" w:lastRowFirstColumn="0" w:lastRowLastColumn="0"/>
             </w:pPr>
             <w:r>
-              <w:t>1</w:t>
-            </w:r>
-            <w:r>
-              <w:t>:NVector</w:t>
+              <w:t>1:NVector</w:t>
+            </w:r>
+          </w:p>
+          <w:p>
+            <w:pPr>
+              <w:cnfStyle w:val="000000100000" w:firstRow="0" w:lastRow="0" w:firstColumn="0" w:lastColumn="0" w:oddVBand="0" w:evenVBand="0" w:oddHBand="1" w:evenHBand="0" w:firstRowFirstColumn="0" w:firstRowLastColumn="0" w:lastRowFirstColumn="0" w:lastRowLastColumn="0"/>
+            </w:pPr>
+            <w:r>
+              <w:t>1:NInt</w:t>
             </w:r>
           </w:p>
           <w:p>
@@ -2850,7 +2614,7 @@
               <w:cnfStyle w:val="000000100000" w:firstRow="0" w:lastRow="0" w:firstColumn="0" w:lastColumn="0" w:oddVBand="0" w:evenVBand="0" w:oddHBand="1" w:evenHBand="0" w:firstRowFirstColumn="0" w:firstRowLastColumn="0" w:lastRowFirstColumn="0" w:lastRowLastColumn="0"/>
             </w:pPr>
             <w:r>
-              <w:t>1:NVector</w:t>
+              <w:t>1: NData</w:t>
             </w:r>
           </w:p>
         </w:tc>
@@ -2861,21 +2625,9 @@
           <w:p>
             <w:pPr>
               <w:cnfStyle w:val="000000100000" w:firstRow="0" w:lastRow="0" w:firstColumn="0" w:lastColumn="0" w:oddVBand="0" w:evenVBand="0" w:oddHBand="1" w:evenHBand="0" w:firstRowFirstColumn="0" w:firstRowLastColumn="0" w:lastRowFirstColumn="0" w:lastRowLastColumn="0"/>
-              <w:rPr>
-                <w:rFonts w:hint="eastAsia"/>
-              </w:rPr>
-            </w:pPr>
-            <w:r>
-              <w:t>in0</w:t>
-            </w:r>
-            <w:r>
-              <w:rPr>
-                <w:rFonts w:hint="eastAsia"/>
-              </w:rPr>
-              <w:t>.clean()</w:t>
-            </w:r>
-            <w:r>
-              <w:t>=&gt;out0</w:t>
+            </w:pPr>
+            <w:r>
+              <w:t>in0[in1]=&gt;out0</w:t>
             </w:r>
           </w:p>
         </w:tc>
@@ -2902,9 +2654,6 @@
           <w:p>
             <w:pPr>
               <w:cnfStyle w:val="000000100000" w:firstRow="0" w:lastRow="0" w:firstColumn="0" w:lastColumn="0" w:oddVBand="0" w:evenVBand="0" w:oddHBand="1" w:evenHBand="0" w:firstRowFirstColumn="0" w:firstRowLastColumn="0" w:lastRowFirstColumn="0" w:lastRowLastColumn="0"/>
-              <w:rPr>
-                <w:rFonts w:hint="eastAsia"/>
-              </w:rPr>
             </w:pPr>
             <w:r>
               <w:rPr>
@@ -2923,7 +2672,10 @@
           </w:tcPr>
           <w:p>
             <w:r>
-              <w:t>Node_ModifyVector</w:t>
+              <w:rPr>
+                <w:rFonts w:hint="eastAsia"/>
+              </w:rPr>
+              <w:t>Node_RealToVector</w:t>
             </w:r>
           </w:p>
         </w:tc>
@@ -2936,29 +2688,7 @@
               <w:cnfStyle w:val="000000000000" w:firstRow="0" w:lastRow="0" w:firstColumn="0" w:lastColumn="0" w:oddVBand="0" w:evenVBand="0" w:oddHBand="0" w:evenHBand="0" w:firstRowFirstColumn="0" w:firstRowLastColumn="0" w:lastRowFirstColumn="0" w:lastRowLastColumn="0"/>
             </w:pPr>
             <w:r>
-              <w:t>1</w:t>
-            </w:r>
-            <w:r>
-              <w:t>:N</w:t>
-            </w:r>
-            <w:r>
-              <w:t>Vector</w:t>
-            </w:r>
-          </w:p>
-          <w:p>
-            <w:pPr>
-              <w:cnfStyle w:val="000000000000" w:firstRow="0" w:lastRow="0" w:firstColumn="0" w:lastColumn="0" w:oddVBand="0" w:evenVBand="0" w:oddHBand="0" w:evenHBand="0" w:firstRowFirstColumn="0" w:firstRowLastColumn="0" w:lastRowFirstColumn="0" w:lastRowLastColumn="0"/>
-            </w:pPr>
-            <w:r>
-              <w:t>1:NInt</w:t>
-            </w:r>
-          </w:p>
-          <w:p>
-            <w:pPr>
-              <w:cnfStyle w:val="000000000000" w:firstRow="0" w:lastRow="0" w:firstColumn="0" w:lastColumn="0" w:oddVBand="0" w:evenVBand="0" w:oddHBand="0" w:evenHBand="0" w:firstRowFirstColumn="0" w:firstRowLastColumn="0" w:lastRowFirstColumn="0" w:lastRowLastColumn="0"/>
-            </w:pPr>
-            <w:r>
-              <w:t>1:NData</w:t>
+              <w:t>2:NData</w:t>
             </w:r>
           </w:p>
           <w:p>
@@ -2990,27 +2720,19 @@
               <w:rPr>
                 <w:rFonts w:hint="eastAsia"/>
               </w:rPr>
-              <w:t>in0[</w:t>
-            </w:r>
-            <w:r>
-              <w:t>in1</w:t>
-            </w:r>
-            <w:r>
-              <w:rPr>
-                <w:rFonts w:hint="eastAsia"/>
-              </w:rPr>
-              <w:t>]</w:t>
-            </w:r>
-            <w:r>
-              <w:t>&lt;=in2;</w:t>
-            </w:r>
-          </w:p>
-          <w:p>
-            <w:pPr>
-              <w:cnfStyle w:val="000000000000" w:firstRow="0" w:lastRow="0" w:firstColumn="0" w:lastColumn="0" w:oddVBand="0" w:evenVBand="0" w:oddHBand="0" w:evenHBand="0" w:firstRowFirstColumn="0" w:firstRowLastColumn="0" w:lastRowFirstColumn="0" w:lastRowLastColumn="0"/>
-            </w:pPr>
-            <w:r>
-              <w:t>in0=&gt;out0</w:t>
+              <w:t>{</w:t>
+            </w:r>
+            <w:r>
+              <w:t>in0,in1</w:t>
+            </w:r>
+            <w:r>
+              <w:rPr>
+                <w:rFonts w:hint="eastAsia"/>
+              </w:rPr>
+              <w:t>}</w:t>
+            </w:r>
+            <w:r>
+              <w:t>=&gt;out0</w:t>
             </w:r>
           </w:p>
         </w:tc>
@@ -3057,16 +2779,20 @@
             <w:tcW w:w="2365" w:type="dxa"/>
           </w:tcPr>
           <w:p>
-            <w:pPr>
-              <w:rPr>
-                <w:rFonts w:hint="eastAsia"/>
-              </w:rPr>
-            </w:pPr>
-            <w:r>
+            <w:r>
+              <w:rPr>
+                <w:rFonts w:hint="eastAsia"/>
+              </w:rPr>
               <w:t>Node_</w:t>
             </w:r>
             <w:r>
-              <w:t>MapRandom</w:t>
+              <w:t>Clean</w:t>
+            </w:r>
+            <w:r>
+              <w:rPr>
+                <w:rFonts w:hint="eastAsia"/>
+              </w:rPr>
+              <w:t>Vector</w:t>
             </w:r>
           </w:p>
         </w:tc>
@@ -3077,15 +2803,9 @@
           <w:p>
             <w:pPr>
               <w:cnfStyle w:val="000000100000" w:firstRow="0" w:lastRow="0" w:firstColumn="0" w:lastColumn="0" w:oddVBand="0" w:evenVBand="0" w:oddHBand="1" w:evenHBand="0" w:firstRowFirstColumn="0" w:firstRowLastColumn="0" w:lastRowFirstColumn="0" w:lastRowLastColumn="0"/>
-              <w:rPr>
-                <w:rFonts w:hint="eastAsia"/>
-              </w:rPr>
-            </w:pPr>
-            <w:r>
-              <w:rPr>
-                <w:rFonts w:hint="eastAsia"/>
-              </w:rPr>
-              <w:t>2:NDouble</w:t>
+            </w:pPr>
+            <w:r>
+              <w:t>1:NVector</w:t>
             </w:r>
           </w:p>
           <w:p>
@@ -3099,12 +2819,9 @@
           <w:p>
             <w:pPr>
               <w:cnfStyle w:val="000000100000" w:firstRow="0" w:lastRow="0" w:firstColumn="0" w:lastColumn="0" w:oddVBand="0" w:evenVBand="0" w:oddHBand="1" w:evenHBand="0" w:firstRowFirstColumn="0" w:firstRowLastColumn="0" w:lastRowFirstColumn="0" w:lastRowLastColumn="0"/>
-              <w:rPr>
-                <w:rFonts w:hint="eastAsia"/>
-              </w:rPr>
-            </w:pPr>
-            <w:r>
-              <w:t>1:NDouble</w:t>
+            </w:pPr>
+            <w:r>
+              <w:t>1:NVector</w:t>
             </w:r>
           </w:p>
         </w:tc>
@@ -3117,19 +2834,16 @@
               <w:cnfStyle w:val="000000100000" w:firstRow="0" w:lastRow="0" w:firstColumn="0" w:lastColumn="0" w:oddVBand="0" w:evenVBand="0" w:oddHBand="1" w:evenHBand="0" w:firstRowFirstColumn="0" w:firstRowLastColumn="0" w:lastRowFirstColumn="0" w:lastRowLastColumn="0"/>
             </w:pPr>
             <w:r>
-              <w:rPr>
-                <w:rFonts w:hint="eastAsia"/>
-              </w:rPr>
-              <w:t>Random(</w:t>
-            </w:r>
-            <w:r>
-              <w:t>in0,in1</w:t>
-            </w:r>
-            <w:r>
-              <w:rPr>
-                <w:rFonts w:hint="eastAsia"/>
-              </w:rPr>
-              <w:t>)=&gt;out0</w:t>
+              <w:t>in0</w:t>
+            </w:r>
+            <w:r>
+              <w:rPr>
+                <w:rFonts w:hint="eastAsia"/>
+              </w:rPr>
+              <w:t>.clean()</w:t>
+            </w:r>
+            <w:r>
+              <w:t>=&gt;out0</w:t>
             </w:r>
           </w:p>
         </w:tc>
@@ -3173,11 +2887,240 @@
             <w:tcW w:w="2365" w:type="dxa"/>
           </w:tcPr>
           <w:p>
-            <w:pPr>
-              <w:rPr>
-                <w:rFonts w:hint="eastAsia"/>
-              </w:rPr>
-            </w:pPr>
+            <w:r>
+              <w:t>Node_ModifyVector</w:t>
+            </w:r>
+          </w:p>
+        </w:tc>
+        <w:tc>
+          <w:tcPr>
+            <w:tcW w:w="1340" w:type="dxa"/>
+          </w:tcPr>
+          <w:p>
+            <w:pPr>
+              <w:cnfStyle w:val="000000000000" w:firstRow="0" w:lastRow="0" w:firstColumn="0" w:lastColumn="0" w:oddVBand="0" w:evenVBand="0" w:oddHBand="0" w:evenHBand="0" w:firstRowFirstColumn="0" w:firstRowLastColumn="0" w:lastRowFirstColumn="0" w:lastRowLastColumn="0"/>
+            </w:pPr>
+            <w:r>
+              <w:t>1:NVector</w:t>
+            </w:r>
+          </w:p>
+          <w:p>
+            <w:pPr>
+              <w:cnfStyle w:val="000000000000" w:firstRow="0" w:lastRow="0" w:firstColumn="0" w:lastColumn="0" w:oddVBand="0" w:evenVBand="0" w:oddHBand="0" w:evenHBand="0" w:firstRowFirstColumn="0" w:firstRowLastColumn="0" w:lastRowFirstColumn="0" w:lastRowLastColumn="0"/>
+            </w:pPr>
+            <w:r>
+              <w:t>1:NInt</w:t>
+            </w:r>
+          </w:p>
+          <w:p>
+            <w:pPr>
+              <w:cnfStyle w:val="000000000000" w:firstRow="0" w:lastRow="0" w:firstColumn="0" w:lastColumn="0" w:oddVBand="0" w:evenVBand="0" w:oddHBand="0" w:evenHBand="0" w:firstRowFirstColumn="0" w:firstRowLastColumn="0" w:lastRowFirstColumn="0" w:lastRowLastColumn="0"/>
+            </w:pPr>
+            <w:r>
+              <w:t>1:NData</w:t>
+            </w:r>
+          </w:p>
+          <w:p>
+            <w:pPr>
+              <w:cnfStyle w:val="000000000000" w:firstRow="0" w:lastRow="0" w:firstColumn="0" w:lastColumn="0" w:oddVBand="0" w:evenVBand="0" w:oddHBand="0" w:evenHBand="0" w:firstRowFirstColumn="0" w:firstRowLastColumn="0" w:lastRowFirstColumn="0" w:lastRowLastColumn="0"/>
+            </w:pPr>
+            <w:r>
+              <w:t>/</w:t>
+            </w:r>
+          </w:p>
+          <w:p>
+            <w:pPr>
+              <w:cnfStyle w:val="000000000000" w:firstRow="0" w:lastRow="0" w:firstColumn="0" w:lastColumn="0" w:oddVBand="0" w:evenVBand="0" w:oddHBand="0" w:evenHBand="0" w:firstRowFirstColumn="0" w:firstRowLastColumn="0" w:lastRowFirstColumn="0" w:lastRowLastColumn="0"/>
+            </w:pPr>
+            <w:r>
+              <w:t>1:NVector</w:t>
+            </w:r>
+          </w:p>
+        </w:tc>
+        <w:tc>
+          <w:tcPr>
+            <w:tcW w:w="2257" w:type="dxa"/>
+          </w:tcPr>
+          <w:p>
+            <w:pPr>
+              <w:cnfStyle w:val="000000000000" w:firstRow="0" w:lastRow="0" w:firstColumn="0" w:lastColumn="0" w:oddVBand="0" w:evenVBand="0" w:oddHBand="0" w:evenHBand="0" w:firstRowFirstColumn="0" w:firstRowLastColumn="0" w:lastRowFirstColumn="0" w:lastRowLastColumn="0"/>
+            </w:pPr>
+            <w:r>
+              <w:rPr>
+                <w:rFonts w:hint="eastAsia"/>
+              </w:rPr>
+              <w:t>in0[</w:t>
+            </w:r>
+            <w:r>
+              <w:t>in1</w:t>
+            </w:r>
+            <w:r>
+              <w:rPr>
+                <w:rFonts w:hint="eastAsia"/>
+              </w:rPr>
+              <w:t>]</w:t>
+            </w:r>
+            <w:r>
+              <w:t>&lt;=in2;</w:t>
+            </w:r>
+          </w:p>
+          <w:p>
+            <w:pPr>
+              <w:cnfStyle w:val="000000000000" w:firstRow="0" w:lastRow="0" w:firstColumn="0" w:lastColumn="0" w:oddVBand="0" w:evenVBand="0" w:oddHBand="0" w:evenHBand="0" w:firstRowFirstColumn="0" w:firstRowLastColumn="0" w:lastRowFirstColumn="0" w:lastRowLastColumn="0"/>
+            </w:pPr>
+            <w:r>
+              <w:t>in0=&gt;out0</w:t>
+            </w:r>
+          </w:p>
+        </w:tc>
+        <w:tc>
+          <w:tcPr>
+            <w:tcW w:w="1641" w:type="dxa"/>
+          </w:tcPr>
+          <w:p>
+            <w:pPr>
+              <w:cnfStyle w:val="000000000000" w:firstRow="0" w:lastRow="0" w:firstColumn="0" w:lastColumn="0" w:oddVBand="0" w:evenVBand="0" w:oddHBand="0" w:evenHBand="0" w:firstRowFirstColumn="0" w:firstRowLastColumn="0" w:lastRowFirstColumn="0" w:lastRowLastColumn="0"/>
+            </w:pPr>
+            <w:r>
+              <w:rPr>
+                <w:rFonts w:hint="eastAsia"/>
+              </w:rPr>
+              <w:t>extends NodeCalculator</w:t>
+            </w:r>
+          </w:p>
+        </w:tc>
+        <w:tc>
+          <w:tcPr>
+            <w:tcW w:w="693" w:type="dxa"/>
+          </w:tcPr>
+          <w:p>
+            <w:pPr>
+              <w:cnfStyle w:val="000000000000" w:firstRow="0" w:lastRow="0" w:firstColumn="0" w:lastColumn="0" w:oddVBand="0" w:evenVBand="0" w:oddHBand="0" w:evenHBand="0" w:firstRowFirstColumn="0" w:firstRowLastColumn="0" w:lastRowFirstColumn="0" w:lastRowLastColumn="0"/>
+            </w:pPr>
+            <w:r>
+              <w:rPr>
+                <w:rFonts w:hint="eastAsia"/>
+              </w:rPr>
+              <w:t>未开</w:t>
+            </w:r>
+          </w:p>
+        </w:tc>
+      </w:tr>
+      <w:tr>
+        <w:trPr>
+          <w:cnfStyle w:val="000000100000" w:firstRow="0" w:lastRow="0" w:firstColumn="0" w:lastColumn="0" w:oddVBand="0" w:evenVBand="0" w:oddHBand="1" w:evenHBand="0" w:firstRowFirstColumn="0" w:firstRowLastColumn="0" w:lastRowFirstColumn="0" w:lastRowLastColumn="0"/>
+        </w:trPr>
+        <w:tc>
+          <w:tcPr>
+            <w:cnfStyle w:val="001000000000" w:firstRow="0" w:lastRow="0" w:firstColumn="1" w:lastColumn="0" w:oddVBand="0" w:evenVBand="0" w:oddHBand="0" w:evenHBand="0" w:firstRowFirstColumn="0" w:firstRowLastColumn="0" w:lastRowFirstColumn="0" w:lastRowLastColumn="0"/>
+            <w:tcW w:w="2365" w:type="dxa"/>
+          </w:tcPr>
+          <w:p>
+            <w:r>
+              <w:t>Node_</w:t>
+            </w:r>
+            <w:r>
+              <w:t>MapRandom</w:t>
+            </w:r>
+          </w:p>
+        </w:tc>
+        <w:tc>
+          <w:tcPr>
+            <w:tcW w:w="1340" w:type="dxa"/>
+          </w:tcPr>
+          <w:p>
+            <w:pPr>
+              <w:cnfStyle w:val="000000100000" w:firstRow="0" w:lastRow="0" w:firstColumn="0" w:lastColumn="0" w:oddVBand="0" w:evenVBand="0" w:oddHBand="1" w:evenHBand="0" w:firstRowFirstColumn="0" w:firstRowLastColumn="0" w:lastRowFirstColumn="0" w:lastRowLastColumn="0"/>
+            </w:pPr>
+            <w:r>
+              <w:rPr>
+                <w:rFonts w:hint="eastAsia"/>
+              </w:rPr>
+              <w:t>2:NDouble</w:t>
+            </w:r>
+          </w:p>
+          <w:p>
+            <w:pPr>
+              <w:cnfStyle w:val="000000100000" w:firstRow="0" w:lastRow="0" w:firstColumn="0" w:lastColumn="0" w:oddVBand="0" w:evenVBand="0" w:oddHBand="1" w:evenHBand="0" w:firstRowFirstColumn="0" w:firstRowLastColumn="0" w:lastRowFirstColumn="0" w:lastRowLastColumn="0"/>
+            </w:pPr>
+            <w:r>
+              <w:t>/</w:t>
+            </w:r>
+          </w:p>
+          <w:p>
+            <w:pPr>
+              <w:cnfStyle w:val="000000100000" w:firstRow="0" w:lastRow="0" w:firstColumn="0" w:lastColumn="0" w:oddVBand="0" w:evenVBand="0" w:oddHBand="1" w:evenHBand="0" w:firstRowFirstColumn="0" w:firstRowLastColumn="0" w:lastRowFirstColumn="0" w:lastRowLastColumn="0"/>
+            </w:pPr>
+            <w:r>
+              <w:t>1:NDouble</w:t>
+            </w:r>
+          </w:p>
+        </w:tc>
+        <w:tc>
+          <w:tcPr>
+            <w:tcW w:w="2257" w:type="dxa"/>
+          </w:tcPr>
+          <w:p>
+            <w:pPr>
+              <w:cnfStyle w:val="000000100000" w:firstRow="0" w:lastRow="0" w:firstColumn="0" w:lastColumn="0" w:oddVBand="0" w:evenVBand="0" w:oddHBand="1" w:evenHBand="0" w:firstRowFirstColumn="0" w:firstRowLastColumn="0" w:lastRowFirstColumn="0" w:lastRowLastColumn="0"/>
+            </w:pPr>
+            <w:r>
+              <w:rPr>
+                <w:rFonts w:hint="eastAsia"/>
+              </w:rPr>
+              <w:t>Random(</w:t>
+            </w:r>
+            <w:r>
+              <w:t>in0,in1</w:t>
+            </w:r>
+            <w:r>
+              <w:rPr>
+                <w:rFonts w:hint="eastAsia"/>
+              </w:rPr>
+              <w:t>)=&gt;out0</w:t>
+            </w:r>
+          </w:p>
+        </w:tc>
+        <w:tc>
+          <w:tcPr>
+            <w:tcW w:w="1641" w:type="dxa"/>
+          </w:tcPr>
+          <w:p>
+            <w:pPr>
+              <w:cnfStyle w:val="000000100000" w:firstRow="0" w:lastRow="0" w:firstColumn="0" w:lastColumn="0" w:oddVBand="0" w:evenVBand="0" w:oddHBand="1" w:evenHBand="0" w:firstRowFirstColumn="0" w:firstRowLastColumn="0" w:lastRowFirstColumn="0" w:lastRowLastColumn="0"/>
+            </w:pPr>
+            <w:r>
+              <w:rPr>
+                <w:rFonts w:hint="eastAsia"/>
+              </w:rPr>
+              <w:t>extends NodeCalculator</w:t>
+            </w:r>
+          </w:p>
+        </w:tc>
+        <w:tc>
+          <w:tcPr>
+            <w:tcW w:w="693" w:type="dxa"/>
+          </w:tcPr>
+          <w:p>
+            <w:pPr>
+              <w:cnfStyle w:val="000000100000" w:firstRow="0" w:lastRow="0" w:firstColumn="0" w:lastColumn="0" w:oddVBand="0" w:evenVBand="0" w:oddHBand="1" w:evenHBand="0" w:firstRowFirstColumn="0" w:firstRowLastColumn="0" w:lastRowFirstColumn="0" w:lastRowLastColumn="0"/>
+            </w:pPr>
+            <w:r>
+              <w:rPr>
+                <w:rFonts w:hint="eastAsia"/>
+              </w:rPr>
+              <w:t>未开</w:t>
+            </w:r>
+          </w:p>
+        </w:tc>
+      </w:tr>
+      <w:tr>
+        <w:tc>
+          <w:tcPr>
+            <w:cnfStyle w:val="001000000000" w:firstRow="0" w:lastRow="0" w:firstColumn="1" w:lastColumn="0" w:oddVBand="0" w:evenVBand="0" w:oddHBand="0" w:evenHBand="0" w:firstRowFirstColumn="0" w:firstRowLastColumn="0" w:lastRowFirstColumn="0" w:lastRowLastColumn="0"/>
+            <w:tcW w:w="2365" w:type="dxa"/>
+          </w:tcPr>
+          <w:p>
             <w:r>
               <w:rPr>
                 <w:rFonts w:hint="eastAsia"/>
@@ -3193,9 +3136,6 @@
           <w:p>
             <w:pPr>
               <w:cnfStyle w:val="000000000000" w:firstRow="0" w:lastRow="0" w:firstColumn="0" w:lastColumn="0" w:oddVBand="0" w:evenVBand="0" w:oddHBand="0" w:evenHBand="0" w:firstRowFirstColumn="0" w:firstRowLastColumn="0" w:lastRowFirstColumn="0" w:lastRowLastColumn="0"/>
-              <w:rPr>
-                <w:rFonts w:hint="eastAsia"/>
-              </w:rPr>
             </w:pPr>
             <w:r>
               <w:t>5</w:t>
@@ -3242,9 +3182,6 @@
           <w:p>
             <w:pPr>
               <w:cnfStyle w:val="000000000000" w:firstRow="0" w:lastRow="0" w:firstColumn="0" w:lastColumn="0" w:oddVBand="0" w:evenVBand="0" w:oddHBand="0" w:evenHBand="0" w:firstRowFirstColumn="0" w:firstRowLastColumn="0" w:lastRowFirstColumn="0" w:lastRowLastColumn="0"/>
-              <w:rPr>
-                <w:rFonts w:hint="eastAsia"/>
-              </w:rPr>
             </w:pPr>
             <w:r>
               <w:rPr>
@@ -3938,7 +3875,6 @@
     <w:uiPriority w:val="39"/>
     <w:rsid w:val="005C2617"/>
     <w:tblPr>
-      <w:tblInd w:w="0" w:type="dxa"/>
       <w:tblBorders>
         <w:top w:val="single" w:sz="4" w:space="0" w:color="auto"/>
         <w:left w:val="single" w:sz="4" w:space="0" w:color="auto"/>
@@ -3947,12 +3883,6 @@
         <w:insideH w:val="single" w:sz="4" w:space="0" w:color="auto"/>
         <w:insideV w:val="single" w:sz="4" w:space="0" w:color="auto"/>
       </w:tblBorders>
-      <w:tblCellMar>
-        <w:top w:w="0" w:type="dxa"/>
-        <w:left w:w="108" w:type="dxa"/>
-        <w:bottom w:w="0" w:type="dxa"/>
-        <w:right w:w="108" w:type="dxa"/>
-      </w:tblCellMar>
     </w:tblPr>
   </w:style>
   <w:style w:type="table" w:styleId="3-1">
@@ -3963,19 +3893,12 @@
     <w:tblPr>
       <w:tblStyleRowBandSize w:val="1"/>
       <w:tblStyleColBandSize w:val="1"/>
-      <w:tblInd w:w="0" w:type="dxa"/>
       <w:tblBorders>
         <w:top w:val="single" w:sz="4" w:space="0" w:color="5B9BD5" w:themeColor="accent1"/>
         <w:left w:val="single" w:sz="4" w:space="0" w:color="5B9BD5" w:themeColor="accent1"/>
         <w:bottom w:val="single" w:sz="4" w:space="0" w:color="5B9BD5" w:themeColor="accent1"/>
         <w:right w:val="single" w:sz="4" w:space="0" w:color="5B9BD5" w:themeColor="accent1"/>
       </w:tblBorders>
-      <w:tblCellMar>
-        <w:top w:w="0" w:type="dxa"/>
-        <w:left w:w="108" w:type="dxa"/>
-        <w:bottom w:w="0" w:type="dxa"/>
-        <w:right w:w="108" w:type="dxa"/>
-      </w:tblCellMar>
     </w:tblPr>
     <w:tblStylePr w:type="firstRow">
       <w:rPr>
@@ -4091,7 +4014,6 @@
     <w:tblPr>
       <w:tblStyleRowBandSize w:val="1"/>
       <w:tblStyleColBandSize w:val="1"/>
-      <w:tblInd w:w="0" w:type="dxa"/>
       <w:tblBorders>
         <w:top w:val="single" w:sz="4" w:space="0" w:color="FFFFFF" w:themeColor="background1"/>
         <w:left w:val="single" w:sz="4" w:space="0" w:color="FFFFFF" w:themeColor="background1"/>
@@ -4100,12 +4022,6 @@
         <w:insideH w:val="single" w:sz="4" w:space="0" w:color="FFFFFF" w:themeColor="background1"/>
         <w:insideV w:val="single" w:sz="4" w:space="0" w:color="FFFFFF" w:themeColor="background1"/>
       </w:tblBorders>
-      <w:tblCellMar>
-        <w:top w:w="0" w:type="dxa"/>
-        <w:left w:w="108" w:type="dxa"/>
-        <w:bottom w:w="0" w:type="dxa"/>
-        <w:right w:w="108" w:type="dxa"/>
-      </w:tblCellMar>
     </w:tblPr>
     <w:tcPr>
       <w:shd w:val="clear" w:color="auto" w:fill="DEEAF6" w:themeFill="accent1" w:themeFillTint="33"/>
@@ -4209,7 +4125,6 @@
     <w:tblPr>
       <w:tblStyleRowBandSize w:val="1"/>
       <w:tblStyleColBandSize w:val="1"/>
-      <w:tblInd w:w="0" w:type="dxa"/>
       <w:tblBorders>
         <w:top w:val="single" w:sz="4" w:space="0" w:color="FFFFFF" w:themeColor="background1"/>
         <w:left w:val="single" w:sz="4" w:space="0" w:color="FFFFFF" w:themeColor="background1"/>
@@ -4218,12 +4133,6 @@
         <w:insideH w:val="single" w:sz="4" w:space="0" w:color="FFFFFF" w:themeColor="background1"/>
         <w:insideV w:val="single" w:sz="4" w:space="0" w:color="FFFFFF" w:themeColor="background1"/>
       </w:tblBorders>
-      <w:tblCellMar>
-        <w:top w:w="0" w:type="dxa"/>
-        <w:left w:w="108" w:type="dxa"/>
-        <w:bottom w:w="0" w:type="dxa"/>
-        <w:right w:w="108" w:type="dxa"/>
-      </w:tblCellMar>
     </w:tblPr>
     <w:trPr>
       <w:cantSplit/>
@@ -4583,7 +4492,7 @@
 </file>
 
 <file path=customXml/itemProps1.xml><?xml version="1.0" encoding="utf-8"?>
-<ds:datastoreItem xmlns:ds="http://schemas.openxmlformats.org/officeDocument/2006/customXml" ds:itemID="{49948C01-7AC9-4D57-BBFF-E246C22B424A}">
+<ds:datastoreItem xmlns:ds="http://schemas.openxmlformats.org/officeDocument/2006/customXml" ds:itemID="{A39ABC37-5A12-4EA7-9616-D59C251F5EFC}">
   <ds:schemaRefs>
     <ds:schemaRef ds:uri="http://schemas.openxmlformats.org/officeDocument/2006/bibliography"/>
   </ds:schemaRefs>

</xml_diff>

<commit_message>
2016 5 3 22:00
</commit_message>
<xml_diff>
--- a/Plan.docx
+++ b/Plan.docx
@@ -9,11 +9,11 @@
         <w:tblLook w:val="04A0" w:firstRow="1" w:lastRow="0" w:firstColumn="1" w:lastColumn="0" w:noHBand="0" w:noVBand="1"/>
       </w:tblPr>
       <w:tblGrid>
-        <w:gridCol w:w="2365"/>
-        <w:gridCol w:w="1340"/>
+        <w:gridCol w:w="2381"/>
+        <w:gridCol w:w="1336"/>
         <w:gridCol w:w="2257"/>
-        <w:gridCol w:w="1641"/>
-        <w:gridCol w:w="693"/>
+        <w:gridCol w:w="1638"/>
+        <w:gridCol w:w="684"/>
       </w:tblGrid>
       <w:tr>
         <w:trPr>
@@ -530,9 +530,6 @@
           <w:p>
             <w:pPr>
               <w:cnfStyle w:val="000000000000" w:firstRow="0" w:lastRow="0" w:firstColumn="0" w:lastColumn="0" w:oddVBand="0" w:evenVBand="0" w:oddHBand="0" w:evenHBand="0" w:firstRowFirstColumn="0" w:firstRowLastColumn="0" w:lastRowFirstColumn="0" w:lastRowLastColumn="0"/>
-              <w:rPr>
-                <w:rFonts w:hint="eastAsia"/>
-              </w:rPr>
             </w:pPr>
             <w:r>
               <w:rPr>
@@ -558,8 +555,6 @@
               </w:rPr>
               <w:t>。</w:t>
             </w:r>
-            <w:bookmarkStart w:id="0" w:name="_GoBack"/>
-            <w:bookmarkEnd w:id="0"/>
           </w:p>
         </w:tc>
         <w:tc>
@@ -1519,7 +1514,7 @@
               <w:rPr>
                 <w:rFonts w:hint="eastAsia"/>
               </w:rPr>
-              <w:t>未开</w:t>
+              <w:t>完成</w:t>
             </w:r>
           </w:p>
         </w:tc>
@@ -1636,7 +1631,7 @@
               <w:rPr>
                 <w:rFonts w:hint="eastAsia"/>
               </w:rPr>
-              <w:t>未开</w:t>
+              <w:t>完成</w:t>
             </w:r>
           </w:p>
         </w:tc>
@@ -1750,7 +1745,7 @@
               <w:rPr>
                 <w:rFonts w:hint="eastAsia"/>
               </w:rPr>
-              <w:t>未开</w:t>
+              <w:t>完成</w:t>
             </w:r>
           </w:p>
         </w:tc>
@@ -1856,7 +1851,7 @@
               <w:rPr>
                 <w:rFonts w:hint="eastAsia"/>
               </w:rPr>
-              <w:t>未开</w:t>
+              <w:t>完成</w:t>
             </w:r>
           </w:p>
         </w:tc>
@@ -1955,7 +1950,7 @@
               <w:rPr>
                 <w:rFonts w:hint="eastAsia"/>
               </w:rPr>
-              <w:t>未开</w:t>
+              <w:t>完成</w:t>
             </w:r>
           </w:p>
         </w:tc>
@@ -2051,7 +2046,7 @@
               <w:rPr>
                 <w:rFonts w:hint="eastAsia"/>
               </w:rPr>
-              <w:t>未开</w:t>
+              <w:t>完成</w:t>
             </w:r>
           </w:p>
         </w:tc>
@@ -2147,7 +2142,7 @@
               <w:rPr>
                 <w:rFonts w:hint="eastAsia"/>
               </w:rPr>
-              <w:t>未开</w:t>
+              <w:t>完成</w:t>
             </w:r>
           </w:p>
         </w:tc>
@@ -2243,7 +2238,7 @@
               <w:rPr>
                 <w:rFonts w:hint="eastAsia"/>
               </w:rPr>
-              <w:t>未开</w:t>
+              <w:t>完成</w:t>
             </w:r>
           </w:p>
         </w:tc>
@@ -2348,7 +2343,7 @@
               <w:rPr>
                 <w:rFonts w:hint="eastAsia"/>
               </w:rPr>
-              <w:t>未开</w:t>
+              <w:t>完成</w:t>
             </w:r>
           </w:p>
         </w:tc>
@@ -2367,7 +2362,19 @@
               <w:rPr>
                 <w:rFonts w:hint="eastAsia"/>
               </w:rPr>
-              <w:t>Node_DegreeTo</w:t>
+              <w:t>Node_Degree</w:t>
+            </w:r>
+            <w:r>
+              <w:rPr>
+                <w:rFonts w:hint="eastAsia"/>
+              </w:rPr>
+              <w:t>s</w:t>
+            </w:r>
+            <w:r>
+              <w:rPr>
+                <w:rFonts w:hint="eastAsia"/>
+              </w:rPr>
+              <w:t>To</w:t>
             </w:r>
             <w:r>
               <w:t>R</w:t>
@@ -2375,6 +2382,9 @@
             <w:r>
               <w:t>adian</w:t>
             </w:r>
+            <w:r>
+              <w:t>s</w:t>
+            </w:r>
           </w:p>
         </w:tc>
         <w:tc>
@@ -2450,7 +2460,7 @@
               <w:rPr>
                 <w:rFonts w:hint="eastAsia"/>
               </w:rPr>
-              <w:t>未开</w:t>
+              <w:t>完成</w:t>
             </w:r>
           </w:p>
         </w:tc>
@@ -2472,6 +2482,9 @@
               <w:t>Radian</w:t>
             </w:r>
             <w:r>
+              <w:t>s</w:t>
+            </w:r>
+            <w:r>
               <w:rPr>
                 <w:rFonts w:hint="eastAsia"/>
               </w:rPr>
@@ -2480,6 +2493,9 @@
             <w:r>
               <w:t>Degree</w:t>
             </w:r>
+            <w:r>
+              <w:t>s</w:t>
+            </w:r>
           </w:p>
         </w:tc>
         <w:tc>
@@ -2555,8 +2571,10 @@
               <w:rPr>
                 <w:rFonts w:hint="eastAsia"/>
               </w:rPr>
-              <w:t>未开</w:t>
-            </w:r>
+              <w:t>完成</w:t>
+            </w:r>
+            <w:bookmarkStart w:id="0" w:name="_GoBack"/>
+            <w:bookmarkEnd w:id="0"/>
           </w:p>
         </w:tc>
       </w:tr>
@@ -4492,7 +4510,7 @@
 </file>
 
 <file path=customXml/itemProps1.xml><?xml version="1.0" encoding="utf-8"?>
-<ds:datastoreItem xmlns:ds="http://schemas.openxmlformats.org/officeDocument/2006/customXml" ds:itemID="{A39ABC37-5A12-4EA7-9616-D59C251F5EFC}">
+<ds:datastoreItem xmlns:ds="http://schemas.openxmlformats.org/officeDocument/2006/customXml" ds:itemID="{69900EF9-9986-48D0-BD03-C1D4BC309318}">
   <ds:schemaRefs>
     <ds:schemaRef ds:uri="http://schemas.openxmlformats.org/officeDocument/2006/bibliography"/>
   </ds:schemaRefs>

</xml_diff>

<commit_message>
2016 5 18 00:20
</commit_message>
<xml_diff>
--- a/Plan.docx
+++ b/Plan.docx
@@ -22,7 +22,7 @@
         <w:tc>
           <w:tcPr>
             <w:cnfStyle w:val="001000000000" w:firstRow="0" w:lastRow="0" w:firstColumn="1" w:lastColumn="0" w:oddVBand="0" w:evenVBand="0" w:oddHBand="0" w:evenHBand="0" w:firstRowFirstColumn="0" w:firstRowLastColumn="0" w:lastRowFirstColumn="0" w:lastRowLastColumn="0"/>
-            <w:tcW w:w="2365" w:type="dxa"/>
+            <w:tcW w:w="2381" w:type="dxa"/>
             <w:vAlign w:val="center"/>
           </w:tcPr>
           <w:p>
@@ -36,7 +36,7 @@
         </w:tc>
         <w:tc>
           <w:tcPr>
-            <w:tcW w:w="1340" w:type="dxa"/>
+            <w:tcW w:w="1336" w:type="dxa"/>
           </w:tcPr>
           <w:p>
             <w:pPr>
@@ -80,7 +80,7 @@
         </w:tc>
         <w:tc>
           <w:tcPr>
-            <w:tcW w:w="1641" w:type="dxa"/>
+            <w:tcW w:w="1638" w:type="dxa"/>
           </w:tcPr>
           <w:p>
             <w:pPr>
@@ -96,7 +96,7 @@
         </w:tc>
         <w:tc>
           <w:tcPr>
-            <w:tcW w:w="693" w:type="dxa"/>
+            <w:tcW w:w="684" w:type="dxa"/>
           </w:tcPr>
           <w:p>
             <w:pPr>
@@ -118,7 +118,7 @@
         <w:tc>
           <w:tcPr>
             <w:cnfStyle w:val="001000000000" w:firstRow="0" w:lastRow="0" w:firstColumn="1" w:lastColumn="0" w:oddVBand="0" w:evenVBand="0" w:oddHBand="0" w:evenHBand="0" w:firstRowFirstColumn="0" w:firstRowLastColumn="0" w:lastRowFirstColumn="0" w:lastRowLastColumn="0"/>
-            <w:tcW w:w="2365" w:type="dxa"/>
+            <w:tcW w:w="2381" w:type="dxa"/>
           </w:tcPr>
           <w:p>
             <w:r>
@@ -131,7 +131,7 @@
         </w:tc>
         <w:tc>
           <w:tcPr>
-            <w:tcW w:w="1340" w:type="dxa"/>
+            <w:tcW w:w="1336" w:type="dxa"/>
           </w:tcPr>
           <w:p>
             <w:pPr>
@@ -185,7 +185,7 @@
         </w:tc>
         <w:tc>
           <w:tcPr>
-            <w:tcW w:w="1641" w:type="dxa"/>
+            <w:tcW w:w="1638" w:type="dxa"/>
           </w:tcPr>
           <w:p>
             <w:pPr>
@@ -201,7 +201,7 @@
         </w:tc>
         <w:tc>
           <w:tcPr>
-            <w:tcW w:w="693" w:type="dxa"/>
+            <w:tcW w:w="684" w:type="dxa"/>
           </w:tcPr>
           <w:p>
             <w:pPr>
@@ -220,7 +220,7 @@
         <w:tc>
           <w:tcPr>
             <w:cnfStyle w:val="001000000000" w:firstRow="0" w:lastRow="0" w:firstColumn="1" w:lastColumn="0" w:oddVBand="0" w:evenVBand="0" w:oddHBand="0" w:evenHBand="0" w:firstRowFirstColumn="0" w:firstRowLastColumn="0" w:lastRowFirstColumn="0" w:lastRowLastColumn="0"/>
-            <w:tcW w:w="2365" w:type="dxa"/>
+            <w:tcW w:w="2381" w:type="dxa"/>
           </w:tcPr>
           <w:p>
             <w:r>
@@ -230,7 +230,7 @@
         </w:tc>
         <w:tc>
           <w:tcPr>
-            <w:tcW w:w="1340" w:type="dxa"/>
+            <w:tcW w:w="1336" w:type="dxa"/>
           </w:tcPr>
           <w:p>
             <w:pPr>
@@ -325,7 +325,7 @@
         </w:tc>
         <w:tc>
           <w:tcPr>
-            <w:tcW w:w="1641" w:type="dxa"/>
+            <w:tcW w:w="1638" w:type="dxa"/>
           </w:tcPr>
           <w:p>
             <w:pPr>
@@ -341,7 +341,7 @@
         </w:tc>
         <w:tc>
           <w:tcPr>
-            <w:tcW w:w="693" w:type="dxa"/>
+            <w:tcW w:w="684" w:type="dxa"/>
           </w:tcPr>
           <w:p>
             <w:pPr>
@@ -363,7 +363,7 @@
         <w:tc>
           <w:tcPr>
             <w:cnfStyle w:val="001000000000" w:firstRow="0" w:lastRow="0" w:firstColumn="1" w:lastColumn="0" w:oddVBand="0" w:evenVBand="0" w:oddHBand="0" w:evenHBand="0" w:firstRowFirstColumn="0" w:firstRowLastColumn="0" w:lastRowFirstColumn="0" w:lastRowLastColumn="0"/>
-            <w:tcW w:w="2365" w:type="dxa"/>
+            <w:tcW w:w="2381" w:type="dxa"/>
           </w:tcPr>
           <w:p>
             <w:r>
@@ -379,7 +379,7 @@
         </w:tc>
         <w:tc>
           <w:tcPr>
-            <w:tcW w:w="1340" w:type="dxa"/>
+            <w:tcW w:w="1336" w:type="dxa"/>
           </w:tcPr>
           <w:p>
             <w:pPr>
@@ -433,7 +433,7 @@
         </w:tc>
         <w:tc>
           <w:tcPr>
-            <w:tcW w:w="1641" w:type="dxa"/>
+            <w:tcW w:w="1638" w:type="dxa"/>
           </w:tcPr>
           <w:p>
             <w:pPr>
@@ -449,7 +449,7 @@
         </w:tc>
         <w:tc>
           <w:tcPr>
-            <w:tcW w:w="693" w:type="dxa"/>
+            <w:tcW w:w="684" w:type="dxa"/>
           </w:tcPr>
           <w:p>
             <w:pPr>
@@ -468,7 +468,7 @@
         <w:tc>
           <w:tcPr>
             <w:cnfStyle w:val="001000000000" w:firstRow="0" w:lastRow="0" w:firstColumn="1" w:lastColumn="0" w:oddVBand="0" w:evenVBand="0" w:oddHBand="0" w:evenHBand="0" w:firstRowFirstColumn="0" w:firstRowLastColumn="0" w:lastRowFirstColumn="0" w:lastRowLastColumn="0"/>
-            <w:tcW w:w="2365" w:type="dxa"/>
+            <w:tcW w:w="2381" w:type="dxa"/>
           </w:tcPr>
           <w:p>
             <w:r>
@@ -481,7 +481,7 @@
         </w:tc>
         <w:tc>
           <w:tcPr>
-            <w:tcW w:w="1340" w:type="dxa"/>
+            <w:tcW w:w="1336" w:type="dxa"/>
           </w:tcPr>
           <w:p>
             <w:pPr>
@@ -559,7 +559,7 @@
         </w:tc>
         <w:tc>
           <w:tcPr>
-            <w:tcW w:w="1641" w:type="dxa"/>
+            <w:tcW w:w="1638" w:type="dxa"/>
           </w:tcPr>
           <w:p>
             <w:pPr>
@@ -578,7 +578,7 @@
         </w:tc>
         <w:tc>
           <w:tcPr>
-            <w:tcW w:w="693" w:type="dxa"/>
+            <w:tcW w:w="684" w:type="dxa"/>
           </w:tcPr>
           <w:p>
             <w:pPr>
@@ -600,7 +600,7 @@
         <w:tc>
           <w:tcPr>
             <w:cnfStyle w:val="001000000000" w:firstRow="0" w:lastRow="0" w:firstColumn="1" w:lastColumn="0" w:oddVBand="0" w:evenVBand="0" w:oddHBand="0" w:evenHBand="0" w:firstRowFirstColumn="0" w:firstRowLastColumn="0" w:lastRowFirstColumn="0" w:lastRowLastColumn="0"/>
-            <w:tcW w:w="2365" w:type="dxa"/>
+            <w:tcW w:w="2381" w:type="dxa"/>
           </w:tcPr>
           <w:p>
             <w:r>
@@ -613,7 +613,7 @@
         </w:tc>
         <w:tc>
           <w:tcPr>
-            <w:tcW w:w="1340" w:type="dxa"/>
+            <w:tcW w:w="1336" w:type="dxa"/>
           </w:tcPr>
           <w:p>
             <w:pPr>
@@ -661,7 +661,7 @@
         </w:tc>
         <w:tc>
           <w:tcPr>
-            <w:tcW w:w="1641" w:type="dxa"/>
+            <w:tcW w:w="1638" w:type="dxa"/>
           </w:tcPr>
           <w:p>
             <w:pPr>
@@ -680,7 +680,7 @@
         </w:tc>
         <w:tc>
           <w:tcPr>
-            <w:tcW w:w="693" w:type="dxa"/>
+            <w:tcW w:w="684" w:type="dxa"/>
           </w:tcPr>
           <w:p>
             <w:pPr>
@@ -699,7 +699,7 @@
         <w:tc>
           <w:tcPr>
             <w:cnfStyle w:val="001000000000" w:firstRow="0" w:lastRow="0" w:firstColumn="1" w:lastColumn="0" w:oddVBand="0" w:evenVBand="0" w:oddHBand="0" w:evenHBand="0" w:firstRowFirstColumn="0" w:firstRowLastColumn="0" w:lastRowFirstColumn="0" w:lastRowLastColumn="0"/>
-            <w:tcW w:w="2365" w:type="dxa"/>
+            <w:tcW w:w="2381" w:type="dxa"/>
           </w:tcPr>
           <w:p>
             <w:r>
@@ -715,7 +715,7 @@
         </w:tc>
         <w:tc>
           <w:tcPr>
-            <w:tcW w:w="1340" w:type="dxa"/>
+            <w:tcW w:w="1336" w:type="dxa"/>
           </w:tcPr>
           <w:p>
             <w:pPr>
@@ -798,7 +798,7 @@
         </w:tc>
         <w:tc>
           <w:tcPr>
-            <w:tcW w:w="1641" w:type="dxa"/>
+            <w:tcW w:w="1638" w:type="dxa"/>
           </w:tcPr>
           <w:p>
             <w:pPr>
@@ -817,7 +817,7 @@
         </w:tc>
         <w:tc>
           <w:tcPr>
-            <w:tcW w:w="693" w:type="dxa"/>
+            <w:tcW w:w="684" w:type="dxa"/>
           </w:tcPr>
           <w:p>
             <w:pPr>
@@ -839,7 +839,7 @@
         <w:tc>
           <w:tcPr>
             <w:cnfStyle w:val="001000000000" w:firstRow="0" w:lastRow="0" w:firstColumn="1" w:lastColumn="0" w:oddVBand="0" w:evenVBand="0" w:oddHBand="0" w:evenHBand="0" w:firstRowFirstColumn="0" w:firstRowLastColumn="0" w:lastRowFirstColumn="0" w:lastRowLastColumn="0"/>
-            <w:tcW w:w="2365" w:type="dxa"/>
+            <w:tcW w:w="2381" w:type="dxa"/>
           </w:tcPr>
           <w:p>
             <w:r>
@@ -849,7 +849,7 @@
         </w:tc>
         <w:tc>
           <w:tcPr>
-            <w:tcW w:w="1340" w:type="dxa"/>
+            <w:tcW w:w="1336" w:type="dxa"/>
           </w:tcPr>
           <w:p>
             <w:pPr>
@@ -877,6 +877,9 @@
             <w:r>
               <w:t>1</w:t>
             </w:r>
+            <w:r>
+              <w:t>:NDouble</w:t>
+            </w:r>
           </w:p>
         </w:tc>
         <w:tc>
@@ -909,7 +912,7 @@
         </w:tc>
         <w:tc>
           <w:tcPr>
-            <w:tcW w:w="1641" w:type="dxa"/>
+            <w:tcW w:w="1638" w:type="dxa"/>
           </w:tcPr>
           <w:p>
             <w:pPr>
@@ -928,7 +931,7 @@
         </w:tc>
         <w:tc>
           <w:tcPr>
-            <w:tcW w:w="693" w:type="dxa"/>
+            <w:tcW w:w="684" w:type="dxa"/>
           </w:tcPr>
           <w:p>
             <w:pPr>
@@ -947,7 +950,7 @@
         <w:tc>
           <w:tcPr>
             <w:cnfStyle w:val="001000000000" w:firstRow="0" w:lastRow="0" w:firstColumn="1" w:lastColumn="0" w:oddVBand="0" w:evenVBand="0" w:oddHBand="0" w:evenHBand="0" w:firstRowFirstColumn="0" w:firstRowLastColumn="0" w:lastRowFirstColumn="0" w:lastRowLastColumn="0"/>
-            <w:tcW w:w="2365" w:type="dxa"/>
+            <w:tcW w:w="2381" w:type="dxa"/>
           </w:tcPr>
           <w:p>
             <w:r>
@@ -963,7 +966,7 @@
         </w:tc>
         <w:tc>
           <w:tcPr>
-            <w:tcW w:w="1340" w:type="dxa"/>
+            <w:tcW w:w="1336" w:type="dxa"/>
           </w:tcPr>
           <w:p>
             <w:pPr>
@@ -1008,7 +1011,7 @@
         </w:tc>
         <w:tc>
           <w:tcPr>
-            <w:tcW w:w="1641" w:type="dxa"/>
+            <w:tcW w:w="1638" w:type="dxa"/>
           </w:tcPr>
           <w:p>
             <w:pPr>
@@ -1027,7 +1030,7 @@
         </w:tc>
         <w:tc>
           <w:tcPr>
-            <w:tcW w:w="693" w:type="dxa"/>
+            <w:tcW w:w="684" w:type="dxa"/>
           </w:tcPr>
           <w:p>
             <w:pPr>
@@ -1049,32 +1052,26 @@
         <w:tc>
           <w:tcPr>
             <w:cnfStyle w:val="001000000000" w:firstRow="0" w:lastRow="0" w:firstColumn="1" w:lastColumn="0" w:oddVBand="0" w:evenVBand="0" w:oddHBand="0" w:evenHBand="0" w:firstRowFirstColumn="0" w:firstRowLastColumn="0" w:lastRowFirstColumn="0" w:lastRowLastColumn="0"/>
-            <w:tcW w:w="2365" w:type="dxa"/>
-          </w:tcPr>
-          <w:p>
-            <w:r>
-              <w:rPr>
-                <w:rFonts w:hint="eastAsia"/>
-              </w:rPr>
-              <w:t>Node</w:t>
-            </w:r>
-            <w:r>
-              <w:t>_</w:t>
-            </w:r>
-            <w:r>
-              <w:rPr>
-                <w:rFonts w:hint="eastAsia"/>
-              </w:rPr>
-              <w:t>NData</w:t>
-            </w:r>
-            <w:r>
-              <w:t>ToElse</w:t>
-            </w:r>
-          </w:p>
-        </w:tc>
-        <w:tc>
-          <w:tcPr>
-            <w:tcW w:w="1340" w:type="dxa"/>
+            <w:tcW w:w="2381" w:type="dxa"/>
+          </w:tcPr>
+          <w:p>
+            <w:r>
+              <w:t>Node_</w:t>
+            </w:r>
+            <w:r>
+              <w:t>K</w:t>
+            </w:r>
+            <w:r>
+              <w:rPr>
+                <w:rFonts w:hint="eastAsia"/>
+              </w:rPr>
+              <w:t>nife</w:t>
+            </w:r>
+          </w:p>
+        </w:tc>
+        <w:tc>
+          <w:tcPr>
+            <w:tcW w:w="1336" w:type="dxa"/>
           </w:tcPr>
           <w:p>
             <w:pPr>
@@ -1089,6 +1086,14 @@
               <w:cnfStyle w:val="000000100000" w:firstRow="0" w:lastRow="0" w:firstColumn="0" w:lastColumn="0" w:oddVBand="0" w:evenVBand="0" w:oddHBand="1" w:evenHBand="0" w:firstRowFirstColumn="0" w:firstRowLastColumn="0" w:lastRowFirstColumn="0" w:lastRowLastColumn="0"/>
             </w:pPr>
             <w:r>
+              <w:t>1:NBoolean</w:t>
+            </w:r>
+          </w:p>
+          <w:p>
+            <w:pPr>
+              <w:cnfStyle w:val="000000100000" w:firstRow="0" w:lastRow="0" w:firstColumn="0" w:lastColumn="0" w:oddVBand="0" w:evenVBand="0" w:oddHBand="1" w:evenHBand="0" w:firstRowFirstColumn="0" w:firstRowLastColumn="0" w:lastRowFirstColumn="0" w:lastRowLastColumn="0"/>
+            </w:pPr>
+            <w:r>
               <w:t>/</w:t>
             </w:r>
           </w:p>
@@ -1097,31 +1102,7 @@
               <w:cnfStyle w:val="000000100000" w:firstRow="0" w:lastRow="0" w:firstColumn="0" w:lastColumn="0" w:oddVBand="0" w:evenVBand="0" w:oddHBand="1" w:evenHBand="0" w:firstRowFirstColumn="0" w:firstRowLastColumn="0" w:lastRowFirstColumn="0" w:lastRowLastColumn="0"/>
             </w:pPr>
             <w:r>
-              <w:t>1:NDouble</w:t>
-            </w:r>
-          </w:p>
-          <w:p>
-            <w:pPr>
-              <w:cnfStyle w:val="000000100000" w:firstRow="0" w:lastRow="0" w:firstColumn="0" w:lastColumn="0" w:oddVBand="0" w:evenVBand="0" w:oddHBand="1" w:evenHBand="0" w:firstRowFirstColumn="0" w:firstRowLastColumn="0" w:lastRowFirstColumn="0" w:lastRowLastColumn="0"/>
-            </w:pPr>
-            <w:r>
-              <w:t>1:NInt</w:t>
-            </w:r>
-          </w:p>
-          <w:p>
-            <w:pPr>
-              <w:cnfStyle w:val="000000100000" w:firstRow="0" w:lastRow="0" w:firstColumn="0" w:lastColumn="0" w:oddVBand="0" w:evenVBand="0" w:oddHBand="1" w:evenHBand="0" w:firstRowFirstColumn="0" w:firstRowLastColumn="0" w:lastRowFirstColumn="0" w:lastRowLastColumn="0"/>
-            </w:pPr>
-            <w:r>
-              <w:t>1:NBoolean</w:t>
-            </w:r>
-          </w:p>
-          <w:p>
-            <w:pPr>
-              <w:cnfStyle w:val="000000100000" w:firstRow="0" w:lastRow="0" w:firstColumn="0" w:lastColumn="0" w:oddVBand="0" w:evenVBand="0" w:oddHBand="1" w:evenHBand="0" w:firstRowFirstColumn="0" w:firstRowLastColumn="0" w:lastRowFirstColumn="0" w:lastRowLastColumn="0"/>
-            </w:pPr>
-            <w:r>
-              <w:t>1:NString</w:t>
+              <w:t>1:NData</w:t>
             </w:r>
           </w:p>
         </w:tc>
@@ -1137,45 +1118,170 @@
               <w:rPr>
                 <w:rFonts w:hint="eastAsia"/>
               </w:rPr>
-              <w:t>NData</w:t>
-            </w:r>
-            <w:r>
-              <w:rPr>
-                <w:rFonts w:hint="eastAsia"/>
-              </w:rPr>
-              <w:t>格式转换</w:t>
-            </w:r>
-          </w:p>
-        </w:tc>
-        <w:tc>
-          <w:tcPr>
-            <w:tcW w:w="1641" w:type="dxa"/>
-          </w:tcPr>
-          <w:p>
-            <w:pPr>
-              <w:cnfStyle w:val="000000100000" w:firstRow="0" w:lastRow="0" w:firstColumn="0" w:lastColumn="0" w:oddVBand="0" w:evenVBand="0" w:oddHBand="1" w:evenHBand="0" w:firstRowFirstColumn="0" w:firstRowLastColumn="0" w:lastRowFirstColumn="0" w:lastRowLastColumn="0"/>
-            </w:pPr>
-            <w:r>
-              <w:rPr>
-                <w:rFonts w:hint="eastAsia"/>
-              </w:rPr>
-              <w:t>extends NodeCalculator</w:t>
-            </w:r>
-          </w:p>
-        </w:tc>
-        <w:tc>
-          <w:tcPr>
-            <w:tcW w:w="693" w:type="dxa"/>
-          </w:tcPr>
-          <w:p>
-            <w:pPr>
-              <w:cnfStyle w:val="000000100000" w:firstRow="0" w:lastRow="0" w:firstColumn="0" w:lastColumn="0" w:oddVBand="0" w:evenVBand="0" w:oddHBand="1" w:evenHBand="0" w:firstRowFirstColumn="0" w:firstRowLastColumn="0" w:lastRowFirstColumn="0" w:lastRowLastColumn="0"/>
-            </w:pPr>
-            <w:r>
-              <w:rPr>
-                <w:rFonts w:hint="eastAsia"/>
-              </w:rPr>
-              <w:t>完成</w:t>
+              <w:t>当</w:t>
+            </w:r>
+            <w:r>
+              <w:rPr>
+                <w:rFonts w:hint="eastAsia"/>
+              </w:rPr>
+              <w:t>in</w:t>
+            </w:r>
+            <w:r>
+              <w:t>1</w:t>
+            </w:r>
+            <w:r>
+              <w:rPr>
+                <w:rFonts w:hint="eastAsia"/>
+              </w:rPr>
+              <w:t>==true;</w:t>
+            </w:r>
+            <w:r>
+              <w:rPr>
+                <w:rFonts w:hint="eastAsia"/>
+              </w:rPr>
+              <w:t>不输出</w:t>
+            </w:r>
+            <w:r>
+              <w:rPr>
+                <w:rFonts w:hint="eastAsia"/>
+              </w:rPr>
+              <w:t>out0</w:t>
+            </w:r>
+            <w:r>
+              <w:rPr>
+                <w:rFonts w:hint="eastAsia"/>
+              </w:rPr>
+              <w:t>并直接将</w:t>
+            </w:r>
+            <w:r>
+              <w:rPr>
+                <w:rFonts w:hint="eastAsia"/>
+              </w:rPr>
+              <w:t>in</w:t>
+            </w:r>
+            <w:r>
+              <w:t>0</w:t>
+            </w:r>
+            <w:r>
+              <w:rPr>
+                <w:rFonts w:hint="eastAsia"/>
+              </w:rPr>
+              <w:t>的</w:t>
+            </w:r>
+            <w:r>
+              <w:rPr>
+                <w:rFonts w:hint="eastAsia"/>
+              </w:rPr>
+              <w:t>NStream</w:t>
+            </w:r>
+            <w:r>
+              <w:rPr>
+                <w:rFonts w:hint="eastAsia"/>
+              </w:rPr>
+              <w:t>封杀。</w:t>
+            </w:r>
+            <w:r>
+              <w:rPr>
+                <w:rFonts w:hint="eastAsia"/>
+              </w:rPr>
+              <w:t>反之</w:t>
+            </w:r>
+            <w:r>
+              <w:rPr>
+                <w:rFonts w:hint="eastAsia"/>
+              </w:rPr>
+              <w:t>(</w:t>
+            </w:r>
+            <w:r>
+              <w:rPr>
+                <w:rFonts w:hint="eastAsia"/>
+              </w:rPr>
+              <w:t>或</w:t>
+            </w:r>
+            <w:r>
+              <w:rPr>
+                <w:rFonts w:hint="eastAsia"/>
+              </w:rPr>
+              <w:t>in1</w:t>
+            </w:r>
+            <w:r>
+              <w:rPr>
+                <w:rFonts w:hint="eastAsia"/>
+              </w:rPr>
+              <w:t>没有收到信号</w:t>
+            </w:r>
+            <w:bookmarkStart w:id="0" w:name="_GoBack"/>
+            <w:bookmarkEnd w:id="0"/>
+            <w:r>
+              <w:rPr>
+                <w:rFonts w:hint="eastAsia"/>
+              </w:rPr>
+              <w:t>)</w:t>
+            </w:r>
+            <w:r>
+              <w:rPr>
+                <w:rFonts w:hint="eastAsia"/>
+              </w:rPr>
+              <w:t>，直接搬运</w:t>
+            </w:r>
+            <w:r>
+              <w:rPr>
+                <w:rFonts w:hint="eastAsia"/>
+              </w:rPr>
+              <w:t>in</w:t>
+            </w:r>
+            <w:r>
+              <w:t>0</w:t>
+            </w:r>
+            <w:r>
+              <w:rPr>
+                <w:rFonts w:hint="eastAsia"/>
+              </w:rPr>
+              <w:t>至</w:t>
+            </w:r>
+            <w:r>
+              <w:rPr>
+                <w:rFonts w:hint="eastAsia"/>
+              </w:rPr>
+              <w:t>out</w:t>
+            </w:r>
+            <w:r>
+              <w:t>0</w:t>
+            </w:r>
+          </w:p>
+        </w:tc>
+        <w:tc>
+          <w:tcPr>
+            <w:tcW w:w="1638" w:type="dxa"/>
+          </w:tcPr>
+          <w:p>
+            <w:pPr>
+              <w:cnfStyle w:val="000000100000" w:firstRow="0" w:lastRow="0" w:firstColumn="0" w:lastColumn="0" w:oddVBand="0" w:evenVBand="0" w:oddHBand="1" w:evenHBand="0" w:firstRowFirstColumn="0" w:firstRowLastColumn="0" w:lastRowFirstColumn="0" w:lastRowLastColumn="0"/>
+            </w:pPr>
+            <w:r>
+              <w:rPr>
+                <w:rFonts w:hint="eastAsia"/>
+              </w:rPr>
+              <w:t xml:space="preserve">extends </w:t>
+            </w:r>
+            <w:r>
+              <w:t>NodeGenerator</w:t>
+            </w:r>
+          </w:p>
+        </w:tc>
+        <w:tc>
+          <w:tcPr>
+            <w:tcW w:w="684" w:type="dxa"/>
+          </w:tcPr>
+          <w:p>
+            <w:pPr>
+              <w:cnfStyle w:val="000000100000" w:firstRow="0" w:lastRow="0" w:firstColumn="0" w:lastColumn="0" w:oddVBand="0" w:evenVBand="0" w:oddHBand="1" w:evenHBand="0" w:firstRowFirstColumn="0" w:firstRowLastColumn="0" w:lastRowFirstColumn="0" w:lastRowLastColumn="0"/>
+            </w:pPr>
+            <w:r>
+              <w:rPr>
+                <w:rFonts w:hint="eastAsia"/>
+              </w:rPr>
+              <w:t>未开</w:t>
             </w:r>
           </w:p>
         </w:tc>
@@ -1184,7 +1290,7 @@
         <w:tc>
           <w:tcPr>
             <w:cnfStyle w:val="001000000000" w:firstRow="0" w:lastRow="0" w:firstColumn="1" w:lastColumn="0" w:oddVBand="0" w:evenVBand="0" w:oddHBand="0" w:evenHBand="0" w:firstRowFirstColumn="0" w:firstRowLastColumn="0" w:lastRowFirstColumn="0" w:lastRowLastColumn="0"/>
-            <w:tcW w:w="2365" w:type="dxa"/>
+            <w:tcW w:w="2381" w:type="dxa"/>
           </w:tcPr>
           <w:p>
             <w:r>
@@ -1194,32 +1300,29 @@
               <w:t>Node</w:t>
             </w:r>
             <w:r>
-              <w:t>_StreamMerge</w:t>
-            </w:r>
-          </w:p>
-        </w:tc>
-        <w:tc>
-          <w:tcPr>
-            <w:tcW w:w="1340" w:type="dxa"/>
-          </w:tcPr>
-          <w:p>
-            <w:pPr>
-              <w:cnfStyle w:val="000000000000" w:firstRow="0" w:lastRow="0" w:firstColumn="0" w:lastColumn="0" w:oddVBand="0" w:evenVBand="0" w:oddHBand="0" w:evenHBand="0" w:firstRowFirstColumn="0" w:firstRowLastColumn="0" w:lastRowFirstColumn="0" w:lastRowLastColumn="0"/>
-            </w:pPr>
-            <w:r>
-              <w:rPr>
-                <w:rFonts w:hint="eastAsia"/>
-              </w:rPr>
-              <w:t>&gt;2:</w:t>
-            </w:r>
-            <w:r>
-              <w:rPr>
-                <w:rFonts w:hint="eastAsia"/>
-              </w:rPr>
-              <w:t>ND</w:t>
-            </w:r>
-            <w:r>
-              <w:t>ata</w:t>
+              <w:t>_</w:t>
+            </w:r>
+            <w:r>
+              <w:rPr>
+                <w:rFonts w:hint="eastAsia"/>
+              </w:rPr>
+              <w:t>NData</w:t>
+            </w:r>
+            <w:r>
+              <w:t>ToElse</w:t>
+            </w:r>
+          </w:p>
+        </w:tc>
+        <w:tc>
+          <w:tcPr>
+            <w:tcW w:w="1336" w:type="dxa"/>
+          </w:tcPr>
+          <w:p>
+            <w:pPr>
+              <w:cnfStyle w:val="000000000000" w:firstRow="0" w:lastRow="0" w:firstColumn="0" w:lastColumn="0" w:oddVBand="0" w:evenVBand="0" w:oddHBand="0" w:evenHBand="0" w:firstRowFirstColumn="0" w:firstRowLastColumn="0" w:lastRowFirstColumn="0" w:lastRowLastColumn="0"/>
+            </w:pPr>
+            <w:r>
+              <w:t>1:NData</w:t>
             </w:r>
           </w:p>
           <w:p>
@@ -1235,7 +1338,31 @@
               <w:cnfStyle w:val="000000000000" w:firstRow="0" w:lastRow="0" w:firstColumn="0" w:lastColumn="0" w:oddVBand="0" w:evenVBand="0" w:oddHBand="0" w:evenHBand="0" w:firstRowFirstColumn="0" w:firstRowLastColumn="0" w:lastRowFirstColumn="0" w:lastRowLastColumn="0"/>
             </w:pPr>
             <w:r>
-              <w:t>1:NData</w:t>
+              <w:t>1:NDouble</w:t>
+            </w:r>
+          </w:p>
+          <w:p>
+            <w:pPr>
+              <w:cnfStyle w:val="000000000000" w:firstRow="0" w:lastRow="0" w:firstColumn="0" w:lastColumn="0" w:oddVBand="0" w:evenVBand="0" w:oddHBand="0" w:evenHBand="0" w:firstRowFirstColumn="0" w:firstRowLastColumn="0" w:lastRowFirstColumn="0" w:lastRowLastColumn="0"/>
+            </w:pPr>
+            <w:r>
+              <w:t>1:NInt</w:t>
+            </w:r>
+          </w:p>
+          <w:p>
+            <w:pPr>
+              <w:cnfStyle w:val="000000000000" w:firstRow="0" w:lastRow="0" w:firstColumn="0" w:lastColumn="0" w:oddVBand="0" w:evenVBand="0" w:oddHBand="0" w:evenHBand="0" w:firstRowFirstColumn="0" w:firstRowLastColumn="0" w:lastRowFirstColumn="0" w:lastRowLastColumn="0"/>
+            </w:pPr>
+            <w:r>
+              <w:t>1:NBoolean</w:t>
+            </w:r>
+          </w:p>
+          <w:p>
+            <w:pPr>
+              <w:cnfStyle w:val="000000000000" w:firstRow="0" w:lastRow="0" w:firstColumn="0" w:lastColumn="0" w:oddVBand="0" w:evenVBand="0" w:oddHBand="0" w:evenHBand="0" w:firstRowFirstColumn="0" w:firstRowLastColumn="0" w:lastRowFirstColumn="0" w:lastRowLastColumn="0"/>
+            </w:pPr>
+            <w:r>
+              <w:t>1:NString</w:t>
             </w:r>
           </w:p>
         </w:tc>
@@ -1251,25 +1378,19 @@
               <w:rPr>
                 <w:rFonts w:hint="eastAsia"/>
               </w:rPr>
-              <w:t>合并</w:t>
-            </w:r>
-            <w:r>
-              <w:rPr>
-                <w:rFonts w:hint="eastAsia"/>
-              </w:rPr>
-              <w:t>脉冲信号</w:t>
-            </w:r>
-            <w:r>
-              <w:rPr>
-                <w:rFonts w:hint="eastAsia"/>
-              </w:rPr>
-              <w:t>流</w:t>
-            </w:r>
-          </w:p>
-        </w:tc>
-        <w:tc>
-          <w:tcPr>
-            <w:tcW w:w="1641" w:type="dxa"/>
+              <w:t>NData</w:t>
+            </w:r>
+            <w:r>
+              <w:rPr>
+                <w:rFonts w:hint="eastAsia"/>
+              </w:rPr>
+              <w:t>格式转换</w:t>
+            </w:r>
+          </w:p>
+        </w:tc>
+        <w:tc>
+          <w:tcPr>
+            <w:tcW w:w="1638" w:type="dxa"/>
           </w:tcPr>
           <w:p>
             <w:pPr>
@@ -1285,7 +1406,7 @@
         </w:tc>
         <w:tc>
           <w:tcPr>
-            <w:tcW w:w="693" w:type="dxa"/>
+            <w:tcW w:w="684" w:type="dxa"/>
           </w:tcPr>
           <w:p>
             <w:pPr>
@@ -1307,7 +1428,7 @@
         <w:tc>
           <w:tcPr>
             <w:cnfStyle w:val="001000000000" w:firstRow="0" w:lastRow="0" w:firstColumn="1" w:lastColumn="0" w:oddVBand="0" w:evenVBand="0" w:oddHBand="0" w:evenHBand="0" w:firstRowFirstColumn="0" w:firstRowLastColumn="0" w:lastRowFirstColumn="0" w:lastRowLastColumn="0"/>
-            <w:tcW w:w="2365" w:type="dxa"/>
+            <w:tcW w:w="2381" w:type="dxa"/>
           </w:tcPr>
           <w:p>
             <w:r>
@@ -1317,29 +1438,26 @@
               <w:t>Node</w:t>
             </w:r>
             <w:r>
-              <w:t>_Pluser</w:t>
-            </w:r>
-          </w:p>
-        </w:tc>
-        <w:tc>
-          <w:tcPr>
-            <w:tcW w:w="1340" w:type="dxa"/>
-          </w:tcPr>
-          <w:p>
-            <w:pPr>
-              <w:cnfStyle w:val="000000100000" w:firstRow="0" w:lastRow="0" w:firstColumn="0" w:lastColumn="0" w:oddVBand="0" w:evenVBand="0" w:oddHBand="1" w:evenHBand="0" w:firstRowFirstColumn="0" w:firstRowLastColumn="0" w:lastRowFirstColumn="0" w:lastRowLastColumn="0"/>
-            </w:pPr>
-            <w:r>
-              <w:t>&gt;</w:t>
-            </w:r>
-            <w:r>
-              <w:rPr>
-                <w:rFonts w:hint="eastAsia"/>
-              </w:rPr>
-              <w:t>2</w:t>
-            </w:r>
-            <w:r>
-              <w:t>:NDouble</w:t>
+              <w:t>_StreamMerge</w:t>
+            </w:r>
+          </w:p>
+        </w:tc>
+        <w:tc>
+          <w:tcPr>
+            <w:tcW w:w="1336" w:type="dxa"/>
+          </w:tcPr>
+          <w:p>
+            <w:pPr>
+              <w:cnfStyle w:val="000000100000" w:firstRow="0" w:lastRow="0" w:firstColumn="0" w:lastColumn="0" w:oddVBand="0" w:evenVBand="0" w:oddHBand="1" w:evenHBand="0" w:firstRowFirstColumn="0" w:firstRowLastColumn="0" w:lastRowFirstColumn="0" w:lastRowLastColumn="0"/>
+            </w:pPr>
+            <w:r>
+              <w:rPr>
+                <w:rFonts w:hint="eastAsia"/>
+              </w:rPr>
+              <w:t>&gt;2:ND</w:t>
+            </w:r>
+            <w:r>
+              <w:t>ata</w:t>
             </w:r>
           </w:p>
           <w:p>
@@ -1355,7 +1473,7 @@
               <w:cnfStyle w:val="000000100000" w:firstRow="0" w:lastRow="0" w:firstColumn="0" w:lastColumn="0" w:oddVBand="0" w:evenVBand="0" w:oddHBand="1" w:evenHBand="0" w:firstRowFirstColumn="0" w:firstRowLastColumn="0" w:lastRowFirstColumn="0" w:lastRowLastColumn="0"/>
             </w:pPr>
             <w:r>
-              <w:t>1:NDouble</w:t>
+              <w:t>1:NData</w:t>
             </w:r>
           </w:p>
         </w:tc>
@@ -1371,16 +1489,13 @@
               <w:rPr>
                 <w:rFonts w:hint="eastAsia"/>
               </w:rPr>
-              <w:t>in</w:t>
-            </w:r>
-            <w:r>
-              <w:t>0+in1+in2+…+inN =&gt;out0</w:t>
-            </w:r>
-          </w:p>
-        </w:tc>
-        <w:tc>
-          <w:tcPr>
-            <w:tcW w:w="1641" w:type="dxa"/>
+              <w:t>合并脉冲信号流</w:t>
+            </w:r>
+          </w:p>
+        </w:tc>
+        <w:tc>
+          <w:tcPr>
+            <w:tcW w:w="1638" w:type="dxa"/>
           </w:tcPr>
           <w:p>
             <w:pPr>
@@ -1396,7 +1511,7 @@
         </w:tc>
         <w:tc>
           <w:tcPr>
-            <w:tcW w:w="693" w:type="dxa"/>
+            <w:tcW w:w="684" w:type="dxa"/>
           </w:tcPr>
           <w:p>
             <w:pPr>
@@ -1415,23 +1530,23 @@
         <w:tc>
           <w:tcPr>
             <w:cnfStyle w:val="001000000000" w:firstRow="0" w:lastRow="0" w:firstColumn="1" w:lastColumn="0" w:oddVBand="0" w:evenVBand="0" w:oddHBand="0" w:evenHBand="0" w:firstRowFirstColumn="0" w:firstRowLastColumn="0" w:lastRowFirstColumn="0" w:lastRowLastColumn="0"/>
-            <w:tcW w:w="2365" w:type="dxa"/>
-          </w:tcPr>
-          <w:p>
-            <w:r>
-              <w:rPr>
-                <w:rFonts w:hint="eastAsia"/>
-              </w:rPr>
-              <w:t>N</w:t>
-            </w:r>
-            <w:r>
-              <w:t>ode_Cutter</w:t>
-            </w:r>
-          </w:p>
-        </w:tc>
-        <w:tc>
-          <w:tcPr>
-            <w:tcW w:w="1340" w:type="dxa"/>
+            <w:tcW w:w="2381" w:type="dxa"/>
+          </w:tcPr>
+          <w:p>
+            <w:r>
+              <w:rPr>
+                <w:rFonts w:hint="eastAsia"/>
+              </w:rPr>
+              <w:t>Node</w:t>
+            </w:r>
+            <w:r>
+              <w:t>_Pluser</w:t>
+            </w:r>
+          </w:p>
+        </w:tc>
+        <w:tc>
+          <w:tcPr>
+            <w:tcW w:w="1336" w:type="dxa"/>
           </w:tcPr>
           <w:p>
             <w:pPr>
@@ -1482,13 +1597,13 @@
               <w:t>in</w:t>
             </w:r>
             <w:r>
-              <w:t>0-in1-in2-…-inN =&gt;out0</w:t>
-            </w:r>
-          </w:p>
-        </w:tc>
-        <w:tc>
-          <w:tcPr>
-            <w:tcW w:w="1641" w:type="dxa"/>
+              <w:t>0+in1+in2+…+inN =&gt;out0</w:t>
+            </w:r>
+          </w:p>
+        </w:tc>
+        <w:tc>
+          <w:tcPr>
+            <w:tcW w:w="1638" w:type="dxa"/>
           </w:tcPr>
           <w:p>
             <w:pPr>
@@ -1504,7 +1619,7 @@
         </w:tc>
         <w:tc>
           <w:tcPr>
-            <w:tcW w:w="693" w:type="dxa"/>
+            <w:tcW w:w="684" w:type="dxa"/>
           </w:tcPr>
           <w:p>
             <w:pPr>
@@ -1526,29 +1641,24 @@
         <w:tc>
           <w:tcPr>
             <w:cnfStyle w:val="001000000000" w:firstRow="0" w:lastRow="0" w:firstColumn="1" w:lastColumn="0" w:oddVBand="0" w:evenVBand="0" w:oddHBand="0" w:evenHBand="0" w:firstRowFirstColumn="0" w:firstRowLastColumn="0" w:lastRowFirstColumn="0" w:lastRowLastColumn="0"/>
-            <w:tcW w:w="2365" w:type="dxa"/>
-          </w:tcPr>
-          <w:p>
-            <w:r>
-              <w:rPr>
-                <w:rFonts w:hint="eastAsia"/>
-              </w:rPr>
+            <w:tcW w:w="2381" w:type="dxa"/>
+          </w:tcPr>
+          <w:p>
+            <w:r>
+              <w:rPr>
+                <w:rFonts w:hint="eastAsia"/>
+              </w:rPr>
+              <w:lastRenderedPageBreak/>
               <w:t>N</w:t>
             </w:r>
             <w:r>
-              <w:t>ode_</w:t>
-            </w:r>
-            <w:r>
-              <w:rPr>
-                <w:rFonts w:hint="eastAsia"/>
-              </w:rPr>
-              <w:t>Multiplyer</w:t>
-            </w:r>
-          </w:p>
-        </w:tc>
-        <w:tc>
-          <w:tcPr>
-            <w:tcW w:w="1340" w:type="dxa"/>
+              <w:t>ode_Cutter</w:t>
+            </w:r>
+          </w:p>
+        </w:tc>
+        <w:tc>
+          <w:tcPr>
+            <w:tcW w:w="1336" w:type="dxa"/>
           </w:tcPr>
           <w:p>
             <w:pPr>
@@ -1599,13 +1709,13 @@
               <w:t>in</w:t>
             </w:r>
             <w:r>
-              <w:t>0*in1*in2*…*inN =&gt;out0</w:t>
-            </w:r>
-          </w:p>
-        </w:tc>
-        <w:tc>
-          <w:tcPr>
-            <w:tcW w:w="1641" w:type="dxa"/>
+              <w:t>0-in1-in2-…-inN =&gt;out0</w:t>
+            </w:r>
+          </w:p>
+        </w:tc>
+        <w:tc>
+          <w:tcPr>
+            <w:tcW w:w="1638" w:type="dxa"/>
           </w:tcPr>
           <w:p>
             <w:pPr>
@@ -1621,7 +1731,7 @@
         </w:tc>
         <w:tc>
           <w:tcPr>
-            <w:tcW w:w="693" w:type="dxa"/>
+            <w:tcW w:w="684" w:type="dxa"/>
           </w:tcPr>
           <w:p>
             <w:pPr>
@@ -1640,7 +1750,7 @@
         <w:tc>
           <w:tcPr>
             <w:cnfStyle w:val="001000000000" w:firstRow="0" w:lastRow="0" w:firstColumn="1" w:lastColumn="0" w:oddVBand="0" w:evenVBand="0" w:oddHBand="0" w:evenHBand="0" w:firstRowFirstColumn="0" w:firstRowLastColumn="0" w:lastRowFirstColumn="0" w:lastRowLastColumn="0"/>
-            <w:tcW w:w="2365" w:type="dxa"/>
+            <w:tcW w:w="2381" w:type="dxa"/>
           </w:tcPr>
           <w:p>
             <w:r>
@@ -1656,13 +1766,13 @@
               <w:rPr>
                 <w:rFonts w:hint="eastAsia"/>
               </w:rPr>
-              <w:t>Divider</w:t>
-            </w:r>
-          </w:p>
-        </w:tc>
-        <w:tc>
-          <w:tcPr>
-            <w:tcW w:w="1340" w:type="dxa"/>
+              <w:t>Multiplyer</w:t>
+            </w:r>
+          </w:p>
+        </w:tc>
+        <w:tc>
+          <w:tcPr>
+            <w:tcW w:w="1336" w:type="dxa"/>
           </w:tcPr>
           <w:p>
             <w:pPr>
@@ -1713,13 +1823,13 @@
               <w:t>in</w:t>
             </w:r>
             <w:r>
-              <w:t>0/in1/in2/…/inN =&gt;out0</w:t>
-            </w:r>
-          </w:p>
-        </w:tc>
-        <w:tc>
-          <w:tcPr>
-            <w:tcW w:w="1641" w:type="dxa"/>
+              <w:t>0*in1*in2*…*inN =&gt;out0</w:t>
+            </w:r>
+          </w:p>
+        </w:tc>
+        <w:tc>
+          <w:tcPr>
+            <w:tcW w:w="1638" w:type="dxa"/>
           </w:tcPr>
           <w:p>
             <w:pPr>
@@ -1735,7 +1845,7 @@
         </w:tc>
         <w:tc>
           <w:tcPr>
-            <w:tcW w:w="693" w:type="dxa"/>
+            <w:tcW w:w="684" w:type="dxa"/>
           </w:tcPr>
           <w:p>
             <w:pPr>
@@ -1757,32 +1867,37 @@
         <w:tc>
           <w:tcPr>
             <w:cnfStyle w:val="001000000000" w:firstRow="0" w:lastRow="0" w:firstColumn="1" w:lastColumn="0" w:oddVBand="0" w:evenVBand="0" w:oddHBand="0" w:evenHBand="0" w:firstRowFirstColumn="0" w:firstRowLastColumn="0" w:lastRowFirstColumn="0" w:lastRowLastColumn="0"/>
-            <w:tcW w:w="2365" w:type="dxa"/>
-          </w:tcPr>
-          <w:p>
-            <w:r>
-              <w:rPr>
-                <w:rFonts w:hint="eastAsia"/>
-              </w:rPr>
-              <w:lastRenderedPageBreak/>
+            <w:tcW w:w="2381" w:type="dxa"/>
+          </w:tcPr>
+          <w:p>
+            <w:r>
+              <w:rPr>
+                <w:rFonts w:hint="eastAsia"/>
+              </w:rPr>
               <w:t>N</w:t>
             </w:r>
             <w:r>
-              <w:t>ode_C</w:t>
-            </w:r>
-            <w:r>
-              <w:t>omplementation</w:t>
-            </w:r>
-          </w:p>
-        </w:tc>
-        <w:tc>
-          <w:tcPr>
-            <w:tcW w:w="1340" w:type="dxa"/>
-          </w:tcPr>
-          <w:p>
-            <w:pPr>
-              <w:cnfStyle w:val="000000100000" w:firstRow="0" w:lastRow="0" w:firstColumn="0" w:lastColumn="0" w:oddVBand="0" w:evenVBand="0" w:oddHBand="1" w:evenHBand="0" w:firstRowFirstColumn="0" w:firstRowLastColumn="0" w:lastRowFirstColumn="0" w:lastRowLastColumn="0"/>
-            </w:pPr>
+              <w:t>ode_</w:t>
+            </w:r>
+            <w:r>
+              <w:rPr>
+                <w:rFonts w:hint="eastAsia"/>
+              </w:rPr>
+              <w:t>Divider</w:t>
+            </w:r>
+          </w:p>
+        </w:tc>
+        <w:tc>
+          <w:tcPr>
+            <w:tcW w:w="1336" w:type="dxa"/>
+          </w:tcPr>
+          <w:p>
+            <w:pPr>
+              <w:cnfStyle w:val="000000100000" w:firstRow="0" w:lastRow="0" w:firstColumn="0" w:lastColumn="0" w:oddVBand="0" w:evenVBand="0" w:oddHBand="1" w:evenHBand="0" w:firstRowFirstColumn="0" w:firstRowLastColumn="0" w:lastRowFirstColumn="0" w:lastRowLastColumn="0"/>
+            </w:pPr>
+            <w:r>
+              <w:t>&gt;</w:t>
+            </w:r>
             <w:r>
               <w:rPr>
                 <w:rFonts w:hint="eastAsia"/>
@@ -1790,7 +1905,7 @@
               <w:t>2</w:t>
             </w:r>
             <w:r>
-              <w:t>:NInt</w:t>
+              <w:t>:NDouble</w:t>
             </w:r>
           </w:p>
           <w:p>
@@ -1806,7 +1921,7 @@
               <w:cnfStyle w:val="000000100000" w:firstRow="0" w:lastRow="0" w:firstColumn="0" w:lastColumn="0" w:oddVBand="0" w:evenVBand="0" w:oddHBand="1" w:evenHBand="0" w:firstRowFirstColumn="0" w:firstRowLastColumn="0" w:lastRowFirstColumn="0" w:lastRowLastColumn="0"/>
             </w:pPr>
             <w:r>
-              <w:t>1: NInt</w:t>
+              <w:t>1:NDouble</w:t>
             </w:r>
           </w:p>
         </w:tc>
@@ -1819,13 +1934,19 @@
               <w:cnfStyle w:val="000000100000" w:firstRow="0" w:lastRow="0" w:firstColumn="0" w:lastColumn="0" w:oddVBand="0" w:evenVBand="0" w:oddHBand="1" w:evenHBand="0" w:firstRowFirstColumn="0" w:firstRowLastColumn="0" w:lastRowFirstColumn="0" w:lastRowLastColumn="0"/>
             </w:pPr>
             <w:r>
-              <w:t>in0%in1=&gt;out0</w:t>
-            </w:r>
-          </w:p>
-        </w:tc>
-        <w:tc>
-          <w:tcPr>
-            <w:tcW w:w="1641" w:type="dxa"/>
+              <w:rPr>
+                <w:rFonts w:hint="eastAsia"/>
+              </w:rPr>
+              <w:t>in</w:t>
+            </w:r>
+            <w:r>
+              <w:t>0/in1/in2/…/inN =&gt;out0</w:t>
+            </w:r>
+          </w:p>
+        </w:tc>
+        <w:tc>
+          <w:tcPr>
+            <w:tcW w:w="1638" w:type="dxa"/>
           </w:tcPr>
           <w:p>
             <w:pPr>
@@ -1841,7 +1962,7 @@
         </w:tc>
         <w:tc>
           <w:tcPr>
-            <w:tcW w:w="693" w:type="dxa"/>
+            <w:tcW w:w="684" w:type="dxa"/>
           </w:tcPr>
           <w:p>
             <w:pPr>
@@ -1860,7 +1981,7 @@
         <w:tc>
           <w:tcPr>
             <w:cnfStyle w:val="001000000000" w:firstRow="0" w:lastRow="0" w:firstColumn="1" w:lastColumn="0" w:oddVBand="0" w:evenVBand="0" w:oddHBand="0" w:evenHBand="0" w:firstRowFirstColumn="0" w:firstRowLastColumn="0" w:lastRowFirstColumn="0" w:lastRowLastColumn="0"/>
-            <w:tcW w:w="2365" w:type="dxa"/>
+            <w:tcW w:w="2381" w:type="dxa"/>
           </w:tcPr>
           <w:p>
             <w:r>
@@ -1870,13 +1991,16 @@
               <w:t>N</w:t>
             </w:r>
             <w:r>
-              <w:t>ode_Pow</w:t>
-            </w:r>
-          </w:p>
-        </w:tc>
-        <w:tc>
-          <w:tcPr>
-            <w:tcW w:w="1340" w:type="dxa"/>
+              <w:t>ode_C</w:t>
+            </w:r>
+            <w:r>
+              <w:t>omplementation</w:t>
+            </w:r>
+          </w:p>
+        </w:tc>
+        <w:tc>
+          <w:tcPr>
+            <w:tcW w:w="1336" w:type="dxa"/>
           </w:tcPr>
           <w:p>
             <w:pPr>
@@ -1889,7 +2013,7 @@
               <w:t>2</w:t>
             </w:r>
             <w:r>
-              <w:t>:NDouble</w:t>
+              <w:t>:NInt</w:t>
             </w:r>
           </w:p>
           <w:p>
@@ -1905,7 +2029,7 @@
               <w:cnfStyle w:val="000000000000" w:firstRow="0" w:lastRow="0" w:firstColumn="0" w:lastColumn="0" w:oddVBand="0" w:evenVBand="0" w:oddHBand="0" w:evenHBand="0" w:firstRowFirstColumn="0" w:firstRowLastColumn="0" w:lastRowFirstColumn="0" w:lastRowLastColumn="0"/>
             </w:pPr>
             <w:r>
-              <w:t>1: NDouble</w:t>
+              <w:t>1: NInt</w:t>
             </w:r>
           </w:p>
         </w:tc>
@@ -1918,13 +2042,13 @@
               <w:cnfStyle w:val="000000000000" w:firstRow="0" w:lastRow="0" w:firstColumn="0" w:lastColumn="0" w:oddVBand="0" w:evenVBand="0" w:oddHBand="0" w:evenHBand="0" w:firstRowFirstColumn="0" w:firstRowLastColumn="0" w:lastRowFirstColumn="0" w:lastRowLastColumn="0"/>
             </w:pPr>
             <w:r>
-              <w:t>in0^in1=&gt;out0</w:t>
-            </w:r>
-          </w:p>
-        </w:tc>
-        <w:tc>
-          <w:tcPr>
-            <w:tcW w:w="1641" w:type="dxa"/>
+              <w:t>in0%in1=&gt;out0</w:t>
+            </w:r>
+          </w:p>
+        </w:tc>
+        <w:tc>
+          <w:tcPr>
+            <w:tcW w:w="1638" w:type="dxa"/>
           </w:tcPr>
           <w:p>
             <w:pPr>
@@ -1940,7 +2064,7 @@
         </w:tc>
         <w:tc>
           <w:tcPr>
-            <w:tcW w:w="693" w:type="dxa"/>
+            <w:tcW w:w="684" w:type="dxa"/>
           </w:tcPr>
           <w:p>
             <w:pPr>
@@ -1962,27 +2086,36 @@
         <w:tc>
           <w:tcPr>
             <w:cnfStyle w:val="001000000000" w:firstRow="0" w:lastRow="0" w:firstColumn="1" w:lastColumn="0" w:oddVBand="0" w:evenVBand="0" w:oddHBand="0" w:evenHBand="0" w:firstRowFirstColumn="0" w:firstRowLastColumn="0" w:lastRowFirstColumn="0" w:lastRowLastColumn="0"/>
-            <w:tcW w:w="2365" w:type="dxa"/>
-          </w:tcPr>
-          <w:p>
-            <w:r>
-              <w:rPr>
-                <w:rFonts w:hint="eastAsia"/>
-              </w:rPr>
-              <w:t>Node_Sin</w:t>
-            </w:r>
-          </w:p>
-        </w:tc>
-        <w:tc>
-          <w:tcPr>
-            <w:tcW w:w="1340" w:type="dxa"/>
-          </w:tcPr>
-          <w:p>
-            <w:pPr>
-              <w:cnfStyle w:val="000000100000" w:firstRow="0" w:lastRow="0" w:firstColumn="0" w:lastColumn="0" w:oddVBand="0" w:evenVBand="0" w:oddHBand="1" w:evenHBand="0" w:firstRowFirstColumn="0" w:firstRowLastColumn="0" w:lastRowFirstColumn="0" w:lastRowLastColumn="0"/>
-            </w:pPr>
-            <w:r>
-              <w:t>1:NDouble</w:t>
+            <w:tcW w:w="2381" w:type="dxa"/>
+          </w:tcPr>
+          <w:p>
+            <w:r>
+              <w:rPr>
+                <w:rFonts w:hint="eastAsia"/>
+              </w:rPr>
+              <w:t>N</w:t>
+            </w:r>
+            <w:r>
+              <w:t>ode_Pow</w:t>
+            </w:r>
+          </w:p>
+        </w:tc>
+        <w:tc>
+          <w:tcPr>
+            <w:tcW w:w="1336" w:type="dxa"/>
+          </w:tcPr>
+          <w:p>
+            <w:pPr>
+              <w:cnfStyle w:val="000000100000" w:firstRow="0" w:lastRow="0" w:firstColumn="0" w:lastColumn="0" w:oddVBand="0" w:evenVBand="0" w:oddHBand="1" w:evenHBand="0" w:firstRowFirstColumn="0" w:firstRowLastColumn="0" w:lastRowFirstColumn="0" w:lastRowLastColumn="0"/>
+            </w:pPr>
+            <w:r>
+              <w:rPr>
+                <w:rFonts w:hint="eastAsia"/>
+              </w:rPr>
+              <w:t>2</w:t>
+            </w:r>
+            <w:r>
+              <w:t>:NDouble</w:t>
             </w:r>
           </w:p>
           <w:p>
@@ -2011,16 +2144,13 @@
               <w:cnfStyle w:val="000000100000" w:firstRow="0" w:lastRow="0" w:firstColumn="0" w:lastColumn="0" w:oddVBand="0" w:evenVBand="0" w:oddHBand="1" w:evenHBand="0" w:firstRowFirstColumn="0" w:firstRowLastColumn="0" w:lastRowFirstColumn="0" w:lastRowLastColumn="0"/>
             </w:pPr>
             <w:r>
-              <w:rPr>
-                <w:rFonts w:hint="eastAsia"/>
-              </w:rPr>
-              <w:t>sin</w:t>
-            </w:r>
-          </w:p>
-        </w:tc>
-        <w:tc>
-          <w:tcPr>
-            <w:tcW w:w="1641" w:type="dxa"/>
+              <w:t>in0^in1=&gt;out0</w:t>
+            </w:r>
+          </w:p>
+        </w:tc>
+        <w:tc>
+          <w:tcPr>
+            <w:tcW w:w="1638" w:type="dxa"/>
           </w:tcPr>
           <w:p>
             <w:pPr>
@@ -2036,7 +2166,7 @@
         </w:tc>
         <w:tc>
           <w:tcPr>
-            <w:tcW w:w="693" w:type="dxa"/>
+            <w:tcW w:w="684" w:type="dxa"/>
           </w:tcPr>
           <w:p>
             <w:pPr>
@@ -2055,23 +2185,20 @@
         <w:tc>
           <w:tcPr>
             <w:cnfStyle w:val="001000000000" w:firstRow="0" w:lastRow="0" w:firstColumn="1" w:lastColumn="0" w:oddVBand="0" w:evenVBand="0" w:oddHBand="0" w:evenHBand="0" w:firstRowFirstColumn="0" w:firstRowLastColumn="0" w:lastRowFirstColumn="0" w:lastRowLastColumn="0"/>
-            <w:tcW w:w="2365" w:type="dxa"/>
-          </w:tcPr>
-          <w:p>
-            <w:r>
-              <w:rPr>
-                <w:rFonts w:hint="eastAsia"/>
-              </w:rPr>
-              <w:t>Node_</w:t>
-            </w:r>
-            <w:r>
-              <w:t>Cos</w:t>
-            </w:r>
-          </w:p>
-        </w:tc>
-        <w:tc>
-          <w:tcPr>
-            <w:tcW w:w="1340" w:type="dxa"/>
+            <w:tcW w:w="2381" w:type="dxa"/>
+          </w:tcPr>
+          <w:p>
+            <w:r>
+              <w:rPr>
+                <w:rFonts w:hint="eastAsia"/>
+              </w:rPr>
+              <w:t>Node_Sin</w:t>
+            </w:r>
+          </w:p>
+        </w:tc>
+        <w:tc>
+          <w:tcPr>
+            <w:tcW w:w="1336" w:type="dxa"/>
           </w:tcPr>
           <w:p>
             <w:pPr>
@@ -2110,13 +2237,13 @@
               <w:rPr>
                 <w:rFonts w:hint="eastAsia"/>
               </w:rPr>
-              <w:t>cos</w:t>
-            </w:r>
-          </w:p>
-        </w:tc>
-        <w:tc>
-          <w:tcPr>
-            <w:tcW w:w="1641" w:type="dxa"/>
+              <w:t>sin</w:t>
+            </w:r>
+          </w:p>
+        </w:tc>
+        <w:tc>
+          <w:tcPr>
+            <w:tcW w:w="1638" w:type="dxa"/>
           </w:tcPr>
           <w:p>
             <w:pPr>
@@ -2132,7 +2259,7 @@
         </w:tc>
         <w:tc>
           <w:tcPr>
-            <w:tcW w:w="693" w:type="dxa"/>
+            <w:tcW w:w="684" w:type="dxa"/>
           </w:tcPr>
           <w:p>
             <w:pPr>
@@ -2154,20 +2281,23 @@
         <w:tc>
           <w:tcPr>
             <w:cnfStyle w:val="001000000000" w:firstRow="0" w:lastRow="0" w:firstColumn="1" w:lastColumn="0" w:oddVBand="0" w:evenVBand="0" w:oddHBand="0" w:evenHBand="0" w:firstRowFirstColumn="0" w:firstRowLastColumn="0" w:lastRowFirstColumn="0" w:lastRowLastColumn="0"/>
-            <w:tcW w:w="2365" w:type="dxa"/>
-          </w:tcPr>
-          <w:p>
-            <w:r>
-              <w:rPr>
-                <w:rFonts w:hint="eastAsia"/>
-              </w:rPr>
-              <w:t>Node_Tan</w:t>
-            </w:r>
-          </w:p>
-        </w:tc>
-        <w:tc>
-          <w:tcPr>
-            <w:tcW w:w="1340" w:type="dxa"/>
+            <w:tcW w:w="2381" w:type="dxa"/>
+          </w:tcPr>
+          <w:p>
+            <w:r>
+              <w:rPr>
+                <w:rFonts w:hint="eastAsia"/>
+              </w:rPr>
+              <w:t>Node_</w:t>
+            </w:r>
+            <w:r>
+              <w:t>Cos</w:t>
+            </w:r>
+          </w:p>
+        </w:tc>
+        <w:tc>
+          <w:tcPr>
+            <w:tcW w:w="1336" w:type="dxa"/>
           </w:tcPr>
           <w:p>
             <w:pPr>
@@ -2206,13 +2336,13 @@
               <w:rPr>
                 <w:rFonts w:hint="eastAsia"/>
               </w:rPr>
-              <w:t>tan</w:t>
-            </w:r>
-          </w:p>
-        </w:tc>
-        <w:tc>
-          <w:tcPr>
-            <w:tcW w:w="1641" w:type="dxa"/>
+              <w:t>cos</w:t>
+            </w:r>
+          </w:p>
+        </w:tc>
+        <w:tc>
+          <w:tcPr>
+            <w:tcW w:w="1638" w:type="dxa"/>
           </w:tcPr>
           <w:p>
             <w:pPr>
@@ -2228,7 +2358,7 @@
         </w:tc>
         <w:tc>
           <w:tcPr>
-            <w:tcW w:w="693" w:type="dxa"/>
+            <w:tcW w:w="684" w:type="dxa"/>
           </w:tcPr>
           <w:p>
             <w:pPr>
@@ -2247,27 +2377,27 @@
         <w:tc>
           <w:tcPr>
             <w:cnfStyle w:val="001000000000" w:firstRow="0" w:lastRow="0" w:firstColumn="1" w:lastColumn="0" w:oddVBand="0" w:evenVBand="0" w:oddHBand="0" w:evenHBand="0" w:firstRowFirstColumn="0" w:firstRowLastColumn="0" w:lastRowFirstColumn="0" w:lastRowLastColumn="0"/>
-            <w:tcW w:w="2365" w:type="dxa"/>
-          </w:tcPr>
-          <w:p>
-            <w:r>
-              <w:rPr>
-                <w:rFonts w:hint="eastAsia"/>
-              </w:rPr>
-              <w:t>Node_Log</w:t>
-            </w:r>
-          </w:p>
-        </w:tc>
-        <w:tc>
-          <w:tcPr>
-            <w:tcW w:w="1340" w:type="dxa"/>
-          </w:tcPr>
-          <w:p>
-            <w:pPr>
-              <w:cnfStyle w:val="000000000000" w:firstRow="0" w:lastRow="0" w:firstColumn="0" w:lastColumn="0" w:oddVBand="0" w:evenVBand="0" w:oddHBand="0" w:evenHBand="0" w:firstRowFirstColumn="0" w:firstRowLastColumn="0" w:lastRowFirstColumn="0" w:lastRowLastColumn="0"/>
-            </w:pPr>
-            <w:r>
-              <w:t>2:NDouble</w:t>
+            <w:tcW w:w="2381" w:type="dxa"/>
+          </w:tcPr>
+          <w:p>
+            <w:r>
+              <w:rPr>
+                <w:rFonts w:hint="eastAsia"/>
+              </w:rPr>
+              <w:t>Node_Tan</w:t>
+            </w:r>
+          </w:p>
+        </w:tc>
+        <w:tc>
+          <w:tcPr>
+            <w:tcW w:w="1336" w:type="dxa"/>
+          </w:tcPr>
+          <w:p>
+            <w:pPr>
+              <w:cnfStyle w:val="000000000000" w:firstRow="0" w:lastRow="0" w:firstColumn="0" w:lastColumn="0" w:oddVBand="0" w:evenVBand="0" w:oddHBand="0" w:evenHBand="0" w:firstRowFirstColumn="0" w:firstRowLastColumn="0" w:lastRowFirstColumn="0" w:lastRowLastColumn="0"/>
+            </w:pPr>
+            <w:r>
+              <w:t>1:NDouble</w:t>
             </w:r>
           </w:p>
           <w:p>
@@ -2299,25 +2429,13 @@
               <w:rPr>
                 <w:rFonts w:hint="eastAsia"/>
               </w:rPr>
-              <w:t>log(</w:t>
-            </w:r>
-            <w:r>
-              <w:t>in0,in1</w:t>
-            </w:r>
-            <w:r>
-              <w:rPr>
-                <w:rFonts w:hint="eastAsia"/>
-              </w:rPr>
-              <w:t>)</w:t>
-            </w:r>
-            <w:r>
-              <w:t>=&gt;out0</w:t>
-            </w:r>
-          </w:p>
-        </w:tc>
-        <w:tc>
-          <w:tcPr>
-            <w:tcW w:w="1641" w:type="dxa"/>
+              <w:t>tan</w:t>
+            </w:r>
+          </w:p>
+        </w:tc>
+        <w:tc>
+          <w:tcPr>
+            <w:tcW w:w="1638" w:type="dxa"/>
           </w:tcPr>
           <w:p>
             <w:pPr>
@@ -2333,7 +2451,7 @@
         </w:tc>
         <w:tc>
           <w:tcPr>
-            <w:tcW w:w="693" w:type="dxa"/>
+            <w:tcW w:w="684" w:type="dxa"/>
           </w:tcPr>
           <w:p>
             <w:pPr>
@@ -2355,48 +2473,27 @@
         <w:tc>
           <w:tcPr>
             <w:cnfStyle w:val="001000000000" w:firstRow="0" w:lastRow="0" w:firstColumn="1" w:lastColumn="0" w:oddVBand="0" w:evenVBand="0" w:oddHBand="0" w:evenHBand="0" w:firstRowFirstColumn="0" w:firstRowLastColumn="0" w:lastRowFirstColumn="0" w:lastRowLastColumn="0"/>
-            <w:tcW w:w="2365" w:type="dxa"/>
-          </w:tcPr>
-          <w:p>
-            <w:r>
-              <w:rPr>
-                <w:rFonts w:hint="eastAsia"/>
-              </w:rPr>
-              <w:t>Node_Degree</w:t>
-            </w:r>
-            <w:r>
-              <w:rPr>
-                <w:rFonts w:hint="eastAsia"/>
-              </w:rPr>
-              <w:t>s</w:t>
-            </w:r>
-            <w:r>
-              <w:rPr>
-                <w:rFonts w:hint="eastAsia"/>
-              </w:rPr>
-              <w:t>To</w:t>
-            </w:r>
-            <w:r>
-              <w:t>R</w:t>
-            </w:r>
-            <w:r>
-              <w:t>adian</w:t>
-            </w:r>
-            <w:r>
-              <w:t>s</w:t>
-            </w:r>
-          </w:p>
-        </w:tc>
-        <w:tc>
-          <w:tcPr>
-            <w:tcW w:w="1340" w:type="dxa"/>
-          </w:tcPr>
-          <w:p>
-            <w:pPr>
-              <w:cnfStyle w:val="000000100000" w:firstRow="0" w:lastRow="0" w:firstColumn="0" w:lastColumn="0" w:oddVBand="0" w:evenVBand="0" w:oddHBand="1" w:evenHBand="0" w:firstRowFirstColumn="0" w:firstRowLastColumn="0" w:lastRowFirstColumn="0" w:lastRowLastColumn="0"/>
-            </w:pPr>
-            <w:r>
-              <w:t>1:NDouble</w:t>
+            <w:tcW w:w="2381" w:type="dxa"/>
+          </w:tcPr>
+          <w:p>
+            <w:r>
+              <w:rPr>
+                <w:rFonts w:hint="eastAsia"/>
+              </w:rPr>
+              <w:t>Node_Log</w:t>
+            </w:r>
+          </w:p>
+        </w:tc>
+        <w:tc>
+          <w:tcPr>
+            <w:tcW w:w="1336" w:type="dxa"/>
+          </w:tcPr>
+          <w:p>
+            <w:pPr>
+              <w:cnfStyle w:val="000000100000" w:firstRow="0" w:lastRow="0" w:firstColumn="0" w:lastColumn="0" w:oddVBand="0" w:evenVBand="0" w:oddHBand="1" w:evenHBand="0" w:firstRowFirstColumn="0" w:firstRowLastColumn="0" w:lastRowFirstColumn="0" w:lastRowLastColumn="0"/>
+            </w:pPr>
+            <w:r>
+              <w:t>2:NDouble</w:t>
             </w:r>
           </w:p>
           <w:p>
@@ -2412,7 +2509,7 @@
               <w:cnfStyle w:val="000000100000" w:firstRow="0" w:lastRow="0" w:firstColumn="0" w:lastColumn="0" w:oddVBand="0" w:evenVBand="0" w:oddHBand="1" w:evenHBand="0" w:firstRowFirstColumn="0" w:firstRowLastColumn="0" w:lastRowFirstColumn="0" w:lastRowLastColumn="0"/>
             </w:pPr>
             <w:r>
-              <w:t>1:NDouble</w:t>
+              <w:t>1: NDouble</w:t>
             </w:r>
           </w:p>
         </w:tc>
@@ -2428,13 +2525,25 @@
               <w:rPr>
                 <w:rFonts w:hint="eastAsia"/>
               </w:rPr>
-              <w:t>degree to radian</w:t>
-            </w:r>
-          </w:p>
-        </w:tc>
-        <w:tc>
-          <w:tcPr>
-            <w:tcW w:w="1641" w:type="dxa"/>
+              <w:t>log(</w:t>
+            </w:r>
+            <w:r>
+              <w:t>in0,in1</w:t>
+            </w:r>
+            <w:r>
+              <w:rPr>
+                <w:rFonts w:hint="eastAsia"/>
+              </w:rPr>
+              <w:t>)</w:t>
+            </w:r>
+            <w:r>
+              <w:t>=&gt;out0</w:t>
+            </w:r>
+          </w:p>
+        </w:tc>
+        <w:tc>
+          <w:tcPr>
+            <w:tcW w:w="1638" w:type="dxa"/>
           </w:tcPr>
           <w:p>
             <w:pPr>
@@ -2450,7 +2559,7 @@
         </w:tc>
         <w:tc>
           <w:tcPr>
-            <w:tcW w:w="693" w:type="dxa"/>
+            <w:tcW w:w="684" w:type="dxa"/>
           </w:tcPr>
           <w:p>
             <w:pPr>
@@ -2469,38 +2578,29 @@
         <w:tc>
           <w:tcPr>
             <w:cnfStyle w:val="001000000000" w:firstRow="0" w:lastRow="0" w:firstColumn="1" w:lastColumn="0" w:oddVBand="0" w:evenVBand="0" w:oddHBand="0" w:evenHBand="0" w:firstRowFirstColumn="0" w:firstRowLastColumn="0" w:lastRowFirstColumn="0" w:lastRowLastColumn="0"/>
-            <w:tcW w:w="2365" w:type="dxa"/>
-          </w:tcPr>
-          <w:p>
-            <w:r>
-              <w:rPr>
-                <w:rFonts w:hint="eastAsia"/>
-              </w:rPr>
-              <w:t>Node_</w:t>
-            </w:r>
-            <w:r>
-              <w:t>Radian</w:t>
+            <w:tcW w:w="2381" w:type="dxa"/>
+          </w:tcPr>
+          <w:p>
+            <w:r>
+              <w:rPr>
+                <w:rFonts w:hint="eastAsia"/>
+              </w:rPr>
+              <w:t>Node_DegreesTo</w:t>
+            </w:r>
+            <w:r>
+              <w:t>R</w:t>
+            </w:r>
+            <w:r>
+              <w:t>adian</w:t>
             </w:r>
             <w:r>
               <w:t>s</w:t>
             </w:r>
-            <w:r>
-              <w:rPr>
-                <w:rFonts w:hint="eastAsia"/>
-              </w:rPr>
-              <w:t>To</w:t>
-            </w:r>
-            <w:r>
-              <w:t>Degree</w:t>
-            </w:r>
-            <w:r>
-              <w:t>s</w:t>
-            </w:r>
-          </w:p>
-        </w:tc>
-        <w:tc>
-          <w:tcPr>
-            <w:tcW w:w="1340" w:type="dxa"/>
+          </w:p>
+        </w:tc>
+        <w:tc>
+          <w:tcPr>
+            <w:tcW w:w="1336" w:type="dxa"/>
           </w:tcPr>
           <w:p>
             <w:pPr>
@@ -2539,13 +2639,13 @@
               <w:rPr>
                 <w:rFonts w:hint="eastAsia"/>
               </w:rPr>
-              <w:t>radian to degree</w:t>
-            </w:r>
-          </w:p>
-        </w:tc>
-        <w:tc>
-          <w:tcPr>
-            <w:tcW w:w="1641" w:type="dxa"/>
+              <w:t>degree to radian</w:t>
+            </w:r>
+          </w:p>
+        </w:tc>
+        <w:tc>
+          <w:tcPr>
+            <w:tcW w:w="1638" w:type="dxa"/>
           </w:tcPr>
           <w:p>
             <w:pPr>
@@ -2561,7 +2661,7 @@
         </w:tc>
         <w:tc>
           <w:tcPr>
-            <w:tcW w:w="693" w:type="dxa"/>
+            <w:tcW w:w="684" w:type="dxa"/>
           </w:tcPr>
           <w:p>
             <w:pPr>
@@ -2573,8 +2673,6 @@
               </w:rPr>
               <w:t>完成</w:t>
             </w:r>
-            <w:bookmarkStart w:id="0" w:name="_GoBack"/>
-            <w:bookmarkEnd w:id="0"/>
           </w:p>
         </w:tc>
       </w:tr>
@@ -2585,7 +2683,7 @@
         <w:tc>
           <w:tcPr>
             <w:cnfStyle w:val="001000000000" w:firstRow="0" w:lastRow="0" w:firstColumn="1" w:lastColumn="0" w:oddVBand="0" w:evenVBand="0" w:oddHBand="0" w:evenHBand="0" w:firstRowFirstColumn="0" w:firstRowLastColumn="0" w:lastRowFirstColumn="0" w:lastRowLastColumn="0"/>
-            <w:tcW w:w="2365" w:type="dxa"/>
+            <w:tcW w:w="2381" w:type="dxa"/>
           </w:tcPr>
           <w:p>
             <w:r>
@@ -2595,28 +2693,29 @@
               <w:t>Node_</w:t>
             </w:r>
             <w:r>
-              <w:t>VectorToReal</w:t>
-            </w:r>
-          </w:p>
-        </w:tc>
-        <w:tc>
-          <w:tcPr>
-            <w:tcW w:w="1340" w:type="dxa"/>
-          </w:tcPr>
-          <w:p>
-            <w:pPr>
-              <w:cnfStyle w:val="000000100000" w:firstRow="0" w:lastRow="0" w:firstColumn="0" w:lastColumn="0" w:oddVBand="0" w:evenVBand="0" w:oddHBand="1" w:evenHBand="0" w:firstRowFirstColumn="0" w:firstRowLastColumn="0" w:lastRowFirstColumn="0" w:lastRowLastColumn="0"/>
-            </w:pPr>
-            <w:r>
-              <w:t>1:NVector</w:t>
-            </w:r>
-          </w:p>
-          <w:p>
-            <w:pPr>
-              <w:cnfStyle w:val="000000100000" w:firstRow="0" w:lastRow="0" w:firstColumn="0" w:lastColumn="0" w:oddVBand="0" w:evenVBand="0" w:oddHBand="1" w:evenHBand="0" w:firstRowFirstColumn="0" w:firstRowLastColumn="0" w:lastRowFirstColumn="0" w:lastRowLastColumn="0"/>
-            </w:pPr>
-            <w:r>
-              <w:t>1:NInt</w:t>
+              <w:t>Radians</w:t>
+            </w:r>
+            <w:r>
+              <w:rPr>
+                <w:rFonts w:hint="eastAsia"/>
+              </w:rPr>
+              <w:t>To</w:t>
+            </w:r>
+            <w:r>
+              <w:t>Degrees</w:t>
+            </w:r>
+          </w:p>
+        </w:tc>
+        <w:tc>
+          <w:tcPr>
+            <w:tcW w:w="1336" w:type="dxa"/>
+          </w:tcPr>
+          <w:p>
+            <w:pPr>
+              <w:cnfStyle w:val="000000100000" w:firstRow="0" w:lastRow="0" w:firstColumn="0" w:lastColumn="0" w:oddVBand="0" w:evenVBand="0" w:oddHBand="1" w:evenHBand="0" w:firstRowFirstColumn="0" w:firstRowLastColumn="0" w:lastRowFirstColumn="0" w:lastRowLastColumn="0"/>
+            </w:pPr>
+            <w:r>
+              <w:t>1:NDouble</w:t>
             </w:r>
           </w:p>
           <w:p>
@@ -2632,7 +2731,7 @@
               <w:cnfStyle w:val="000000100000" w:firstRow="0" w:lastRow="0" w:firstColumn="0" w:lastColumn="0" w:oddVBand="0" w:evenVBand="0" w:oddHBand="1" w:evenHBand="0" w:firstRowFirstColumn="0" w:firstRowLastColumn="0" w:lastRowFirstColumn="0" w:lastRowLastColumn="0"/>
             </w:pPr>
             <w:r>
-              <w:t>1: NData</w:t>
+              <w:t>1:NDouble</w:t>
             </w:r>
           </w:p>
         </w:tc>
@@ -2645,13 +2744,16 @@
               <w:cnfStyle w:val="000000100000" w:firstRow="0" w:lastRow="0" w:firstColumn="0" w:lastColumn="0" w:oddVBand="0" w:evenVBand="0" w:oddHBand="1" w:evenHBand="0" w:firstRowFirstColumn="0" w:firstRowLastColumn="0" w:lastRowFirstColumn="0" w:lastRowLastColumn="0"/>
             </w:pPr>
             <w:r>
-              <w:t>in0[in1]=&gt;out0</w:t>
-            </w:r>
-          </w:p>
-        </w:tc>
-        <w:tc>
-          <w:tcPr>
-            <w:tcW w:w="1641" w:type="dxa"/>
+              <w:rPr>
+                <w:rFonts w:hint="eastAsia"/>
+              </w:rPr>
+              <w:t>radian to degree</w:t>
+            </w:r>
+          </w:p>
+        </w:tc>
+        <w:tc>
+          <w:tcPr>
+            <w:tcW w:w="1638" w:type="dxa"/>
           </w:tcPr>
           <w:p>
             <w:pPr>
@@ -2667,17 +2769,17 @@
         </w:tc>
         <w:tc>
           <w:tcPr>
-            <w:tcW w:w="693" w:type="dxa"/>
-          </w:tcPr>
-          <w:p>
-            <w:pPr>
-              <w:cnfStyle w:val="000000100000" w:firstRow="0" w:lastRow="0" w:firstColumn="0" w:lastColumn="0" w:oddVBand="0" w:evenVBand="0" w:oddHBand="1" w:evenHBand="0" w:firstRowFirstColumn="0" w:firstRowLastColumn="0" w:lastRowFirstColumn="0" w:lastRowLastColumn="0"/>
-            </w:pPr>
-            <w:r>
-              <w:rPr>
-                <w:rFonts w:hint="eastAsia"/>
-              </w:rPr>
-              <w:t>未开</w:t>
+            <w:tcW w:w="684" w:type="dxa"/>
+          </w:tcPr>
+          <w:p>
+            <w:pPr>
+              <w:cnfStyle w:val="000000100000" w:firstRow="0" w:lastRow="0" w:firstColumn="0" w:lastColumn="0" w:oddVBand="0" w:evenVBand="0" w:oddHBand="1" w:evenHBand="0" w:firstRowFirstColumn="0" w:firstRowLastColumn="0" w:lastRowFirstColumn="0" w:lastRowLastColumn="0"/>
+            </w:pPr>
+            <w:r>
+              <w:rPr>
+                <w:rFonts w:hint="eastAsia"/>
+              </w:rPr>
+              <w:t>完成</w:t>
             </w:r>
           </w:p>
         </w:tc>
@@ -2686,27 +2788,38 @@
         <w:tc>
           <w:tcPr>
             <w:cnfStyle w:val="001000000000" w:firstRow="0" w:lastRow="0" w:firstColumn="1" w:lastColumn="0" w:oddVBand="0" w:evenVBand="0" w:oddHBand="0" w:evenHBand="0" w:firstRowFirstColumn="0" w:firstRowLastColumn="0" w:lastRowFirstColumn="0" w:lastRowLastColumn="0"/>
-            <w:tcW w:w="2365" w:type="dxa"/>
-          </w:tcPr>
-          <w:p>
-            <w:r>
-              <w:rPr>
-                <w:rFonts w:hint="eastAsia"/>
-              </w:rPr>
-              <w:t>Node_RealToVector</w:t>
-            </w:r>
-          </w:p>
-        </w:tc>
-        <w:tc>
-          <w:tcPr>
-            <w:tcW w:w="1340" w:type="dxa"/>
-          </w:tcPr>
-          <w:p>
-            <w:pPr>
-              <w:cnfStyle w:val="000000000000" w:firstRow="0" w:lastRow="0" w:firstColumn="0" w:lastColumn="0" w:oddVBand="0" w:evenVBand="0" w:oddHBand="0" w:evenHBand="0" w:firstRowFirstColumn="0" w:firstRowLastColumn="0" w:lastRowFirstColumn="0" w:lastRowLastColumn="0"/>
-            </w:pPr>
-            <w:r>
-              <w:t>2:NData</w:t>
+            <w:tcW w:w="2381" w:type="dxa"/>
+          </w:tcPr>
+          <w:p>
+            <w:r>
+              <w:rPr>
+                <w:rFonts w:hint="eastAsia"/>
+              </w:rPr>
+              <w:t>Node_</w:t>
+            </w:r>
+            <w:r>
+              <w:t>VectorToReal</w:t>
+            </w:r>
+          </w:p>
+        </w:tc>
+        <w:tc>
+          <w:tcPr>
+            <w:tcW w:w="1336" w:type="dxa"/>
+          </w:tcPr>
+          <w:p>
+            <w:pPr>
+              <w:cnfStyle w:val="000000000000" w:firstRow="0" w:lastRow="0" w:firstColumn="0" w:lastColumn="0" w:oddVBand="0" w:evenVBand="0" w:oddHBand="0" w:evenHBand="0" w:firstRowFirstColumn="0" w:firstRowLastColumn="0" w:lastRowFirstColumn="0" w:lastRowLastColumn="0"/>
+            </w:pPr>
+            <w:r>
+              <w:t>1:NVector</w:t>
+            </w:r>
+          </w:p>
+          <w:p>
+            <w:pPr>
+              <w:cnfStyle w:val="000000000000" w:firstRow="0" w:lastRow="0" w:firstColumn="0" w:lastColumn="0" w:oddVBand="0" w:evenVBand="0" w:oddHBand="0" w:evenHBand="0" w:firstRowFirstColumn="0" w:firstRowLastColumn="0" w:lastRowFirstColumn="0" w:lastRowLastColumn="0"/>
+            </w:pPr>
+            <w:r>
+              <w:t>1:NInt</w:t>
             </w:r>
           </w:p>
           <w:p>
@@ -2722,7 +2835,7 @@
               <w:cnfStyle w:val="000000000000" w:firstRow="0" w:lastRow="0" w:firstColumn="0" w:lastColumn="0" w:oddVBand="0" w:evenVBand="0" w:oddHBand="0" w:evenHBand="0" w:firstRowFirstColumn="0" w:firstRowLastColumn="0" w:lastRowFirstColumn="0" w:lastRowLastColumn="0"/>
             </w:pPr>
             <w:r>
-              <w:t>1:NVector</w:t>
+              <w:t>1: NData</w:t>
             </w:r>
           </w:p>
         </w:tc>
@@ -2735,28 +2848,13 @@
               <w:cnfStyle w:val="000000000000" w:firstRow="0" w:lastRow="0" w:firstColumn="0" w:lastColumn="0" w:oddVBand="0" w:evenVBand="0" w:oddHBand="0" w:evenHBand="0" w:firstRowFirstColumn="0" w:firstRowLastColumn="0" w:lastRowFirstColumn="0" w:lastRowLastColumn="0"/>
             </w:pPr>
             <w:r>
-              <w:rPr>
-                <w:rFonts w:hint="eastAsia"/>
-              </w:rPr>
-              <w:t>{</w:t>
-            </w:r>
-            <w:r>
-              <w:t>in0,in1</w:t>
-            </w:r>
-            <w:r>
-              <w:rPr>
-                <w:rFonts w:hint="eastAsia"/>
-              </w:rPr>
-              <w:t>}</w:t>
-            </w:r>
-            <w:r>
-              <w:t>=&gt;out0</w:t>
-            </w:r>
-          </w:p>
-        </w:tc>
-        <w:tc>
-          <w:tcPr>
-            <w:tcW w:w="1641" w:type="dxa"/>
+              <w:t>in0[in1]=&gt;out0</w:t>
+            </w:r>
+          </w:p>
+        </w:tc>
+        <w:tc>
+          <w:tcPr>
+            <w:tcW w:w="1638" w:type="dxa"/>
           </w:tcPr>
           <w:p>
             <w:pPr>
@@ -2772,7 +2870,7 @@
         </w:tc>
         <w:tc>
           <w:tcPr>
-            <w:tcW w:w="693" w:type="dxa"/>
+            <w:tcW w:w="684" w:type="dxa"/>
           </w:tcPr>
           <w:p>
             <w:pPr>
@@ -2794,30 +2892,37 @@
         <w:tc>
           <w:tcPr>
             <w:cnfStyle w:val="001000000000" w:firstRow="0" w:lastRow="0" w:firstColumn="1" w:lastColumn="0" w:oddVBand="0" w:evenVBand="0" w:oddHBand="0" w:evenHBand="0" w:firstRowFirstColumn="0" w:firstRowLastColumn="0" w:lastRowFirstColumn="0" w:lastRowLastColumn="0"/>
-            <w:tcW w:w="2365" w:type="dxa"/>
-          </w:tcPr>
-          <w:p>
-            <w:r>
-              <w:rPr>
-                <w:rFonts w:hint="eastAsia"/>
-              </w:rPr>
-              <w:t>Node_</w:t>
-            </w:r>
-            <w:r>
-              <w:t>Clean</w:t>
-            </w:r>
-            <w:r>
-              <w:rPr>
-                <w:rFonts w:hint="eastAsia"/>
-              </w:rPr>
-              <w:t>Vector</w:t>
-            </w:r>
-          </w:p>
-        </w:tc>
-        <w:tc>
-          <w:tcPr>
-            <w:tcW w:w="1340" w:type="dxa"/>
-          </w:tcPr>
+            <w:tcW w:w="2381" w:type="dxa"/>
+          </w:tcPr>
+          <w:p>
+            <w:r>
+              <w:rPr>
+                <w:rFonts w:hint="eastAsia"/>
+              </w:rPr>
+              <w:t>Node_RealToVector</w:t>
+            </w:r>
+          </w:p>
+        </w:tc>
+        <w:tc>
+          <w:tcPr>
+            <w:tcW w:w="1336" w:type="dxa"/>
+          </w:tcPr>
+          <w:p>
+            <w:pPr>
+              <w:cnfStyle w:val="000000100000" w:firstRow="0" w:lastRow="0" w:firstColumn="0" w:lastColumn="0" w:oddVBand="0" w:evenVBand="0" w:oddHBand="1" w:evenHBand="0" w:firstRowFirstColumn="0" w:firstRowLastColumn="0" w:lastRowFirstColumn="0" w:lastRowLastColumn="0"/>
+            </w:pPr>
+            <w:r>
+              <w:t>2:NData</w:t>
+            </w:r>
+          </w:p>
+          <w:p>
+            <w:pPr>
+              <w:cnfStyle w:val="000000100000" w:firstRow="0" w:lastRow="0" w:firstColumn="0" w:lastColumn="0" w:oddVBand="0" w:evenVBand="0" w:oddHBand="1" w:evenHBand="0" w:firstRowFirstColumn="0" w:firstRowLastColumn="0" w:lastRowFirstColumn="0" w:lastRowLastColumn="0"/>
+            </w:pPr>
+            <w:r>
+              <w:t>/</w:t>
+            </w:r>
+          </w:p>
           <w:p>
             <w:pPr>
               <w:cnfStyle w:val="000000100000" w:firstRow="0" w:lastRow="0" w:firstColumn="0" w:lastColumn="0" w:oddVBand="0" w:evenVBand="0" w:oddHBand="1" w:evenHBand="0" w:firstRowFirstColumn="0" w:firstRowLastColumn="0" w:lastRowFirstColumn="0" w:lastRowLastColumn="0"/>
@@ -2826,22 +2931,6 @@
               <w:t>1:NVector</w:t>
             </w:r>
           </w:p>
-          <w:p>
-            <w:pPr>
-              <w:cnfStyle w:val="000000100000" w:firstRow="0" w:lastRow="0" w:firstColumn="0" w:lastColumn="0" w:oddVBand="0" w:evenVBand="0" w:oddHBand="1" w:evenHBand="0" w:firstRowFirstColumn="0" w:firstRowLastColumn="0" w:lastRowFirstColumn="0" w:lastRowLastColumn="0"/>
-            </w:pPr>
-            <w:r>
-              <w:t>/</w:t>
-            </w:r>
-          </w:p>
-          <w:p>
-            <w:pPr>
-              <w:cnfStyle w:val="000000100000" w:firstRow="0" w:lastRow="0" w:firstColumn="0" w:lastColumn="0" w:oddVBand="0" w:evenVBand="0" w:oddHBand="1" w:evenHBand="0" w:firstRowFirstColumn="0" w:firstRowLastColumn="0" w:lastRowFirstColumn="0" w:lastRowLastColumn="0"/>
-            </w:pPr>
-            <w:r>
-              <w:t>1:NVector</w:t>
-            </w:r>
-          </w:p>
         </w:tc>
         <w:tc>
           <w:tcPr>
@@ -2852,13 +2941,19 @@
               <w:cnfStyle w:val="000000100000" w:firstRow="0" w:lastRow="0" w:firstColumn="0" w:lastColumn="0" w:oddVBand="0" w:evenVBand="0" w:oddHBand="1" w:evenHBand="0" w:firstRowFirstColumn="0" w:firstRowLastColumn="0" w:lastRowFirstColumn="0" w:lastRowLastColumn="0"/>
             </w:pPr>
             <w:r>
-              <w:t>in0</w:t>
-            </w:r>
-            <w:r>
-              <w:rPr>
-                <w:rFonts w:hint="eastAsia"/>
-              </w:rPr>
-              <w:t>.clean()</w:t>
+              <w:rPr>
+                <w:rFonts w:hint="eastAsia"/>
+              </w:rPr>
+              <w:t>{</w:t>
+            </w:r>
+            <w:r>
+              <w:t>in0,in1</w:t>
+            </w:r>
+            <w:r>
+              <w:rPr>
+                <w:rFonts w:hint="eastAsia"/>
+              </w:rPr>
+              <w:t>}</w:t>
             </w:r>
             <w:r>
               <w:t>=&gt;out0</w:t>
@@ -2867,7 +2962,7 @@
         </w:tc>
         <w:tc>
           <w:tcPr>
-            <w:tcW w:w="1641" w:type="dxa"/>
+            <w:tcW w:w="1638" w:type="dxa"/>
           </w:tcPr>
           <w:p>
             <w:pPr>
@@ -2883,7 +2978,7 @@
         </w:tc>
         <w:tc>
           <w:tcPr>
-            <w:tcW w:w="693" w:type="dxa"/>
+            <w:tcW w:w="684" w:type="dxa"/>
           </w:tcPr>
           <w:p>
             <w:pPr>
@@ -2902,17 +2997,29 @@
         <w:tc>
           <w:tcPr>
             <w:cnfStyle w:val="001000000000" w:firstRow="0" w:lastRow="0" w:firstColumn="1" w:lastColumn="0" w:oddVBand="0" w:evenVBand="0" w:oddHBand="0" w:evenHBand="0" w:firstRowFirstColumn="0" w:firstRowLastColumn="0" w:lastRowFirstColumn="0" w:lastRowLastColumn="0"/>
-            <w:tcW w:w="2365" w:type="dxa"/>
-          </w:tcPr>
-          <w:p>
-            <w:r>
-              <w:t>Node_ModifyVector</w:t>
-            </w:r>
-          </w:p>
-        </w:tc>
-        <w:tc>
-          <w:tcPr>
-            <w:tcW w:w="1340" w:type="dxa"/>
+            <w:tcW w:w="2381" w:type="dxa"/>
+          </w:tcPr>
+          <w:p>
+            <w:r>
+              <w:rPr>
+                <w:rFonts w:hint="eastAsia"/>
+              </w:rPr>
+              <w:t>Node_</w:t>
+            </w:r>
+            <w:r>
+              <w:t>Clean</w:t>
+            </w:r>
+            <w:r>
+              <w:rPr>
+                <w:rFonts w:hint="eastAsia"/>
+              </w:rPr>
+              <w:t>Vector</w:t>
+            </w:r>
+          </w:p>
+        </w:tc>
+        <w:tc>
+          <w:tcPr>
+            <w:tcW w:w="1336" w:type="dxa"/>
           </w:tcPr>
           <w:p>
             <w:pPr>
@@ -2927,22 +3034,6 @@
               <w:cnfStyle w:val="000000000000" w:firstRow="0" w:lastRow="0" w:firstColumn="0" w:lastColumn="0" w:oddVBand="0" w:evenVBand="0" w:oddHBand="0" w:evenHBand="0" w:firstRowFirstColumn="0" w:firstRowLastColumn="0" w:lastRowFirstColumn="0" w:lastRowLastColumn="0"/>
             </w:pPr>
             <w:r>
-              <w:t>1:NInt</w:t>
-            </w:r>
-          </w:p>
-          <w:p>
-            <w:pPr>
-              <w:cnfStyle w:val="000000000000" w:firstRow="0" w:lastRow="0" w:firstColumn="0" w:lastColumn="0" w:oddVBand="0" w:evenVBand="0" w:oddHBand="0" w:evenHBand="0" w:firstRowFirstColumn="0" w:firstRowLastColumn="0" w:lastRowFirstColumn="0" w:lastRowLastColumn="0"/>
-            </w:pPr>
-            <w:r>
-              <w:t>1:NData</w:t>
-            </w:r>
-          </w:p>
-          <w:p>
-            <w:pPr>
-              <w:cnfStyle w:val="000000000000" w:firstRow="0" w:lastRow="0" w:firstColumn="0" w:lastColumn="0" w:oddVBand="0" w:evenVBand="0" w:oddHBand="0" w:evenHBand="0" w:firstRowFirstColumn="0" w:firstRowLastColumn="0" w:lastRowFirstColumn="0" w:lastRowLastColumn="0"/>
-            </w:pPr>
-            <w:r>
               <w:t>/</w:t>
             </w:r>
           </w:p>
@@ -2964,36 +3055,22 @@
               <w:cnfStyle w:val="000000000000" w:firstRow="0" w:lastRow="0" w:firstColumn="0" w:lastColumn="0" w:oddVBand="0" w:evenVBand="0" w:oddHBand="0" w:evenHBand="0" w:firstRowFirstColumn="0" w:firstRowLastColumn="0" w:lastRowFirstColumn="0" w:lastRowLastColumn="0"/>
             </w:pPr>
             <w:r>
-              <w:rPr>
-                <w:rFonts w:hint="eastAsia"/>
-              </w:rPr>
-              <w:t>in0[</w:t>
-            </w:r>
-            <w:r>
-              <w:t>in1</w:t>
-            </w:r>
-            <w:r>
-              <w:rPr>
-                <w:rFonts w:hint="eastAsia"/>
-              </w:rPr>
-              <w:t>]</w:t>
-            </w:r>
-            <w:r>
-              <w:t>&lt;=in2;</w:t>
-            </w:r>
-          </w:p>
-          <w:p>
-            <w:pPr>
-              <w:cnfStyle w:val="000000000000" w:firstRow="0" w:lastRow="0" w:firstColumn="0" w:lastColumn="0" w:oddVBand="0" w:evenVBand="0" w:oddHBand="0" w:evenHBand="0" w:firstRowFirstColumn="0" w:firstRowLastColumn="0" w:lastRowFirstColumn="0" w:lastRowLastColumn="0"/>
-            </w:pPr>
-            <w:r>
-              <w:t>in0=&gt;out0</w:t>
-            </w:r>
-          </w:p>
-        </w:tc>
-        <w:tc>
-          <w:tcPr>
-            <w:tcW w:w="1641" w:type="dxa"/>
+              <w:t>in0</w:t>
+            </w:r>
+            <w:r>
+              <w:rPr>
+                <w:rFonts w:hint="eastAsia"/>
+              </w:rPr>
+              <w:t>.clean()</w:t>
+            </w:r>
+            <w:r>
+              <w:t>=&gt;out0</w:t>
+            </w:r>
+          </w:p>
+        </w:tc>
+        <w:tc>
+          <w:tcPr>
+            <w:tcW w:w="1638" w:type="dxa"/>
           </w:tcPr>
           <w:p>
             <w:pPr>
@@ -3009,7 +3086,7 @@
         </w:tc>
         <w:tc>
           <w:tcPr>
-            <w:tcW w:w="693" w:type="dxa"/>
+            <w:tcW w:w="684" w:type="dxa"/>
           </w:tcPr>
           <w:p>
             <w:pPr>
@@ -3031,30 +3108,40 @@
         <w:tc>
           <w:tcPr>
             <w:cnfStyle w:val="001000000000" w:firstRow="0" w:lastRow="0" w:firstColumn="1" w:lastColumn="0" w:oddVBand="0" w:evenVBand="0" w:oddHBand="0" w:evenHBand="0" w:firstRowFirstColumn="0" w:firstRowLastColumn="0" w:lastRowFirstColumn="0" w:lastRowLastColumn="0"/>
-            <w:tcW w:w="2365" w:type="dxa"/>
-          </w:tcPr>
-          <w:p>
-            <w:r>
-              <w:t>Node_</w:t>
-            </w:r>
-            <w:r>
-              <w:t>MapRandom</w:t>
-            </w:r>
-          </w:p>
-        </w:tc>
-        <w:tc>
-          <w:tcPr>
-            <w:tcW w:w="1340" w:type="dxa"/>
-          </w:tcPr>
-          <w:p>
-            <w:pPr>
-              <w:cnfStyle w:val="000000100000" w:firstRow="0" w:lastRow="0" w:firstColumn="0" w:lastColumn="0" w:oddVBand="0" w:evenVBand="0" w:oddHBand="1" w:evenHBand="0" w:firstRowFirstColumn="0" w:firstRowLastColumn="0" w:lastRowFirstColumn="0" w:lastRowLastColumn="0"/>
-            </w:pPr>
-            <w:r>
-              <w:rPr>
-                <w:rFonts w:hint="eastAsia"/>
-              </w:rPr>
-              <w:t>2:NDouble</w:t>
+            <w:tcW w:w="2381" w:type="dxa"/>
+          </w:tcPr>
+          <w:p>
+            <w:r>
+              <w:t>Node_ModifyVector</w:t>
+            </w:r>
+          </w:p>
+        </w:tc>
+        <w:tc>
+          <w:tcPr>
+            <w:tcW w:w="1336" w:type="dxa"/>
+          </w:tcPr>
+          <w:p>
+            <w:pPr>
+              <w:cnfStyle w:val="000000100000" w:firstRow="0" w:lastRow="0" w:firstColumn="0" w:lastColumn="0" w:oddVBand="0" w:evenVBand="0" w:oddHBand="1" w:evenHBand="0" w:firstRowFirstColumn="0" w:firstRowLastColumn="0" w:lastRowFirstColumn="0" w:lastRowLastColumn="0"/>
+            </w:pPr>
+            <w:r>
+              <w:t>1:NVector</w:t>
+            </w:r>
+          </w:p>
+          <w:p>
+            <w:pPr>
+              <w:cnfStyle w:val="000000100000" w:firstRow="0" w:lastRow="0" w:firstColumn="0" w:lastColumn="0" w:oddVBand="0" w:evenVBand="0" w:oddHBand="1" w:evenHBand="0" w:firstRowFirstColumn="0" w:firstRowLastColumn="0" w:lastRowFirstColumn="0" w:lastRowLastColumn="0"/>
+            </w:pPr>
+            <w:r>
+              <w:t>1:NInt</w:t>
+            </w:r>
+          </w:p>
+          <w:p>
+            <w:pPr>
+              <w:cnfStyle w:val="000000100000" w:firstRow="0" w:lastRow="0" w:firstColumn="0" w:lastColumn="0" w:oddVBand="0" w:evenVBand="0" w:oddHBand="1" w:evenHBand="0" w:firstRowFirstColumn="0" w:firstRowLastColumn="0" w:lastRowFirstColumn="0" w:lastRowLastColumn="0"/>
+            </w:pPr>
+            <w:r>
+              <w:t>1:NData</w:t>
             </w:r>
           </w:p>
           <w:p>
@@ -3070,7 +3157,7 @@
               <w:cnfStyle w:val="000000100000" w:firstRow="0" w:lastRow="0" w:firstColumn="0" w:lastColumn="0" w:oddVBand="0" w:evenVBand="0" w:oddHBand="1" w:evenHBand="0" w:firstRowFirstColumn="0" w:firstRowLastColumn="0" w:lastRowFirstColumn="0" w:lastRowLastColumn="0"/>
             </w:pPr>
             <w:r>
-              <w:t>1:NDouble</w:t>
+              <w:t>1:NVector</w:t>
             </w:r>
           </w:p>
         </w:tc>
@@ -3086,22 +3173,33 @@
               <w:rPr>
                 <w:rFonts w:hint="eastAsia"/>
               </w:rPr>
-              <w:t>Random(</w:t>
-            </w:r>
-            <w:r>
-              <w:t>in0,in1</w:t>
-            </w:r>
-            <w:r>
-              <w:rPr>
-                <w:rFonts w:hint="eastAsia"/>
-              </w:rPr>
-              <w:t>)=&gt;out0</w:t>
-            </w:r>
-          </w:p>
-        </w:tc>
-        <w:tc>
-          <w:tcPr>
-            <w:tcW w:w="1641" w:type="dxa"/>
+              <w:t>in0[</w:t>
+            </w:r>
+            <w:r>
+              <w:t>in1</w:t>
+            </w:r>
+            <w:r>
+              <w:rPr>
+                <w:rFonts w:hint="eastAsia"/>
+              </w:rPr>
+              <w:t>]</w:t>
+            </w:r>
+            <w:r>
+              <w:t>&lt;=in2;</w:t>
+            </w:r>
+          </w:p>
+          <w:p>
+            <w:pPr>
+              <w:cnfStyle w:val="000000100000" w:firstRow="0" w:lastRow="0" w:firstColumn="0" w:lastColumn="0" w:oddVBand="0" w:evenVBand="0" w:oddHBand="1" w:evenHBand="0" w:firstRowFirstColumn="0" w:firstRowLastColumn="0" w:lastRowFirstColumn="0" w:lastRowLastColumn="0"/>
+            </w:pPr>
+            <w:r>
+              <w:t>in0=&gt;out0</w:t>
+            </w:r>
+          </w:p>
+        </w:tc>
+        <w:tc>
+          <w:tcPr>
+            <w:tcW w:w="1638" w:type="dxa"/>
           </w:tcPr>
           <w:p>
             <w:pPr>
@@ -3117,7 +3215,7 @@
         </w:tc>
         <w:tc>
           <w:tcPr>
-            <w:tcW w:w="693" w:type="dxa"/>
+            <w:tcW w:w="684" w:type="dxa"/>
           </w:tcPr>
           <w:p>
             <w:pPr>
@@ -3136,33 +3234,30 @@
         <w:tc>
           <w:tcPr>
             <w:cnfStyle w:val="001000000000" w:firstRow="0" w:lastRow="0" w:firstColumn="1" w:lastColumn="0" w:oddVBand="0" w:evenVBand="0" w:oddHBand="0" w:evenHBand="0" w:firstRowFirstColumn="0" w:firstRowLastColumn="0" w:lastRowFirstColumn="0" w:lastRowLastColumn="0"/>
-            <w:tcW w:w="2365" w:type="dxa"/>
-          </w:tcPr>
-          <w:p>
-            <w:r>
-              <w:rPr>
-                <w:rFonts w:hint="eastAsia"/>
-              </w:rPr>
-              <w:t>Node_Map</w:t>
-            </w:r>
-          </w:p>
-        </w:tc>
-        <w:tc>
-          <w:tcPr>
-            <w:tcW w:w="1340" w:type="dxa"/>
-          </w:tcPr>
-          <w:p>
-            <w:pPr>
-              <w:cnfStyle w:val="000000000000" w:firstRow="0" w:lastRow="0" w:firstColumn="0" w:lastColumn="0" w:oddVBand="0" w:evenVBand="0" w:oddHBand="0" w:evenHBand="0" w:firstRowFirstColumn="0" w:firstRowLastColumn="0" w:lastRowFirstColumn="0" w:lastRowLastColumn="0"/>
-            </w:pPr>
-            <w:r>
-              <w:t>5</w:t>
-            </w:r>
-            <w:r>
-              <w:rPr>
-                <w:rFonts w:hint="eastAsia"/>
-              </w:rPr>
-              <w:t>:NDouble</w:t>
+            <w:tcW w:w="2381" w:type="dxa"/>
+          </w:tcPr>
+          <w:p>
+            <w:r>
+              <w:t>Node_</w:t>
+            </w:r>
+            <w:r>
+              <w:t>MapRandom</w:t>
+            </w:r>
+          </w:p>
+        </w:tc>
+        <w:tc>
+          <w:tcPr>
+            <w:tcW w:w="1336" w:type="dxa"/>
+          </w:tcPr>
+          <w:p>
+            <w:pPr>
+              <w:cnfStyle w:val="000000000000" w:firstRow="0" w:lastRow="0" w:firstColumn="0" w:lastColumn="0" w:oddVBand="0" w:evenVBand="0" w:oddHBand="0" w:evenHBand="0" w:firstRowFirstColumn="0" w:firstRowLastColumn="0" w:lastRowFirstColumn="0" w:lastRowLastColumn="0"/>
+            </w:pPr>
+            <w:r>
+              <w:rPr>
+                <w:rFonts w:hint="eastAsia"/>
+              </w:rPr>
+              <w:t>2:NDouble</w:t>
             </w:r>
           </w:p>
           <w:p>
@@ -3194,33 +3289,22 @@
               <w:rPr>
                 <w:rFonts w:hint="eastAsia"/>
               </w:rPr>
-              <w:t>就是简单的映射</w:t>
-            </w:r>
-          </w:p>
-          <w:p>
-            <w:pPr>
-              <w:cnfStyle w:val="000000000000" w:firstRow="0" w:lastRow="0" w:firstColumn="0" w:lastColumn="0" w:oddVBand="0" w:evenVBand="0" w:oddHBand="0" w:evenHBand="0" w:firstRowFirstColumn="0" w:firstRowLastColumn="0" w:lastRowFirstColumn="0" w:lastRowLastColumn="0"/>
-            </w:pPr>
-            <w:r>
-              <w:rPr>
-                <w:rFonts w:hint="eastAsia"/>
-              </w:rPr>
-              <w:t>map(</w:t>
-            </w:r>
-            <w:r>
-              <w:t>in0,in1,in2,in3,in4</w:t>
-            </w:r>
-            <w:r>
-              <w:rPr>
-                <w:rFonts w:hint="eastAsia"/>
-              </w:rPr>
-              <w:t>)</w:t>
-            </w:r>
-          </w:p>
-        </w:tc>
-        <w:tc>
-          <w:tcPr>
-            <w:tcW w:w="1641" w:type="dxa"/>
+              <w:t>Random(</w:t>
+            </w:r>
+            <w:r>
+              <w:t>in0,in1</w:t>
+            </w:r>
+            <w:r>
+              <w:rPr>
+                <w:rFonts w:hint="eastAsia"/>
+              </w:rPr>
+              <w:t>)=&gt;out0</w:t>
+            </w:r>
+          </w:p>
+        </w:tc>
+        <w:tc>
+          <w:tcPr>
+            <w:tcW w:w="1638" w:type="dxa"/>
           </w:tcPr>
           <w:p>
             <w:pPr>
@@ -3236,7 +3320,7 @@
         </w:tc>
         <w:tc>
           <w:tcPr>
-            <w:tcW w:w="693" w:type="dxa"/>
+            <w:tcW w:w="684" w:type="dxa"/>
           </w:tcPr>
           <w:p>
             <w:pPr>
@@ -3258,18 +3342,51 @@
         <w:tc>
           <w:tcPr>
             <w:cnfStyle w:val="001000000000" w:firstRow="0" w:lastRow="0" w:firstColumn="1" w:lastColumn="0" w:oddVBand="0" w:evenVBand="0" w:oddHBand="0" w:evenHBand="0" w:firstRowFirstColumn="0" w:firstRowLastColumn="0" w:lastRowFirstColumn="0" w:lastRowLastColumn="0"/>
-            <w:tcW w:w="2365" w:type="dxa"/>
-          </w:tcPr>
-          <w:p/>
-        </w:tc>
-        <w:tc>
-          <w:tcPr>
-            <w:tcW w:w="1340" w:type="dxa"/>
-          </w:tcPr>
-          <w:p>
-            <w:pPr>
-              <w:cnfStyle w:val="000000100000" w:firstRow="0" w:lastRow="0" w:firstColumn="0" w:lastColumn="0" w:oddVBand="0" w:evenVBand="0" w:oddHBand="1" w:evenHBand="0" w:firstRowFirstColumn="0" w:firstRowLastColumn="0" w:lastRowFirstColumn="0" w:lastRowLastColumn="0"/>
-            </w:pPr>
+            <w:tcW w:w="2381" w:type="dxa"/>
+          </w:tcPr>
+          <w:p>
+            <w:r>
+              <w:rPr>
+                <w:rFonts w:hint="eastAsia"/>
+              </w:rPr>
+              <w:lastRenderedPageBreak/>
+              <w:t>Node_Map</w:t>
+            </w:r>
+          </w:p>
+        </w:tc>
+        <w:tc>
+          <w:tcPr>
+            <w:tcW w:w="1336" w:type="dxa"/>
+          </w:tcPr>
+          <w:p>
+            <w:pPr>
+              <w:cnfStyle w:val="000000100000" w:firstRow="0" w:lastRow="0" w:firstColumn="0" w:lastColumn="0" w:oddVBand="0" w:evenVBand="0" w:oddHBand="1" w:evenHBand="0" w:firstRowFirstColumn="0" w:firstRowLastColumn="0" w:lastRowFirstColumn="0" w:lastRowLastColumn="0"/>
+            </w:pPr>
+            <w:r>
+              <w:t>5</w:t>
+            </w:r>
+            <w:r>
+              <w:rPr>
+                <w:rFonts w:hint="eastAsia"/>
+              </w:rPr>
+              <w:t>:NDouble</w:t>
+            </w:r>
+          </w:p>
+          <w:p>
+            <w:pPr>
+              <w:cnfStyle w:val="000000100000" w:firstRow="0" w:lastRow="0" w:firstColumn="0" w:lastColumn="0" w:oddVBand="0" w:evenVBand="0" w:oddHBand="1" w:evenHBand="0" w:firstRowFirstColumn="0" w:firstRowLastColumn="0" w:lastRowFirstColumn="0" w:lastRowLastColumn="0"/>
+            </w:pPr>
+            <w:r>
+              <w:t>/</w:t>
+            </w:r>
+          </w:p>
+          <w:p>
+            <w:pPr>
+              <w:cnfStyle w:val="000000100000" w:firstRow="0" w:lastRow="0" w:firstColumn="0" w:lastColumn="0" w:oddVBand="0" w:evenVBand="0" w:oddHBand="1" w:evenHBand="0" w:firstRowFirstColumn="0" w:firstRowLastColumn="0" w:lastRowFirstColumn="0" w:lastRowLastColumn="0"/>
+            </w:pPr>
+            <w:r>
+              <w:t>1:NDouble</w:t>
+            </w:r>
           </w:p>
         </w:tc>
         <w:tc>
@@ -3280,26 +3397,64 @@
             <w:pPr>
               <w:cnfStyle w:val="000000100000" w:firstRow="0" w:lastRow="0" w:firstColumn="0" w:lastColumn="0" w:oddVBand="0" w:evenVBand="0" w:oddHBand="1" w:evenHBand="0" w:firstRowFirstColumn="0" w:firstRowLastColumn="0" w:lastRowFirstColumn="0" w:lastRowLastColumn="0"/>
             </w:pPr>
-          </w:p>
-        </w:tc>
-        <w:tc>
-          <w:tcPr>
-            <w:tcW w:w="1641" w:type="dxa"/>
-          </w:tcPr>
-          <w:p>
-            <w:pPr>
-              <w:cnfStyle w:val="000000100000" w:firstRow="0" w:lastRow="0" w:firstColumn="0" w:lastColumn="0" w:oddVBand="0" w:evenVBand="0" w:oddHBand="1" w:evenHBand="0" w:firstRowFirstColumn="0" w:firstRowLastColumn="0" w:lastRowFirstColumn="0" w:lastRowLastColumn="0"/>
-            </w:pPr>
-          </w:p>
-        </w:tc>
-        <w:tc>
-          <w:tcPr>
-            <w:tcW w:w="693" w:type="dxa"/>
-          </w:tcPr>
-          <w:p>
-            <w:pPr>
-              <w:cnfStyle w:val="000000100000" w:firstRow="0" w:lastRow="0" w:firstColumn="0" w:lastColumn="0" w:oddVBand="0" w:evenVBand="0" w:oddHBand="1" w:evenHBand="0" w:firstRowFirstColumn="0" w:firstRowLastColumn="0" w:lastRowFirstColumn="0" w:lastRowLastColumn="0"/>
-            </w:pPr>
+            <w:r>
+              <w:rPr>
+                <w:rFonts w:hint="eastAsia"/>
+              </w:rPr>
+              <w:t>就是简单的映射</w:t>
+            </w:r>
+          </w:p>
+          <w:p>
+            <w:pPr>
+              <w:cnfStyle w:val="000000100000" w:firstRow="0" w:lastRow="0" w:firstColumn="0" w:lastColumn="0" w:oddVBand="0" w:evenVBand="0" w:oddHBand="1" w:evenHBand="0" w:firstRowFirstColumn="0" w:firstRowLastColumn="0" w:lastRowFirstColumn="0" w:lastRowLastColumn="0"/>
+            </w:pPr>
+            <w:r>
+              <w:rPr>
+                <w:rFonts w:hint="eastAsia"/>
+              </w:rPr>
+              <w:t>map(</w:t>
+            </w:r>
+            <w:r>
+              <w:t>in0,in1,in2,in3,in4</w:t>
+            </w:r>
+            <w:r>
+              <w:rPr>
+                <w:rFonts w:hint="eastAsia"/>
+              </w:rPr>
+              <w:t>)</w:t>
+            </w:r>
+          </w:p>
+        </w:tc>
+        <w:tc>
+          <w:tcPr>
+            <w:tcW w:w="1638" w:type="dxa"/>
+          </w:tcPr>
+          <w:p>
+            <w:pPr>
+              <w:cnfStyle w:val="000000100000" w:firstRow="0" w:lastRow="0" w:firstColumn="0" w:lastColumn="0" w:oddVBand="0" w:evenVBand="0" w:oddHBand="1" w:evenHBand="0" w:firstRowFirstColumn="0" w:firstRowLastColumn="0" w:lastRowFirstColumn="0" w:lastRowLastColumn="0"/>
+            </w:pPr>
+            <w:r>
+              <w:rPr>
+                <w:rFonts w:hint="eastAsia"/>
+              </w:rPr>
+              <w:t>extends NodeCalculator</w:t>
+            </w:r>
+          </w:p>
+        </w:tc>
+        <w:tc>
+          <w:tcPr>
+            <w:tcW w:w="684" w:type="dxa"/>
+          </w:tcPr>
+          <w:p>
+            <w:pPr>
+              <w:cnfStyle w:val="000000100000" w:firstRow="0" w:lastRow="0" w:firstColumn="0" w:lastColumn="0" w:oddVBand="0" w:evenVBand="0" w:oddHBand="1" w:evenHBand="0" w:firstRowFirstColumn="0" w:firstRowLastColumn="0" w:lastRowFirstColumn="0" w:lastRowLastColumn="0"/>
+            </w:pPr>
+            <w:r>
+              <w:rPr>
+                <w:rFonts w:hint="eastAsia"/>
+              </w:rPr>
+              <w:t>未开</w:t>
+            </w:r>
           </w:p>
         </w:tc>
       </w:tr>
@@ -3307,13 +3462,13 @@
         <w:tc>
           <w:tcPr>
             <w:cnfStyle w:val="001000000000" w:firstRow="0" w:lastRow="0" w:firstColumn="1" w:lastColumn="0" w:oddVBand="0" w:evenVBand="0" w:oddHBand="0" w:evenHBand="0" w:firstRowFirstColumn="0" w:firstRowLastColumn="0" w:lastRowFirstColumn="0" w:lastRowLastColumn="0"/>
-            <w:tcW w:w="2365" w:type="dxa"/>
+            <w:tcW w:w="2381" w:type="dxa"/>
           </w:tcPr>
           <w:p/>
         </w:tc>
         <w:tc>
           <w:tcPr>
-            <w:tcW w:w="1340" w:type="dxa"/>
+            <w:tcW w:w="1336" w:type="dxa"/>
           </w:tcPr>
           <w:p>
             <w:pPr>
@@ -3333,17 +3488,17 @@
         </w:tc>
         <w:tc>
           <w:tcPr>
-            <w:tcW w:w="1641" w:type="dxa"/>
-          </w:tcPr>
-          <w:p>
-            <w:pPr>
-              <w:cnfStyle w:val="000000000000" w:firstRow="0" w:lastRow="0" w:firstColumn="0" w:lastColumn="0" w:oddVBand="0" w:evenVBand="0" w:oddHBand="0" w:evenHBand="0" w:firstRowFirstColumn="0" w:firstRowLastColumn="0" w:lastRowFirstColumn="0" w:lastRowLastColumn="0"/>
-            </w:pPr>
-          </w:p>
-        </w:tc>
-        <w:tc>
-          <w:tcPr>
-            <w:tcW w:w="693" w:type="dxa"/>
+            <w:tcW w:w="1638" w:type="dxa"/>
+          </w:tcPr>
+          <w:p>
+            <w:pPr>
+              <w:cnfStyle w:val="000000000000" w:firstRow="0" w:lastRow="0" w:firstColumn="0" w:lastColumn="0" w:oddVBand="0" w:evenVBand="0" w:oddHBand="0" w:evenHBand="0" w:firstRowFirstColumn="0" w:firstRowLastColumn="0" w:lastRowFirstColumn="0" w:lastRowLastColumn="0"/>
+            </w:pPr>
+          </w:p>
+        </w:tc>
+        <w:tc>
+          <w:tcPr>
+            <w:tcW w:w="684" w:type="dxa"/>
           </w:tcPr>
           <w:p>
             <w:pPr>
@@ -3359,13 +3514,13 @@
         <w:tc>
           <w:tcPr>
             <w:cnfStyle w:val="001000000000" w:firstRow="0" w:lastRow="0" w:firstColumn="1" w:lastColumn="0" w:oddVBand="0" w:evenVBand="0" w:oddHBand="0" w:evenHBand="0" w:firstRowFirstColumn="0" w:firstRowLastColumn="0" w:lastRowFirstColumn="0" w:lastRowLastColumn="0"/>
-            <w:tcW w:w="2365" w:type="dxa"/>
+            <w:tcW w:w="2381" w:type="dxa"/>
           </w:tcPr>
           <w:p/>
         </w:tc>
         <w:tc>
           <w:tcPr>
-            <w:tcW w:w="1340" w:type="dxa"/>
+            <w:tcW w:w="1336" w:type="dxa"/>
           </w:tcPr>
           <w:p>
             <w:pPr>
@@ -3385,17 +3540,17 @@
         </w:tc>
         <w:tc>
           <w:tcPr>
-            <w:tcW w:w="1641" w:type="dxa"/>
-          </w:tcPr>
-          <w:p>
-            <w:pPr>
-              <w:cnfStyle w:val="000000100000" w:firstRow="0" w:lastRow="0" w:firstColumn="0" w:lastColumn="0" w:oddVBand="0" w:evenVBand="0" w:oddHBand="1" w:evenHBand="0" w:firstRowFirstColumn="0" w:firstRowLastColumn="0" w:lastRowFirstColumn="0" w:lastRowLastColumn="0"/>
-            </w:pPr>
-          </w:p>
-        </w:tc>
-        <w:tc>
-          <w:tcPr>
-            <w:tcW w:w="693" w:type="dxa"/>
+            <w:tcW w:w="1638" w:type="dxa"/>
+          </w:tcPr>
+          <w:p>
+            <w:pPr>
+              <w:cnfStyle w:val="000000100000" w:firstRow="0" w:lastRow="0" w:firstColumn="0" w:lastColumn="0" w:oddVBand="0" w:evenVBand="0" w:oddHBand="1" w:evenHBand="0" w:firstRowFirstColumn="0" w:firstRowLastColumn="0" w:lastRowFirstColumn="0" w:lastRowLastColumn="0"/>
+            </w:pPr>
+          </w:p>
+        </w:tc>
+        <w:tc>
+          <w:tcPr>
+            <w:tcW w:w="684" w:type="dxa"/>
           </w:tcPr>
           <w:p>
             <w:pPr>
@@ -3408,13 +3563,13 @@
         <w:tc>
           <w:tcPr>
             <w:cnfStyle w:val="001000000000" w:firstRow="0" w:lastRow="0" w:firstColumn="1" w:lastColumn="0" w:oddVBand="0" w:evenVBand="0" w:oddHBand="0" w:evenHBand="0" w:firstRowFirstColumn="0" w:firstRowLastColumn="0" w:lastRowFirstColumn="0" w:lastRowLastColumn="0"/>
-            <w:tcW w:w="2365" w:type="dxa"/>
+            <w:tcW w:w="2381" w:type="dxa"/>
           </w:tcPr>
           <w:p/>
         </w:tc>
         <w:tc>
           <w:tcPr>
-            <w:tcW w:w="1340" w:type="dxa"/>
+            <w:tcW w:w="1336" w:type="dxa"/>
           </w:tcPr>
           <w:p>
             <w:pPr>
@@ -3434,21 +3589,73 @@
         </w:tc>
         <w:tc>
           <w:tcPr>
-            <w:tcW w:w="1641" w:type="dxa"/>
-          </w:tcPr>
-          <w:p>
-            <w:pPr>
-              <w:cnfStyle w:val="000000000000" w:firstRow="0" w:lastRow="0" w:firstColumn="0" w:lastColumn="0" w:oddVBand="0" w:evenVBand="0" w:oddHBand="0" w:evenHBand="0" w:firstRowFirstColumn="0" w:firstRowLastColumn="0" w:lastRowFirstColumn="0" w:lastRowLastColumn="0"/>
-            </w:pPr>
-          </w:p>
-        </w:tc>
-        <w:tc>
-          <w:tcPr>
-            <w:tcW w:w="693" w:type="dxa"/>
-          </w:tcPr>
-          <w:p>
-            <w:pPr>
-              <w:cnfStyle w:val="000000000000" w:firstRow="0" w:lastRow="0" w:firstColumn="0" w:lastColumn="0" w:oddVBand="0" w:evenVBand="0" w:oddHBand="0" w:evenHBand="0" w:firstRowFirstColumn="0" w:firstRowLastColumn="0" w:lastRowFirstColumn="0" w:lastRowLastColumn="0"/>
+            <w:tcW w:w="1638" w:type="dxa"/>
+          </w:tcPr>
+          <w:p>
+            <w:pPr>
+              <w:cnfStyle w:val="000000000000" w:firstRow="0" w:lastRow="0" w:firstColumn="0" w:lastColumn="0" w:oddVBand="0" w:evenVBand="0" w:oddHBand="0" w:evenHBand="0" w:firstRowFirstColumn="0" w:firstRowLastColumn="0" w:lastRowFirstColumn="0" w:lastRowLastColumn="0"/>
+            </w:pPr>
+          </w:p>
+        </w:tc>
+        <w:tc>
+          <w:tcPr>
+            <w:tcW w:w="684" w:type="dxa"/>
+          </w:tcPr>
+          <w:p>
+            <w:pPr>
+              <w:cnfStyle w:val="000000000000" w:firstRow="0" w:lastRow="0" w:firstColumn="0" w:lastColumn="0" w:oddVBand="0" w:evenVBand="0" w:oddHBand="0" w:evenHBand="0" w:firstRowFirstColumn="0" w:firstRowLastColumn="0" w:lastRowFirstColumn="0" w:lastRowLastColumn="0"/>
+            </w:pPr>
+          </w:p>
+        </w:tc>
+      </w:tr>
+      <w:tr>
+        <w:trPr>
+          <w:cnfStyle w:val="000000100000" w:firstRow="0" w:lastRow="0" w:firstColumn="0" w:lastColumn="0" w:oddVBand="0" w:evenVBand="0" w:oddHBand="1" w:evenHBand="0" w:firstRowFirstColumn="0" w:firstRowLastColumn="0" w:lastRowFirstColumn="0" w:lastRowLastColumn="0"/>
+        </w:trPr>
+        <w:tc>
+          <w:tcPr>
+            <w:cnfStyle w:val="001000000000" w:firstRow="0" w:lastRow="0" w:firstColumn="1" w:lastColumn="0" w:oddVBand="0" w:evenVBand="0" w:oddHBand="0" w:evenHBand="0" w:firstRowFirstColumn="0" w:firstRowLastColumn="0" w:lastRowFirstColumn="0" w:lastRowLastColumn="0"/>
+            <w:tcW w:w="2381" w:type="dxa"/>
+          </w:tcPr>
+          <w:p/>
+        </w:tc>
+        <w:tc>
+          <w:tcPr>
+            <w:tcW w:w="1336" w:type="dxa"/>
+          </w:tcPr>
+          <w:p>
+            <w:pPr>
+              <w:cnfStyle w:val="000000100000" w:firstRow="0" w:lastRow="0" w:firstColumn="0" w:lastColumn="0" w:oddVBand="0" w:evenVBand="0" w:oddHBand="1" w:evenHBand="0" w:firstRowFirstColumn="0" w:firstRowLastColumn="0" w:lastRowFirstColumn="0" w:lastRowLastColumn="0"/>
+            </w:pPr>
+          </w:p>
+        </w:tc>
+        <w:tc>
+          <w:tcPr>
+            <w:tcW w:w="2257" w:type="dxa"/>
+          </w:tcPr>
+          <w:p>
+            <w:pPr>
+              <w:cnfStyle w:val="000000100000" w:firstRow="0" w:lastRow="0" w:firstColumn="0" w:lastColumn="0" w:oddVBand="0" w:evenVBand="0" w:oddHBand="1" w:evenHBand="0" w:firstRowFirstColumn="0" w:firstRowLastColumn="0" w:lastRowFirstColumn="0" w:lastRowLastColumn="0"/>
+            </w:pPr>
+          </w:p>
+        </w:tc>
+        <w:tc>
+          <w:tcPr>
+            <w:tcW w:w="1638" w:type="dxa"/>
+          </w:tcPr>
+          <w:p>
+            <w:pPr>
+              <w:cnfStyle w:val="000000100000" w:firstRow="0" w:lastRow="0" w:firstColumn="0" w:lastColumn="0" w:oddVBand="0" w:evenVBand="0" w:oddHBand="1" w:evenHBand="0" w:firstRowFirstColumn="0" w:firstRowLastColumn="0" w:lastRowFirstColumn="0" w:lastRowLastColumn="0"/>
+            </w:pPr>
+          </w:p>
+        </w:tc>
+        <w:tc>
+          <w:tcPr>
+            <w:tcW w:w="684" w:type="dxa"/>
+          </w:tcPr>
+          <w:p>
+            <w:pPr>
+              <w:cnfStyle w:val="000000100000" w:firstRow="0" w:lastRow="0" w:firstColumn="0" w:lastColumn="0" w:oddVBand="0" w:evenVBand="0" w:oddHBand="1" w:evenHBand="0" w:firstRowFirstColumn="0" w:firstRowLastColumn="0" w:lastRowFirstColumn="0" w:lastRowLastColumn="0"/>
             </w:pPr>
           </w:p>
         </w:tc>
@@ -4510,7 +4717,7 @@
 </file>
 
 <file path=customXml/itemProps1.xml><?xml version="1.0" encoding="utf-8"?>
-<ds:datastoreItem xmlns:ds="http://schemas.openxmlformats.org/officeDocument/2006/customXml" ds:itemID="{69900EF9-9986-48D0-BD03-C1D4BC309318}">
+<ds:datastoreItem xmlns:ds="http://schemas.openxmlformats.org/officeDocument/2006/customXml" ds:itemID="{469810B5-C306-4512-BDA2-AC12EE123EF2}">
   <ds:schemaRefs>
     <ds:schemaRef ds:uri="http://schemas.openxmlformats.org/officeDocument/2006/bibliography"/>
   </ds:schemaRefs>

</xml_diff>